<commit_message>
all code .bat file and added all code to docs
</commit_message>
<xml_diff>
--- a/splitscreen/docs/2024 DIG301 - AS91906 Programming Documentation.docx
+++ b/splitscreen/docs/2024 DIG301 - AS91906 Programming Documentation.docx
@@ -1,6 +1,6 @@
 
 <file path=word/document.xml><?xml version="1.0" encoding="utf-8"?>
-<w:document xmlns:wpc="http://schemas.microsoft.com/office/word/2010/wordprocessingCanvas" xmlns:cx="http://schemas.microsoft.com/office/drawing/2014/chartex" xmlns:cx1="http://schemas.microsoft.com/office/drawing/2015/9/8/chartex" xmlns:cx2="http://schemas.microsoft.com/office/drawing/2015/10/21/chartex" xmlns:cx3="http://schemas.microsoft.com/office/drawing/2016/5/9/chartex" xmlns:cx4="http://schemas.microsoft.com/office/drawing/2016/5/10/chartex" xmlns:cx5="http://schemas.microsoft.com/office/drawing/2016/5/11/chartex" xmlns:cx6="http://schemas.microsoft.com/office/drawing/2016/5/12/chartex" xmlns:cx7="http://schemas.microsoft.com/office/drawing/2016/5/13/chartex" xmlns:cx8="http://schemas.microsoft.com/office/drawing/2016/5/14/chartex" xmlns:mc="http://schemas.openxmlformats.org/markup-compatibility/2006" xmlns:aink="http://schemas.microsoft.com/office/drawing/2016/ink" xmlns:am3d="http://schemas.microsoft.com/office/drawing/2017/model3d" xmlns:o="urn:schemas-microsoft-com:office:office" xmlns:oel="http://schemas.microsoft.com/office/2019/extlst" xmlns:r="http://schemas.openxmlformats.org/officeDocument/2006/relationships" xmlns:m="http://schemas.openxmlformats.org/officeDocument/2006/math" xmlns:v="urn:schemas-microsoft-com:vml" xmlns:wp14="http://schemas.microsoft.com/office/word/2010/wordprocessingDrawing" xmlns:wp="http://schemas.openxmlformats.org/drawingml/2006/wordprocessingDrawing" xmlns:w10="urn:schemas-microsoft-com:office:word" xmlns:w="http://schemas.openxmlformats.org/wordprocessingml/2006/main" xmlns:w14="http://schemas.microsoft.com/office/word/2010/wordml" xmlns:w15="http://schemas.microsoft.com/office/word/2012/wordml" xmlns:w16cex="http://schemas.microsoft.com/office/word/2018/wordml/cex" xmlns:w16cid="http://schemas.microsoft.com/office/word/2016/wordml/cid" xmlns:w16="http://schemas.microsoft.com/office/word/2018/wordml" xmlns:w16sdtdh="http://schemas.microsoft.com/office/word/2020/wordml/sdtdatahash" xmlns:w16se="http://schemas.microsoft.com/office/word/2015/wordml/symex" xmlns:wpg="http://schemas.microsoft.com/office/word/2010/wordprocessingGroup" xmlns:wpi="http://schemas.microsoft.com/office/word/2010/wordprocessingInk" xmlns:wne="http://schemas.microsoft.com/office/word/2006/wordml" xmlns:wps="http://schemas.microsoft.com/office/word/2010/wordprocessingShape" mc:Ignorable="w14 w15 w16se w16cid w16 w16cex w16sdtdh wp14">
+<w:document xmlns:wpc="http://schemas.microsoft.com/office/word/2010/wordprocessingCanvas" xmlns:cx="http://schemas.microsoft.com/office/drawing/2014/chartex" xmlns:cx1="http://schemas.microsoft.com/office/drawing/2015/9/8/chartex" xmlns:cx2="http://schemas.microsoft.com/office/drawing/2015/10/21/chartex" xmlns:cx3="http://schemas.microsoft.com/office/drawing/2016/5/9/chartex" xmlns:cx4="http://schemas.microsoft.com/office/drawing/2016/5/10/chartex" xmlns:cx5="http://schemas.microsoft.com/office/drawing/2016/5/11/chartex" xmlns:cx6="http://schemas.microsoft.com/office/drawing/2016/5/12/chartex" xmlns:cx7="http://schemas.microsoft.com/office/drawing/2016/5/13/chartex" xmlns:cx8="http://schemas.microsoft.com/office/drawing/2016/5/14/chartex" xmlns:mc="http://schemas.openxmlformats.org/markup-compatibility/2006" xmlns:aink="http://schemas.microsoft.com/office/drawing/2016/ink" xmlns:am3d="http://schemas.microsoft.com/office/drawing/2017/model3d" xmlns:o="urn:schemas-microsoft-com:office:office" xmlns:oel="http://schemas.microsoft.com/office/2019/extlst" xmlns:r="http://schemas.openxmlformats.org/officeDocument/2006/relationships" xmlns:m="http://schemas.openxmlformats.org/officeDocument/2006/math" xmlns:v="urn:schemas-microsoft-com:vml" xmlns:wp14="http://schemas.microsoft.com/office/word/2010/wordprocessingDrawing" xmlns:wp="http://schemas.openxmlformats.org/drawingml/2006/wordprocessingDrawing" xmlns:w10="urn:schemas-microsoft-com:office:word" xmlns:w="http://schemas.openxmlformats.org/wordprocessingml/2006/main" xmlns:w14="http://schemas.microsoft.com/office/word/2010/wordml" xmlns:w15="http://schemas.microsoft.com/office/word/2012/wordml" xmlns:w16cex="http://schemas.microsoft.com/office/word/2018/wordml/cex" xmlns:w16cid="http://schemas.microsoft.com/office/word/2016/wordml/cid" xmlns:w16="http://schemas.microsoft.com/office/word/2018/wordml" xmlns:w16du="http://schemas.microsoft.com/office/word/2023/wordml/word16du" xmlns:w16sdtdh="http://schemas.microsoft.com/office/word/2020/wordml/sdtdatahash" xmlns:w16se="http://schemas.microsoft.com/office/word/2015/wordml/symex" xmlns:wpg="http://schemas.microsoft.com/office/word/2010/wordprocessingGroup" xmlns:wpi="http://schemas.microsoft.com/office/word/2010/wordprocessingInk" xmlns:wne="http://schemas.microsoft.com/office/word/2006/wordml" xmlns:wps="http://schemas.microsoft.com/office/word/2010/wordprocessingShape" mc:Ignorable="w14 w15 w16se w16cid w16 w16cex w16sdtdh w16du wp14">
   <w:body>
     <w:p>
       <w:pPr>
@@ -565,21 +565,7 @@
               <w:rPr>
                 <w:rFonts w:asciiTheme="minorHAnsi" w:hAnsiTheme="minorHAnsi" w:cstheme="minorHAnsi"/>
               </w:rPr>
-              <w:t>riables storing at least two types of data (</w:t>
-            </w:r>
-            <w:proofErr w:type="gramStart"/>
-            <w:r>
-              <w:rPr>
-                <w:rFonts w:asciiTheme="minorHAnsi" w:hAnsiTheme="minorHAnsi" w:cstheme="minorHAnsi"/>
-              </w:rPr>
-              <w:t>e.g.</w:t>
-            </w:r>
-            <w:proofErr w:type="gramEnd"/>
-            <w:r>
-              <w:rPr>
-                <w:rFonts w:asciiTheme="minorHAnsi" w:hAnsiTheme="minorHAnsi" w:cstheme="minorHAnsi"/>
-              </w:rPr>
-              <w:t xml:space="preserve"> numeric, text, Boolean)</w:t>
+              <w:t>riables storing at least two types of data (e.g. numeric, text, Boolean)</w:t>
             </w:r>
           </w:p>
         </w:tc>
@@ -596,6 +582,13 @@
                 <w:sz w:val="40"/>
               </w:rPr>
             </w:pPr>
+            <w:r>
+              <w:rPr>
+                <w:rFonts w:asciiTheme="minorHAnsi" w:hAnsiTheme="minorHAnsi" w:cstheme="minorHAnsi"/>
+                <w:sz w:val="40"/>
+              </w:rPr>
+              <w:t>Y</w:t>
+            </w:r>
           </w:p>
         </w:tc>
       </w:tr>
@@ -670,6 +663,13 @@
                 <w:sz w:val="40"/>
               </w:rPr>
             </w:pPr>
+            <w:r>
+              <w:rPr>
+                <w:rFonts w:asciiTheme="minorHAnsi" w:hAnsiTheme="minorHAnsi" w:cstheme="minorHAnsi"/>
+                <w:sz w:val="40"/>
+              </w:rPr>
+              <w:t>Y</w:t>
+            </w:r>
           </w:p>
         </w:tc>
       </w:tr>
@@ -732,6 +732,13 @@
                 <w:sz w:val="40"/>
               </w:rPr>
             </w:pPr>
+            <w:r>
+              <w:rPr>
+                <w:rFonts w:asciiTheme="minorHAnsi" w:hAnsiTheme="minorHAnsi" w:cstheme="minorHAnsi"/>
+                <w:sz w:val="40"/>
+              </w:rPr>
+              <w:t>Y</w:t>
+            </w:r>
           </w:p>
         </w:tc>
       </w:tr>
@@ -770,6 +777,13 @@
                 <w:sz w:val="40"/>
               </w:rPr>
             </w:pPr>
+            <w:r>
+              <w:rPr>
+                <w:rFonts w:asciiTheme="minorHAnsi" w:hAnsiTheme="minorHAnsi" w:cstheme="minorHAnsi"/>
+                <w:sz w:val="40"/>
+              </w:rPr>
+              <w:t>Y</w:t>
+            </w:r>
           </w:p>
         </w:tc>
       </w:tr>
@@ -820,6 +834,13 @@
                 <w:sz w:val="40"/>
               </w:rPr>
             </w:pPr>
+            <w:r>
+              <w:rPr>
+                <w:rFonts w:asciiTheme="minorHAnsi" w:hAnsiTheme="minorHAnsi" w:cstheme="minorHAnsi"/>
+                <w:sz w:val="40"/>
+              </w:rPr>
+              <w:t>Y</w:t>
+            </w:r>
           </w:p>
         </w:tc>
       </w:tr>
@@ -864,6 +885,13 @@
                 <w:sz w:val="40"/>
               </w:rPr>
             </w:pPr>
+            <w:r>
+              <w:rPr>
+                <w:rFonts w:asciiTheme="minorHAnsi" w:hAnsiTheme="minorHAnsi" w:cstheme="minorHAnsi"/>
+                <w:sz w:val="40"/>
+              </w:rPr>
+              <w:t>Y</w:t>
+            </w:r>
           </w:p>
         </w:tc>
       </w:tr>
@@ -902,6 +930,13 @@
                 <w:sz w:val="40"/>
               </w:rPr>
             </w:pPr>
+            <w:r>
+              <w:rPr>
+                <w:rFonts w:asciiTheme="minorHAnsi" w:hAnsiTheme="minorHAnsi" w:cstheme="minorHAnsi"/>
+                <w:sz w:val="40"/>
+              </w:rPr>
+              <w:t>N</w:t>
+            </w:r>
           </w:p>
         </w:tc>
       </w:tr>
@@ -976,6 +1011,13 @@
                 <w:sz w:val="40"/>
               </w:rPr>
             </w:pPr>
+            <w:r>
+              <w:rPr>
+                <w:rFonts w:asciiTheme="minorHAnsi" w:hAnsiTheme="minorHAnsi" w:cstheme="minorHAnsi"/>
+                <w:sz w:val="40"/>
+              </w:rPr>
+              <w:t>N</w:t>
+            </w:r>
           </w:p>
         </w:tc>
       </w:tr>
@@ -1025,6 +1067,13 @@
                 <w:sz w:val="40"/>
               </w:rPr>
             </w:pPr>
+            <w:r>
+              <w:rPr>
+                <w:rFonts w:asciiTheme="minorHAnsi" w:hAnsiTheme="minorHAnsi" w:cstheme="minorHAnsi"/>
+                <w:sz w:val="40"/>
+              </w:rPr>
+              <w:t>Y</w:t>
+            </w:r>
           </w:p>
         </w:tc>
       </w:tr>
@@ -1062,6 +1111,13 @@
                 <w:sz w:val="40"/>
               </w:rPr>
             </w:pPr>
+            <w:r>
+              <w:rPr>
+                <w:rFonts w:asciiTheme="minorHAnsi" w:hAnsiTheme="minorHAnsi" w:cstheme="minorHAnsi"/>
+                <w:sz w:val="40"/>
+              </w:rPr>
+              <w:t>N</w:t>
+            </w:r>
           </w:p>
         </w:tc>
       </w:tr>
@@ -1823,23 +1879,13 @@
                 <w:sz w:val="20"/>
               </w:rPr>
             </w:pPr>
-            <w:proofErr w:type="gramStart"/>
             <w:r>
               <w:rPr>
                 <w:rFonts w:asciiTheme="minorHAnsi" w:hAnsiTheme="minorHAnsi"/>
                 <w:i/>
                 <w:sz w:val="20"/>
               </w:rPr>
-              <w:t>e.g.</w:t>
-            </w:r>
-            <w:proofErr w:type="gramEnd"/>
-            <w:r>
-              <w:rPr>
-                <w:rFonts w:asciiTheme="minorHAnsi" w:hAnsiTheme="minorHAnsi"/>
-                <w:i/>
-                <w:sz w:val="20"/>
-              </w:rPr>
-              <w:t xml:space="preserve"> Student created classes/objects</w:t>
+              <w:t>e.g. Student created classes/objects</w:t>
             </w:r>
           </w:p>
         </w:tc>
@@ -1902,6 +1948,12 @@
                 <w:rFonts w:asciiTheme="minorHAnsi" w:hAnsiTheme="minorHAnsi"/>
               </w:rPr>
             </w:pPr>
+            <w:r>
+              <w:rPr>
+                <w:rFonts w:asciiTheme="minorHAnsi" w:hAnsiTheme="minorHAnsi"/>
+              </w:rPr>
+              <w:t>Classes/objects</w:t>
+            </w:r>
           </w:p>
         </w:tc>
         <w:tc>
@@ -2568,7 +2620,6 @@
                 <w:szCs w:val="18"/>
               </w:rPr>
             </w:pPr>
-            <w:proofErr w:type="gramStart"/>
             <w:r>
               <w:rPr>
                 <w:rFonts w:asciiTheme="minorHAnsi" w:hAnsiTheme="minorHAnsi"/>
@@ -2576,17 +2627,7 @@
                 <w:sz w:val="16"/>
                 <w:szCs w:val="18"/>
               </w:rPr>
-              <w:t>e.g.</w:t>
-            </w:r>
-            <w:proofErr w:type="gramEnd"/>
-            <w:r>
-              <w:rPr>
-                <w:rFonts w:asciiTheme="minorHAnsi" w:hAnsiTheme="minorHAnsi"/>
-                <w:i/>
-                <w:sz w:val="16"/>
-                <w:szCs w:val="18"/>
-              </w:rPr>
-              <w:t xml:space="preserve">1 - A screen shot of the output from an online checking tool like </w:t>
+              <w:t xml:space="preserve">e.g.1 - A screen shot of the output from an online checking tool like </w:t>
             </w:r>
             <w:hyperlink r:id="rId11" w:history="1">
               <w:r>
@@ -2609,7 +2650,6 @@
                 <w:sz w:val="20"/>
               </w:rPr>
             </w:pPr>
-            <w:proofErr w:type="gramStart"/>
             <w:r>
               <w:rPr>
                 <w:rFonts w:asciiTheme="minorHAnsi" w:hAnsiTheme="minorHAnsi"/>
@@ -2617,9 +2657,9 @@
                 <w:sz w:val="16"/>
                 <w:szCs w:val="18"/>
               </w:rPr>
-              <w:t>e.g.</w:t>
-            </w:r>
-            <w:proofErr w:type="gramEnd"/>
+              <w:t xml:space="preserve">e.g. 2 - A description of </w:t>
+            </w:r>
+            <w:proofErr w:type="gramStart"/>
             <w:r>
               <w:rPr>
                 <w:rFonts w:asciiTheme="minorHAnsi" w:hAnsiTheme="minorHAnsi"/>
@@ -2627,7 +2667,17 @@
                 <w:sz w:val="16"/>
                 <w:szCs w:val="18"/>
               </w:rPr>
-              <w:t xml:space="preserve"> 2 - A description of all of the conventions you have taken with examples.</w:t>
+              <w:t>all of</w:t>
+            </w:r>
+            <w:proofErr w:type="gramEnd"/>
+            <w:r>
+              <w:rPr>
+                <w:rFonts w:asciiTheme="minorHAnsi" w:hAnsiTheme="minorHAnsi"/>
+                <w:i/>
+                <w:sz w:val="16"/>
+                <w:szCs w:val="18"/>
+              </w:rPr>
+              <w:t xml:space="preserve"> the conventions you have taken with examples.</w:t>
             </w:r>
           </w:p>
         </w:tc>
@@ -3288,23 +3338,7 @@
           <w:rFonts w:asciiTheme="minorHAnsi" w:hAnsiTheme="minorHAnsi" w:cstheme="minorHAnsi"/>
           <w:sz w:val="22"/>
         </w:rPr>
-        <w:t>Be sure to take your time and give the viewer of this video and opportunity to fully see your game in action. Save your video recording in a suitable file format (</w:t>
-      </w:r>
-      <w:proofErr w:type="gramStart"/>
-      <w:r>
-        <w:rPr>
-          <w:rFonts w:asciiTheme="minorHAnsi" w:hAnsiTheme="minorHAnsi" w:cstheme="minorHAnsi"/>
-          <w:sz w:val="22"/>
-        </w:rPr>
-        <w:t>e.g.</w:t>
-      </w:r>
-      <w:proofErr w:type="gramEnd"/>
-      <w:r>
-        <w:rPr>
-          <w:rFonts w:asciiTheme="minorHAnsi" w:hAnsiTheme="minorHAnsi" w:cstheme="minorHAnsi"/>
-          <w:sz w:val="22"/>
-        </w:rPr>
-        <w:t xml:space="preserve"> </w:t>
+        <w:t xml:space="preserve">Be sure to take your time and give the viewer of this video and opportunity to fully see your game in action. Save your video recording in a suitable file format (e.g. </w:t>
       </w:r>
       <w:proofErr w:type="spellStart"/>
       <w:r>
@@ -5127,25 +5161,7 @@
           <w:sz w:val="22"/>
           <w:szCs w:val="20"/>
         </w:rPr>
-        <w:t xml:space="preserve"> correctly. </w:t>
-      </w:r>
-      <w:proofErr w:type="gramStart"/>
-      <w:r>
-        <w:rPr>
-          <w:rFonts w:asciiTheme="minorHAnsi" w:hAnsiTheme="minorHAnsi"/>
-          <w:sz w:val="22"/>
-          <w:szCs w:val="20"/>
-        </w:rPr>
-        <w:t>E.g.</w:t>
-      </w:r>
-      <w:proofErr w:type="gramEnd"/>
-      <w:r>
-        <w:rPr>
-          <w:rFonts w:asciiTheme="minorHAnsi" w:hAnsiTheme="minorHAnsi"/>
-          <w:sz w:val="22"/>
-          <w:szCs w:val="20"/>
-        </w:rPr>
-        <w:t xml:space="preserve"> </w:t>
+        <w:t xml:space="preserve"> correctly. E.g. </w:t>
       </w:r>
       <w:r>
         <w:rPr>
@@ -8983,6 +8999,86 @@
                 <w:rFonts w:asciiTheme="minorHAnsi" w:hAnsiTheme="minorHAnsi" w:cstheme="minorHAnsi"/>
               </w:rPr>
             </w:pPr>
+            <w:hyperlink r:id="rId12" w:history="1">
+              <w:r>
+                <w:rPr>
+                  <w:rStyle w:val="Hyperlink"/>
+                  <w:rFonts w:asciiTheme="minorHAnsi" w:hAnsiTheme="minorHAnsi" w:cstheme="minorHAnsi"/>
+                </w:rPr>
+                <w:t>allcod</w:t>
+              </w:r>
+              <w:r>
+                <w:rPr>
+                  <w:rStyle w:val="Hyperlink"/>
+                  <w:rFonts w:asciiTheme="minorHAnsi" w:hAnsiTheme="minorHAnsi" w:cstheme="minorHAnsi"/>
+                </w:rPr>
+                <w:t>e</w:t>
+              </w:r>
+              <w:r>
+                <w:rPr>
+                  <w:rStyle w:val="Hyperlink"/>
+                  <w:rFonts w:asciiTheme="minorHAnsi" w:hAnsiTheme="minorHAnsi" w:cstheme="minorHAnsi"/>
+                </w:rPr>
+                <w:t>.txt</w:t>
+              </w:r>
+            </w:hyperlink>
+          </w:p>
+          <w:p>
+            <w:pPr>
+              <w:rPr>
+                <w:rFonts w:asciiTheme="minorHAnsi" w:hAnsiTheme="minorHAnsi" w:cstheme="minorHAnsi"/>
+              </w:rPr>
+            </w:pPr>
+          </w:p>
+          <w:p>
+            <w:pPr>
+              <w:rPr>
+                <w:rFonts w:asciiTheme="minorHAnsi" w:hAnsiTheme="minorHAnsi" w:cstheme="minorHAnsi"/>
+              </w:rPr>
+            </w:pPr>
+          </w:p>
+          <w:p>
+            <w:pPr>
+              <w:rPr>
+                <w:rFonts w:asciiTheme="minorHAnsi" w:hAnsiTheme="minorHAnsi" w:cstheme="minorHAnsi"/>
+              </w:rPr>
+            </w:pPr>
+          </w:p>
+          <w:p>
+            <w:pPr>
+              <w:rPr>
+                <w:rFonts w:asciiTheme="minorHAnsi" w:hAnsiTheme="minorHAnsi" w:cstheme="minorHAnsi"/>
+              </w:rPr>
+            </w:pPr>
+          </w:p>
+          <w:p>
+            <w:pPr>
+              <w:rPr>
+                <w:rFonts w:asciiTheme="minorHAnsi" w:hAnsiTheme="minorHAnsi" w:cstheme="minorHAnsi"/>
+              </w:rPr>
+            </w:pPr>
+          </w:p>
+          <w:p>
+            <w:pPr>
+              <w:rPr>
+                <w:rFonts w:asciiTheme="minorHAnsi" w:hAnsiTheme="minorHAnsi" w:cstheme="minorHAnsi"/>
+              </w:rPr>
+            </w:pPr>
+          </w:p>
+          <w:p>
+            <w:pPr>
+              <w:rPr>
+                <w:rFonts w:asciiTheme="minorHAnsi" w:hAnsiTheme="minorHAnsi" w:cstheme="minorHAnsi"/>
+              </w:rPr>
+            </w:pPr>
+          </w:p>
+          <w:p>
+            <w:pPr>
+              <w:jc w:val="right"/>
+              <w:rPr>
+                <w:rFonts w:asciiTheme="minorHAnsi" w:hAnsiTheme="minorHAnsi" w:cstheme="minorHAnsi"/>
+              </w:rPr>
+            </w:pPr>
           </w:p>
         </w:tc>
       </w:tr>
@@ -8995,7 +9091,7 @@
       </w:pPr>
     </w:p>
     <w:sectPr>
-      <w:headerReference w:type="default" r:id="rId12"/>
+      <w:headerReference w:type="default" r:id="rId13"/>
       <w:pgSz w:w="11906" w:h="16838"/>
       <w:pgMar w:top="1134" w:right="1134" w:bottom="1134" w:left="1134" w:header="709" w:footer="709" w:gutter="0"/>
       <w:cols w:space="708"/>
@@ -9006,7 +9102,7 @@
 </file>
 
 <file path=word/endnotes.xml><?xml version="1.0" encoding="utf-8"?>
-<w:endnotes xmlns:wpc="http://schemas.microsoft.com/office/word/2010/wordprocessingCanvas" xmlns:cx="http://schemas.microsoft.com/office/drawing/2014/chartex" xmlns:cx1="http://schemas.microsoft.com/office/drawing/2015/9/8/chartex" xmlns:cx2="http://schemas.microsoft.com/office/drawing/2015/10/21/chartex" xmlns:cx3="http://schemas.microsoft.com/office/drawing/2016/5/9/chartex" xmlns:cx4="http://schemas.microsoft.com/office/drawing/2016/5/10/chartex" xmlns:cx5="http://schemas.microsoft.com/office/drawing/2016/5/11/chartex" xmlns:cx6="http://schemas.microsoft.com/office/drawing/2016/5/12/chartex" xmlns:cx7="http://schemas.microsoft.com/office/drawing/2016/5/13/chartex" xmlns:cx8="http://schemas.microsoft.com/office/drawing/2016/5/14/chartex" xmlns:mc="http://schemas.openxmlformats.org/markup-compatibility/2006" xmlns:aink="http://schemas.microsoft.com/office/drawing/2016/ink" xmlns:am3d="http://schemas.microsoft.com/office/drawing/2017/model3d" xmlns:o="urn:schemas-microsoft-com:office:office" xmlns:oel="http://schemas.microsoft.com/office/2019/extlst" xmlns:r="http://schemas.openxmlformats.org/officeDocument/2006/relationships" xmlns:m="http://schemas.openxmlformats.org/officeDocument/2006/math" xmlns:v="urn:schemas-microsoft-com:vml" xmlns:wp14="http://schemas.microsoft.com/office/word/2010/wordprocessingDrawing" xmlns:wp="http://schemas.openxmlformats.org/drawingml/2006/wordprocessingDrawing" xmlns:w10="urn:schemas-microsoft-com:office:word" xmlns:w="http://schemas.openxmlformats.org/wordprocessingml/2006/main" xmlns:w14="http://schemas.microsoft.com/office/word/2010/wordml" xmlns:w15="http://schemas.microsoft.com/office/word/2012/wordml" xmlns:w16cex="http://schemas.microsoft.com/office/word/2018/wordml/cex" xmlns:w16cid="http://schemas.microsoft.com/office/word/2016/wordml/cid" xmlns:w16="http://schemas.microsoft.com/office/word/2018/wordml" xmlns:w16sdtdh="http://schemas.microsoft.com/office/word/2020/wordml/sdtdatahash" xmlns:w16se="http://schemas.microsoft.com/office/word/2015/wordml/symex" xmlns:wpg="http://schemas.microsoft.com/office/word/2010/wordprocessingGroup" xmlns:wpi="http://schemas.microsoft.com/office/word/2010/wordprocessingInk" xmlns:wne="http://schemas.microsoft.com/office/word/2006/wordml" xmlns:wps="http://schemas.microsoft.com/office/word/2010/wordprocessingShape" mc:Ignorable="w14 w15 w16se w16cid w16 w16cex w16sdtdh wp14">
+<w:endnotes xmlns:wpc="http://schemas.microsoft.com/office/word/2010/wordprocessingCanvas" xmlns:cx="http://schemas.microsoft.com/office/drawing/2014/chartex" xmlns:cx1="http://schemas.microsoft.com/office/drawing/2015/9/8/chartex" xmlns:cx2="http://schemas.microsoft.com/office/drawing/2015/10/21/chartex" xmlns:cx3="http://schemas.microsoft.com/office/drawing/2016/5/9/chartex" xmlns:cx4="http://schemas.microsoft.com/office/drawing/2016/5/10/chartex" xmlns:cx5="http://schemas.microsoft.com/office/drawing/2016/5/11/chartex" xmlns:cx6="http://schemas.microsoft.com/office/drawing/2016/5/12/chartex" xmlns:cx7="http://schemas.microsoft.com/office/drawing/2016/5/13/chartex" xmlns:cx8="http://schemas.microsoft.com/office/drawing/2016/5/14/chartex" xmlns:mc="http://schemas.openxmlformats.org/markup-compatibility/2006" xmlns:aink="http://schemas.microsoft.com/office/drawing/2016/ink" xmlns:am3d="http://schemas.microsoft.com/office/drawing/2017/model3d" xmlns:o="urn:schemas-microsoft-com:office:office" xmlns:oel="http://schemas.microsoft.com/office/2019/extlst" xmlns:r="http://schemas.openxmlformats.org/officeDocument/2006/relationships" xmlns:m="http://schemas.openxmlformats.org/officeDocument/2006/math" xmlns:v="urn:schemas-microsoft-com:vml" xmlns:wp14="http://schemas.microsoft.com/office/word/2010/wordprocessingDrawing" xmlns:wp="http://schemas.openxmlformats.org/drawingml/2006/wordprocessingDrawing" xmlns:w10="urn:schemas-microsoft-com:office:word" xmlns:w="http://schemas.openxmlformats.org/wordprocessingml/2006/main" xmlns:w14="http://schemas.microsoft.com/office/word/2010/wordml" xmlns:w15="http://schemas.microsoft.com/office/word/2012/wordml" xmlns:w16cex="http://schemas.microsoft.com/office/word/2018/wordml/cex" xmlns:w16cid="http://schemas.microsoft.com/office/word/2016/wordml/cid" xmlns:w16="http://schemas.microsoft.com/office/word/2018/wordml" xmlns:w16du="http://schemas.microsoft.com/office/word/2023/wordml/word16du" xmlns:w16sdtdh="http://schemas.microsoft.com/office/word/2020/wordml/sdtdatahash" xmlns:w16se="http://schemas.microsoft.com/office/word/2015/wordml/symex" xmlns:wpg="http://schemas.microsoft.com/office/word/2010/wordprocessingGroup" xmlns:wpi="http://schemas.microsoft.com/office/word/2010/wordprocessingInk" xmlns:wne="http://schemas.microsoft.com/office/word/2006/wordml" xmlns:wps="http://schemas.microsoft.com/office/word/2010/wordprocessingShape" mc:Ignorable="w14 w15 w16se w16cid w16 w16cex w16sdtdh w16du wp14">
   <w:endnote w:type="separator" w:id="-1">
     <w:p>
       <w:r>
@@ -9025,7 +9121,7 @@
 </file>
 
 <file path=word/footnotes.xml><?xml version="1.0" encoding="utf-8"?>
-<w:footnotes xmlns:wpc="http://schemas.microsoft.com/office/word/2010/wordprocessingCanvas" xmlns:cx="http://schemas.microsoft.com/office/drawing/2014/chartex" xmlns:cx1="http://schemas.microsoft.com/office/drawing/2015/9/8/chartex" xmlns:cx2="http://schemas.microsoft.com/office/drawing/2015/10/21/chartex" xmlns:cx3="http://schemas.microsoft.com/office/drawing/2016/5/9/chartex" xmlns:cx4="http://schemas.microsoft.com/office/drawing/2016/5/10/chartex" xmlns:cx5="http://schemas.microsoft.com/office/drawing/2016/5/11/chartex" xmlns:cx6="http://schemas.microsoft.com/office/drawing/2016/5/12/chartex" xmlns:cx7="http://schemas.microsoft.com/office/drawing/2016/5/13/chartex" xmlns:cx8="http://schemas.microsoft.com/office/drawing/2016/5/14/chartex" xmlns:mc="http://schemas.openxmlformats.org/markup-compatibility/2006" xmlns:aink="http://schemas.microsoft.com/office/drawing/2016/ink" xmlns:am3d="http://schemas.microsoft.com/office/drawing/2017/model3d" xmlns:o="urn:schemas-microsoft-com:office:office" xmlns:oel="http://schemas.microsoft.com/office/2019/extlst" xmlns:r="http://schemas.openxmlformats.org/officeDocument/2006/relationships" xmlns:m="http://schemas.openxmlformats.org/officeDocument/2006/math" xmlns:v="urn:schemas-microsoft-com:vml" xmlns:wp14="http://schemas.microsoft.com/office/word/2010/wordprocessingDrawing" xmlns:wp="http://schemas.openxmlformats.org/drawingml/2006/wordprocessingDrawing" xmlns:w10="urn:schemas-microsoft-com:office:word" xmlns:w="http://schemas.openxmlformats.org/wordprocessingml/2006/main" xmlns:w14="http://schemas.microsoft.com/office/word/2010/wordml" xmlns:w15="http://schemas.microsoft.com/office/word/2012/wordml" xmlns:w16cex="http://schemas.microsoft.com/office/word/2018/wordml/cex" xmlns:w16cid="http://schemas.microsoft.com/office/word/2016/wordml/cid" xmlns:w16="http://schemas.microsoft.com/office/word/2018/wordml" xmlns:w16sdtdh="http://schemas.microsoft.com/office/word/2020/wordml/sdtdatahash" xmlns:w16se="http://schemas.microsoft.com/office/word/2015/wordml/symex" xmlns:wpg="http://schemas.microsoft.com/office/word/2010/wordprocessingGroup" xmlns:wpi="http://schemas.microsoft.com/office/word/2010/wordprocessingInk" xmlns:wne="http://schemas.microsoft.com/office/word/2006/wordml" xmlns:wps="http://schemas.microsoft.com/office/word/2010/wordprocessingShape" mc:Ignorable="w14 w15 w16se w16cid w16 w16cex w16sdtdh wp14">
+<w:footnotes xmlns:wpc="http://schemas.microsoft.com/office/word/2010/wordprocessingCanvas" xmlns:cx="http://schemas.microsoft.com/office/drawing/2014/chartex" xmlns:cx1="http://schemas.microsoft.com/office/drawing/2015/9/8/chartex" xmlns:cx2="http://schemas.microsoft.com/office/drawing/2015/10/21/chartex" xmlns:cx3="http://schemas.microsoft.com/office/drawing/2016/5/9/chartex" xmlns:cx4="http://schemas.microsoft.com/office/drawing/2016/5/10/chartex" xmlns:cx5="http://schemas.microsoft.com/office/drawing/2016/5/11/chartex" xmlns:cx6="http://schemas.microsoft.com/office/drawing/2016/5/12/chartex" xmlns:cx7="http://schemas.microsoft.com/office/drawing/2016/5/13/chartex" xmlns:cx8="http://schemas.microsoft.com/office/drawing/2016/5/14/chartex" xmlns:mc="http://schemas.openxmlformats.org/markup-compatibility/2006" xmlns:aink="http://schemas.microsoft.com/office/drawing/2016/ink" xmlns:am3d="http://schemas.microsoft.com/office/drawing/2017/model3d" xmlns:o="urn:schemas-microsoft-com:office:office" xmlns:oel="http://schemas.microsoft.com/office/2019/extlst" xmlns:r="http://schemas.openxmlformats.org/officeDocument/2006/relationships" xmlns:m="http://schemas.openxmlformats.org/officeDocument/2006/math" xmlns:v="urn:schemas-microsoft-com:vml" xmlns:wp14="http://schemas.microsoft.com/office/word/2010/wordprocessingDrawing" xmlns:wp="http://schemas.openxmlformats.org/drawingml/2006/wordprocessingDrawing" xmlns:w10="urn:schemas-microsoft-com:office:word" xmlns:w="http://schemas.openxmlformats.org/wordprocessingml/2006/main" xmlns:w14="http://schemas.microsoft.com/office/word/2010/wordml" xmlns:w15="http://schemas.microsoft.com/office/word/2012/wordml" xmlns:w16cex="http://schemas.microsoft.com/office/word/2018/wordml/cex" xmlns:w16cid="http://schemas.microsoft.com/office/word/2016/wordml/cid" xmlns:w16="http://schemas.microsoft.com/office/word/2018/wordml" xmlns:w16du="http://schemas.microsoft.com/office/word/2023/wordml/word16du" xmlns:w16sdtdh="http://schemas.microsoft.com/office/word/2020/wordml/sdtdatahash" xmlns:w16se="http://schemas.microsoft.com/office/word/2015/wordml/symex" xmlns:wpg="http://schemas.microsoft.com/office/word/2010/wordprocessingGroup" xmlns:wpi="http://schemas.microsoft.com/office/word/2010/wordprocessingInk" xmlns:wne="http://schemas.microsoft.com/office/word/2006/wordml" xmlns:wps="http://schemas.microsoft.com/office/word/2010/wordprocessingShape" mc:Ignorable="w14 w15 w16se w16cid w16 w16cex w16sdtdh w16du wp14">
   <w:footnote w:type="separator" w:id="-1">
     <w:p>
       <w:r>
@@ -9044,7 +9140,7 @@
 </file>
 
 <file path=word/header1.xml><?xml version="1.0" encoding="utf-8"?>
-<w:hdr xmlns:wpc="http://schemas.microsoft.com/office/word/2010/wordprocessingCanvas" xmlns:cx="http://schemas.microsoft.com/office/drawing/2014/chartex" xmlns:cx1="http://schemas.microsoft.com/office/drawing/2015/9/8/chartex" xmlns:cx2="http://schemas.microsoft.com/office/drawing/2015/10/21/chartex" xmlns:cx3="http://schemas.microsoft.com/office/drawing/2016/5/9/chartex" xmlns:cx4="http://schemas.microsoft.com/office/drawing/2016/5/10/chartex" xmlns:cx5="http://schemas.microsoft.com/office/drawing/2016/5/11/chartex" xmlns:cx6="http://schemas.microsoft.com/office/drawing/2016/5/12/chartex" xmlns:cx7="http://schemas.microsoft.com/office/drawing/2016/5/13/chartex" xmlns:cx8="http://schemas.microsoft.com/office/drawing/2016/5/14/chartex" xmlns:mc="http://schemas.openxmlformats.org/markup-compatibility/2006" xmlns:aink="http://schemas.microsoft.com/office/drawing/2016/ink" xmlns:am3d="http://schemas.microsoft.com/office/drawing/2017/model3d" xmlns:o="urn:schemas-microsoft-com:office:office" xmlns:oel="http://schemas.microsoft.com/office/2019/extlst" xmlns:r="http://schemas.openxmlformats.org/officeDocument/2006/relationships" xmlns:m="http://schemas.openxmlformats.org/officeDocument/2006/math" xmlns:v="urn:schemas-microsoft-com:vml" xmlns:wp14="http://schemas.microsoft.com/office/word/2010/wordprocessingDrawing" xmlns:wp="http://schemas.openxmlformats.org/drawingml/2006/wordprocessingDrawing" xmlns:w10="urn:schemas-microsoft-com:office:word" xmlns:w="http://schemas.openxmlformats.org/wordprocessingml/2006/main" xmlns:w14="http://schemas.microsoft.com/office/word/2010/wordml" xmlns:w15="http://schemas.microsoft.com/office/word/2012/wordml" xmlns:w16cex="http://schemas.microsoft.com/office/word/2018/wordml/cex" xmlns:w16cid="http://schemas.microsoft.com/office/word/2016/wordml/cid" xmlns:w16="http://schemas.microsoft.com/office/word/2018/wordml" xmlns:w16sdtdh="http://schemas.microsoft.com/office/word/2020/wordml/sdtdatahash" xmlns:w16se="http://schemas.microsoft.com/office/word/2015/wordml/symex" xmlns:wpg="http://schemas.microsoft.com/office/word/2010/wordprocessingGroup" xmlns:wpi="http://schemas.microsoft.com/office/word/2010/wordprocessingInk" xmlns:wne="http://schemas.microsoft.com/office/word/2006/wordml" xmlns:wps="http://schemas.microsoft.com/office/word/2010/wordprocessingShape" mc:Ignorable="w14 w15 w16se w16cid w16 w16cex w16sdtdh wp14">
+<w:hdr xmlns:wpc="http://schemas.microsoft.com/office/word/2010/wordprocessingCanvas" xmlns:cx="http://schemas.microsoft.com/office/drawing/2014/chartex" xmlns:cx1="http://schemas.microsoft.com/office/drawing/2015/9/8/chartex" xmlns:cx2="http://schemas.microsoft.com/office/drawing/2015/10/21/chartex" xmlns:cx3="http://schemas.microsoft.com/office/drawing/2016/5/9/chartex" xmlns:cx4="http://schemas.microsoft.com/office/drawing/2016/5/10/chartex" xmlns:cx5="http://schemas.microsoft.com/office/drawing/2016/5/11/chartex" xmlns:cx6="http://schemas.microsoft.com/office/drawing/2016/5/12/chartex" xmlns:cx7="http://schemas.microsoft.com/office/drawing/2016/5/13/chartex" xmlns:cx8="http://schemas.microsoft.com/office/drawing/2016/5/14/chartex" xmlns:mc="http://schemas.openxmlformats.org/markup-compatibility/2006" xmlns:aink="http://schemas.microsoft.com/office/drawing/2016/ink" xmlns:am3d="http://schemas.microsoft.com/office/drawing/2017/model3d" xmlns:o="urn:schemas-microsoft-com:office:office" xmlns:oel="http://schemas.microsoft.com/office/2019/extlst" xmlns:r="http://schemas.openxmlformats.org/officeDocument/2006/relationships" xmlns:m="http://schemas.openxmlformats.org/officeDocument/2006/math" xmlns:v="urn:schemas-microsoft-com:vml" xmlns:wp14="http://schemas.microsoft.com/office/word/2010/wordprocessingDrawing" xmlns:wp="http://schemas.openxmlformats.org/drawingml/2006/wordprocessingDrawing" xmlns:w10="urn:schemas-microsoft-com:office:word" xmlns:w="http://schemas.openxmlformats.org/wordprocessingml/2006/main" xmlns:w14="http://schemas.microsoft.com/office/word/2010/wordml" xmlns:w15="http://schemas.microsoft.com/office/word/2012/wordml" xmlns:w16cex="http://schemas.microsoft.com/office/word/2018/wordml/cex" xmlns:w16cid="http://schemas.microsoft.com/office/word/2016/wordml/cid" xmlns:w16="http://schemas.microsoft.com/office/word/2018/wordml" xmlns:w16du="http://schemas.microsoft.com/office/word/2023/wordml/word16du" xmlns:w16sdtdh="http://schemas.microsoft.com/office/word/2020/wordml/sdtdatahash" xmlns:w16se="http://schemas.microsoft.com/office/word/2015/wordml/symex" xmlns:wpg="http://schemas.microsoft.com/office/word/2010/wordprocessingGroup" xmlns:wpi="http://schemas.microsoft.com/office/word/2010/wordprocessingInk" xmlns:wne="http://schemas.microsoft.com/office/word/2006/wordml" xmlns:wps="http://schemas.microsoft.com/office/word/2010/wordprocessingShape" mc:Ignorable="w14 w15 w16se w16cid w16 w16cex w16sdtdh w16du wp14">
   <w:tbl>
     <w:tblPr>
       <w:tblStyle w:val="TableGrid"/>
@@ -9392,6 +9488,13 @@
               <w:lang w:val="en-GB"/>
             </w:rPr>
           </w:pPr>
+          <w:r>
+            <w:rPr>
+              <w:rFonts w:asciiTheme="minorHAnsi" w:hAnsiTheme="minorHAnsi" w:cstheme="minorHAnsi"/>
+              <w:lang w:val="en-GB"/>
+            </w:rPr>
+            <w:t>Hugh Thompson</w:t>
+          </w:r>
         </w:p>
       </w:tc>
       <w:tc>
@@ -9474,7 +9577,7 @@
 </file>
 
 <file path=word/numbering.xml><?xml version="1.0" encoding="utf-8"?>
-<w:numbering xmlns:wpc="http://schemas.microsoft.com/office/word/2010/wordprocessingCanvas" xmlns:cx="http://schemas.microsoft.com/office/drawing/2014/chartex" xmlns:cx1="http://schemas.microsoft.com/office/drawing/2015/9/8/chartex" xmlns:cx2="http://schemas.microsoft.com/office/drawing/2015/10/21/chartex" xmlns:cx3="http://schemas.microsoft.com/office/drawing/2016/5/9/chartex" xmlns:cx4="http://schemas.microsoft.com/office/drawing/2016/5/10/chartex" xmlns:cx5="http://schemas.microsoft.com/office/drawing/2016/5/11/chartex" xmlns:cx6="http://schemas.microsoft.com/office/drawing/2016/5/12/chartex" xmlns:cx7="http://schemas.microsoft.com/office/drawing/2016/5/13/chartex" xmlns:cx8="http://schemas.microsoft.com/office/drawing/2016/5/14/chartex" xmlns:mc="http://schemas.openxmlformats.org/markup-compatibility/2006" xmlns:aink="http://schemas.microsoft.com/office/drawing/2016/ink" xmlns:am3d="http://schemas.microsoft.com/office/drawing/2017/model3d" xmlns:o="urn:schemas-microsoft-com:office:office" xmlns:oel="http://schemas.microsoft.com/office/2019/extlst" xmlns:r="http://schemas.openxmlformats.org/officeDocument/2006/relationships" xmlns:m="http://schemas.openxmlformats.org/officeDocument/2006/math" xmlns:v="urn:schemas-microsoft-com:vml" xmlns:wp14="http://schemas.microsoft.com/office/word/2010/wordprocessingDrawing" xmlns:wp="http://schemas.openxmlformats.org/drawingml/2006/wordprocessingDrawing" xmlns:w10="urn:schemas-microsoft-com:office:word" xmlns:w="http://schemas.openxmlformats.org/wordprocessingml/2006/main" xmlns:w14="http://schemas.microsoft.com/office/word/2010/wordml" xmlns:w15="http://schemas.microsoft.com/office/word/2012/wordml" xmlns:w16cex="http://schemas.microsoft.com/office/word/2018/wordml/cex" xmlns:w16cid="http://schemas.microsoft.com/office/word/2016/wordml/cid" xmlns:w16="http://schemas.microsoft.com/office/word/2018/wordml" xmlns:w16sdtdh="http://schemas.microsoft.com/office/word/2020/wordml/sdtdatahash" xmlns:w16se="http://schemas.microsoft.com/office/word/2015/wordml/symex" xmlns:wpg="http://schemas.microsoft.com/office/word/2010/wordprocessingGroup" xmlns:wpi="http://schemas.microsoft.com/office/word/2010/wordprocessingInk" xmlns:wne="http://schemas.microsoft.com/office/word/2006/wordml" xmlns:wps="http://schemas.microsoft.com/office/word/2010/wordprocessingShape" mc:Ignorable="w14 w15 w16se w16cid w16 w16cex w16sdtdh wp14">
+<w:numbering xmlns:wpc="http://schemas.microsoft.com/office/word/2010/wordprocessingCanvas" xmlns:cx="http://schemas.microsoft.com/office/drawing/2014/chartex" xmlns:cx1="http://schemas.microsoft.com/office/drawing/2015/9/8/chartex" xmlns:cx2="http://schemas.microsoft.com/office/drawing/2015/10/21/chartex" xmlns:cx3="http://schemas.microsoft.com/office/drawing/2016/5/9/chartex" xmlns:cx4="http://schemas.microsoft.com/office/drawing/2016/5/10/chartex" xmlns:cx5="http://schemas.microsoft.com/office/drawing/2016/5/11/chartex" xmlns:cx6="http://schemas.microsoft.com/office/drawing/2016/5/12/chartex" xmlns:cx7="http://schemas.microsoft.com/office/drawing/2016/5/13/chartex" xmlns:cx8="http://schemas.microsoft.com/office/drawing/2016/5/14/chartex" xmlns:mc="http://schemas.openxmlformats.org/markup-compatibility/2006" xmlns:aink="http://schemas.microsoft.com/office/drawing/2016/ink" xmlns:am3d="http://schemas.microsoft.com/office/drawing/2017/model3d" xmlns:o="urn:schemas-microsoft-com:office:office" xmlns:oel="http://schemas.microsoft.com/office/2019/extlst" xmlns:r="http://schemas.openxmlformats.org/officeDocument/2006/relationships" xmlns:m="http://schemas.openxmlformats.org/officeDocument/2006/math" xmlns:v="urn:schemas-microsoft-com:vml" xmlns:wp14="http://schemas.microsoft.com/office/word/2010/wordprocessingDrawing" xmlns:wp="http://schemas.openxmlformats.org/drawingml/2006/wordprocessingDrawing" xmlns:w10="urn:schemas-microsoft-com:office:word" xmlns:w="http://schemas.openxmlformats.org/wordprocessingml/2006/main" xmlns:w14="http://schemas.microsoft.com/office/word/2010/wordml" xmlns:w15="http://schemas.microsoft.com/office/word/2012/wordml" xmlns:w16cex="http://schemas.microsoft.com/office/word/2018/wordml/cex" xmlns:w16cid="http://schemas.microsoft.com/office/word/2016/wordml/cid" xmlns:w16="http://schemas.microsoft.com/office/word/2018/wordml" xmlns:w16du="http://schemas.microsoft.com/office/word/2023/wordml/word16du" xmlns:w16sdtdh="http://schemas.microsoft.com/office/word/2020/wordml/sdtdatahash" xmlns:w16se="http://schemas.microsoft.com/office/word/2015/wordml/symex" xmlns:wpg="http://schemas.microsoft.com/office/word/2010/wordprocessingGroup" xmlns:wpi="http://schemas.microsoft.com/office/word/2010/wordprocessingInk" xmlns:wne="http://schemas.microsoft.com/office/word/2006/wordml" xmlns:wps="http://schemas.microsoft.com/office/word/2010/wordprocessingShape" mc:Ignorable="w14 w15 w16se w16cid w16 w16cex w16sdtdh w16du wp14">
   <w:abstractNum w:abstractNumId="0" w15:restartNumberingAfterBreak="0">
     <w:nsid w:val="02CB4C32"/>
     <w:multiLevelType w:val="hybridMultilevel"/>
@@ -12030,7 +12133,7 @@
 </file>
 
 <file path=word/styles.xml><?xml version="1.0" encoding="utf-8"?>
-<w:styles xmlns:mc="http://schemas.openxmlformats.org/markup-compatibility/2006" xmlns:r="http://schemas.openxmlformats.org/officeDocument/2006/relationships" xmlns:w="http://schemas.openxmlformats.org/wordprocessingml/2006/main" xmlns:w14="http://schemas.microsoft.com/office/word/2010/wordml" xmlns:w15="http://schemas.microsoft.com/office/word/2012/wordml" xmlns:w16cex="http://schemas.microsoft.com/office/word/2018/wordml/cex" xmlns:w16cid="http://schemas.microsoft.com/office/word/2016/wordml/cid" xmlns:w16="http://schemas.microsoft.com/office/word/2018/wordml" xmlns:w16sdtdh="http://schemas.microsoft.com/office/word/2020/wordml/sdtdatahash" xmlns:w16se="http://schemas.microsoft.com/office/word/2015/wordml/symex" mc:Ignorable="w14 w15 w16se w16cid w16 w16cex w16sdtdh">
+<w:styles xmlns:mc="http://schemas.openxmlformats.org/markup-compatibility/2006" xmlns:r="http://schemas.openxmlformats.org/officeDocument/2006/relationships" xmlns:w="http://schemas.openxmlformats.org/wordprocessingml/2006/main" xmlns:w14="http://schemas.microsoft.com/office/word/2010/wordml" xmlns:w15="http://schemas.microsoft.com/office/word/2012/wordml" xmlns:w16cex="http://schemas.microsoft.com/office/word/2018/wordml/cex" xmlns:w16cid="http://schemas.microsoft.com/office/word/2016/wordml/cid" xmlns:w16="http://schemas.microsoft.com/office/word/2018/wordml" xmlns:w16du="http://schemas.microsoft.com/office/word/2023/wordml/word16du" xmlns:w16sdtdh="http://schemas.microsoft.com/office/word/2020/wordml/sdtdatahash" xmlns:w16se="http://schemas.microsoft.com/office/word/2015/wordml/symex" mc:Ignorable="w14 w15 w16se w16cid w16 w16cex w16sdtdh w16du">
   <w:docDefaults>
     <w:rPrDefault>
       <w:rPr>
@@ -12795,6 +12898,18 @@
       <w:sz w:val="24"/>
     </w:rPr>
   </w:style>
+  <w:style w:type="character" w:styleId="FollowedHyperlink">
+    <w:name w:val="FollowedHyperlink"/>
+    <w:basedOn w:val="DefaultParagraphFont"/>
+    <w:uiPriority w:val="99"/>
+    <w:semiHidden/>
+    <w:unhideWhenUsed/>
+    <w:rsid w:val="007C3C7B"/>
+    <w:rPr>
+      <w:color w:val="954F72" w:themeColor="followedHyperlink"/>
+      <w:u w:val="single"/>
+    </w:rPr>
+  </w:style>
 </w:styles>
 </file>
 

</xml_diff>

<commit_message>
all .h comments done
</commit_message>
<xml_diff>
--- a/splitscreen/docs/2024 DIG301 - AS91906 Programming Documentation.docx
+++ b/splitscreen/docs/2024 DIG301 - AS91906 Programming Documentation.docx
@@ -452,25 +452,7 @@
           <w:sz w:val="22"/>
           <w:lang w:val="en-GB"/>
         </w:rPr>
-        <w:t xml:space="preserve">To meet the achievement level </w:t>
-      </w:r>
-      <w:proofErr w:type="gramStart"/>
-      <w:r>
-        <w:rPr>
-          <w:rFonts w:asciiTheme="minorHAnsi" w:hAnsiTheme="minorHAnsi" w:cstheme="minorHAnsi"/>
-          <w:sz w:val="22"/>
-          <w:lang w:val="en-GB"/>
-        </w:rPr>
-        <w:t>criteria</w:t>
-      </w:r>
-      <w:proofErr w:type="gramEnd"/>
-      <w:r>
-        <w:rPr>
-          <w:rFonts w:asciiTheme="minorHAnsi" w:hAnsiTheme="minorHAnsi" w:cstheme="minorHAnsi"/>
-          <w:sz w:val="22"/>
-          <w:lang w:val="en-GB"/>
-        </w:rPr>
-        <w:t xml:space="preserve"> it is important that your code meet the minimum expectations of the assignment. Before submitting, please complete the checklist below to ensure you have not missed anything significant in your submission.</w:t>
+        <w:t>To meet the achievement level criteria it is important that your code meet the minimum expectations of the assignment. Before submitting, please complete the checklist below to ensure you have not missed anything significant in your submission.</w:t>
       </w:r>
     </w:p>
     <w:p>
@@ -1482,103 +1464,6 @@
           <w:tcPr>
             <w:tcW w:w="9606" w:type="dxa"/>
           </w:tcPr>
-          <w:p>
-            <w:pPr>
-              <w:rPr>
-                <w:rFonts w:asciiTheme="minorHAnsi" w:hAnsiTheme="minorHAnsi"/>
-              </w:rPr>
-            </w:pPr>
-            <w:r>
-              <w:rPr>
-                <w:rFonts w:asciiTheme="minorHAnsi" w:hAnsiTheme="minorHAnsi"/>
-              </w:rPr>
-              <w:t xml:space="preserve">It is a split screen game where the player can control one of two robots at a time, and the robots are </w:t>
-            </w:r>
-            <w:r>
-              <w:rPr>
-                <w:rFonts w:asciiTheme="minorHAnsi" w:hAnsiTheme="minorHAnsi"/>
-              </w:rPr>
-              <w:t>storming</w:t>
-            </w:r>
-            <w:r>
-              <w:rPr>
-                <w:rFonts w:asciiTheme="minorHAnsi" w:hAnsiTheme="minorHAnsi"/>
-              </w:rPr>
-              <w:t xml:space="preserve"> an enemy alien ship</w:t>
-            </w:r>
-            <w:r>
-              <w:rPr>
-                <w:rFonts w:asciiTheme="minorHAnsi" w:hAnsiTheme="minorHAnsi"/>
-              </w:rPr>
-              <w:t>, trying to make it to the bridge to capture the ship, this will be done by the robots entering different randomly generated “areas” with a random number and type of alien enemies in each area</w:t>
-            </w:r>
-            <w:r>
-              <w:rPr>
-                <w:rFonts w:asciiTheme="minorHAnsi" w:hAnsiTheme="minorHAnsi"/>
-              </w:rPr>
-              <w:t>.</w:t>
-            </w:r>
-            <w:r>
-              <w:rPr>
-                <w:rFonts w:asciiTheme="minorHAnsi" w:hAnsiTheme="minorHAnsi"/>
-              </w:rPr>
-              <w:t xml:space="preserve"> </w:t>
-            </w:r>
-            <w:r>
-              <w:rPr>
-                <w:rFonts w:asciiTheme="minorHAnsi" w:hAnsiTheme="minorHAnsi"/>
-              </w:rPr>
-              <w:t>T</w:t>
-            </w:r>
-            <w:r>
-              <w:rPr>
-                <w:rFonts w:asciiTheme="minorHAnsi" w:hAnsiTheme="minorHAnsi"/>
-              </w:rPr>
-              <w:t>he player will clear the areas to move onto the next area, spaceships are made up of several areas connected together</w:t>
-            </w:r>
-            <w:r>
-              <w:rPr>
-                <w:rFonts w:asciiTheme="minorHAnsi" w:hAnsiTheme="minorHAnsi"/>
-              </w:rPr>
-              <w:t xml:space="preserve">, with a bridge room created at the end of the ship, where the ship is then </w:t>
-            </w:r>
-            <w:proofErr w:type="gramStart"/>
-            <w:r>
-              <w:rPr>
-                <w:rFonts w:asciiTheme="minorHAnsi" w:hAnsiTheme="minorHAnsi"/>
-              </w:rPr>
-              <w:t>captured  and</w:t>
-            </w:r>
-            <w:proofErr w:type="gramEnd"/>
-            <w:r>
-              <w:rPr>
-                <w:rFonts w:asciiTheme="minorHAnsi" w:hAnsiTheme="minorHAnsi"/>
-              </w:rPr>
-              <w:t xml:space="preserve"> the player may move on to another ship. When the ship is cleared a </w:t>
-            </w:r>
-            <w:proofErr w:type="gramStart"/>
-            <w:r>
-              <w:rPr>
-                <w:rFonts w:asciiTheme="minorHAnsi" w:hAnsiTheme="minorHAnsi"/>
-              </w:rPr>
-              <w:t>payment(</w:t>
-            </w:r>
-            <w:proofErr w:type="gramEnd"/>
-            <w:r>
-              <w:rPr>
-                <w:rFonts w:asciiTheme="minorHAnsi" w:hAnsiTheme="minorHAnsi"/>
-              </w:rPr>
-              <w:t xml:space="preserve">in galactic credits) relative to the difficulty of the ship is given to the player. Ships will have different difficulty and the difficulty will increase as the game goes on, relative to how much the player upgrades their robots. Upgrades are purchased with these </w:t>
-            </w:r>
-            <w:proofErr w:type="gramStart"/>
-            <w:r>
-              <w:rPr>
-                <w:rFonts w:asciiTheme="minorHAnsi" w:hAnsiTheme="minorHAnsi"/>
-              </w:rPr>
-              <w:t>credits</w:t>
-            </w:r>
-            <w:proofErr w:type="gramEnd"/>
-          </w:p>
           <w:p>
             <w:pPr>
               <w:rPr>
@@ -1735,7 +1620,6 @@
         </w:rPr>
         <w:t xml:space="preserve">the </w:t>
       </w:r>
-      <w:proofErr w:type="gramStart"/>
       <w:r>
         <w:rPr>
           <w:rFonts w:asciiTheme="minorHAnsi" w:hAnsiTheme="minorHAnsi" w:cstheme="minorHAnsi"/>
@@ -1744,7 +1628,6 @@
         </w:rPr>
         <w:t>code</w:t>
       </w:r>
-      <w:proofErr w:type="gramEnd"/>
       <w:r>
         <w:rPr>
           <w:rFonts w:asciiTheme="minorHAnsi" w:hAnsiTheme="minorHAnsi" w:cstheme="minorHAnsi"/>
@@ -2171,18 +2054,8 @@
           <w:sz w:val="22"/>
           <w:szCs w:val="20"/>
         </w:rPr>
-        <w:t xml:space="preserve">Evidenced within </w:t>
+        <w:t>Evidenced within code</w:t>
       </w:r>
-      <w:proofErr w:type="gramStart"/>
-      <w:r>
-        <w:rPr>
-          <w:rFonts w:asciiTheme="minorHAnsi" w:hAnsiTheme="minorHAnsi" w:cstheme="minorHAnsi"/>
-          <w:sz w:val="22"/>
-          <w:szCs w:val="20"/>
-        </w:rPr>
-        <w:t>code</w:t>
-      </w:r>
-      <w:proofErr w:type="gramEnd"/>
     </w:p>
     <w:p>
       <w:pPr>
@@ -2301,18 +2174,8 @@
           <w:sz w:val="22"/>
           <w:szCs w:val="20"/>
         </w:rPr>
-        <w:t xml:space="preserve">Lines of code should not be longer than 79 </w:t>
+        <w:t>Lines of code should not be longer than 79 characters</w:t>
       </w:r>
-      <w:proofErr w:type="gramStart"/>
-      <w:r>
-        <w:rPr>
-          <w:rFonts w:asciiTheme="minorHAnsi" w:hAnsiTheme="minorHAnsi" w:cstheme="minorHAnsi"/>
-          <w:sz w:val="22"/>
-          <w:szCs w:val="20"/>
-        </w:rPr>
-        <w:t>characters</w:t>
-      </w:r>
-      <w:proofErr w:type="gramEnd"/>
     </w:p>
     <w:p>
       <w:pPr>
@@ -2334,18 +2197,8 @@
           <w:sz w:val="22"/>
           <w:szCs w:val="20"/>
         </w:rPr>
-        <w:t xml:space="preserve">Lines of comments should not be longer than 72 </w:t>
+        <w:t>Lines of comments should not be longer than 72 characters</w:t>
       </w:r>
-      <w:proofErr w:type="gramStart"/>
-      <w:r>
-        <w:rPr>
-          <w:rFonts w:asciiTheme="minorHAnsi" w:hAnsiTheme="minorHAnsi" w:cstheme="minorHAnsi"/>
-          <w:sz w:val="22"/>
-          <w:szCs w:val="20"/>
-        </w:rPr>
-        <w:t>characters</w:t>
-      </w:r>
-      <w:proofErr w:type="gramEnd"/>
     </w:p>
     <w:p>
       <w:pPr>
@@ -2367,18 +2220,8 @@
           <w:sz w:val="22"/>
           <w:szCs w:val="20"/>
         </w:rPr>
-        <w:t xml:space="preserve">Functions should always contain a </w:t>
+        <w:t>Functions should always contain a docstring</w:t>
       </w:r>
-      <w:proofErr w:type="gramStart"/>
-      <w:r>
-        <w:rPr>
-          <w:rFonts w:asciiTheme="minorHAnsi" w:hAnsiTheme="minorHAnsi" w:cstheme="minorHAnsi"/>
-          <w:sz w:val="22"/>
-          <w:szCs w:val="20"/>
-        </w:rPr>
-        <w:t>docstring</w:t>
-      </w:r>
-      <w:proofErr w:type="gramEnd"/>
     </w:p>
     <w:p>
       <w:pPr>
@@ -2512,8 +2355,8 @@
         <w:tblLook w:val="04A0" w:firstRow="1" w:lastRow="0" w:firstColumn="1" w:lastColumn="0" w:noHBand="0" w:noVBand="1"/>
       </w:tblPr>
       <w:tblGrid>
-        <w:gridCol w:w="4390"/>
-        <w:gridCol w:w="5238"/>
+        <w:gridCol w:w="4728"/>
+        <w:gridCol w:w="4900"/>
       </w:tblGrid>
       <w:tr>
         <w:tc>
@@ -2567,6 +2410,12 @@
                 <w:rFonts w:asciiTheme="minorHAnsi" w:hAnsiTheme="minorHAnsi"/>
               </w:rPr>
             </w:pPr>
+            <w:r>
+              <w:rPr>
+                <w:rFonts w:asciiTheme="minorHAnsi" w:hAnsiTheme="minorHAnsi"/>
+              </w:rPr>
+              <w:t>C++</w:t>
+            </w:r>
           </w:p>
         </w:tc>
         <w:tc>
@@ -2580,6 +2429,12 @@
                 <w:rFonts w:asciiTheme="minorHAnsi" w:hAnsiTheme="minorHAnsi"/>
               </w:rPr>
             </w:pPr>
+            <w:r>
+              <w:rPr>
+                <w:rFonts w:asciiTheme="minorHAnsi" w:hAnsiTheme="minorHAnsi"/>
+              </w:rPr>
+              <w:t>Google style guide</w:t>
+            </w:r>
           </w:p>
         </w:tc>
       </w:tr>
@@ -2657,27 +2512,7 @@
                 <w:sz w:val="16"/>
                 <w:szCs w:val="18"/>
               </w:rPr>
-              <w:t xml:space="preserve">e.g. 2 - A description of </w:t>
-            </w:r>
-            <w:proofErr w:type="gramStart"/>
-            <w:r>
-              <w:rPr>
-                <w:rFonts w:asciiTheme="minorHAnsi" w:hAnsiTheme="minorHAnsi"/>
-                <w:i/>
-                <w:sz w:val="16"/>
-                <w:szCs w:val="18"/>
-              </w:rPr>
-              <w:t>all of</w:t>
-            </w:r>
-            <w:proofErr w:type="gramEnd"/>
-            <w:r>
-              <w:rPr>
-                <w:rFonts w:asciiTheme="minorHAnsi" w:hAnsiTheme="minorHAnsi"/>
-                <w:i/>
-                <w:sz w:val="16"/>
-                <w:szCs w:val="18"/>
-              </w:rPr>
-              <w:t xml:space="preserve"> the conventions you have taken with examples.</w:t>
+              <w:t>e.g. 2 - A description of all of the conventions you have taken with examples.</w:t>
             </w:r>
           </w:p>
         </w:tc>
@@ -2697,6 +2532,47 @@
                 <w:rFonts w:asciiTheme="minorHAnsi" w:hAnsiTheme="minorHAnsi"/>
               </w:rPr>
             </w:pPr>
+            <w:r>
+              <w:rPr>
+                <w:noProof/>
+              </w:rPr>
+              <w:lastRenderedPageBreak/>
+              <w:drawing>
+                <wp:inline distT="0" distB="0" distL="0" distR="0" wp14:anchorId="2CAFFCB4" wp14:editId="767E44ED">
+                  <wp:extent cx="6120130" cy="3624580"/>
+                  <wp:effectExtent l="0" t="0" r="0" b="0"/>
+                  <wp:docPr id="320416599" name="Picture 1"/>
+                  <wp:cNvGraphicFramePr>
+                    <a:graphicFrameLocks xmlns:a="http://schemas.openxmlformats.org/drawingml/2006/main" noChangeAspect="1"/>
+                  </wp:cNvGraphicFramePr>
+                  <a:graphic xmlns:a="http://schemas.openxmlformats.org/drawingml/2006/main">
+                    <a:graphicData uri="http://schemas.openxmlformats.org/drawingml/2006/picture">
+                      <pic:pic xmlns:pic="http://schemas.openxmlformats.org/drawingml/2006/picture">
+                        <pic:nvPicPr>
+                          <pic:cNvPr id="320416599" name=""/>
+                          <pic:cNvPicPr/>
+                        </pic:nvPicPr>
+                        <pic:blipFill>
+                          <a:blip r:embed="rId12"/>
+                          <a:stretch>
+                            <a:fillRect/>
+                          </a:stretch>
+                        </pic:blipFill>
+                        <pic:spPr>
+                          <a:xfrm>
+                            <a:off x="0" y="0"/>
+                            <a:ext cx="6120130" cy="3624580"/>
+                          </a:xfrm>
+                          <a:prstGeom prst="rect">
+                            <a:avLst/>
+                          </a:prstGeom>
+                        </pic:spPr>
+                      </pic:pic>
+                    </a:graphicData>
+                  </a:graphic>
+                </wp:inline>
+              </w:drawing>
+            </w:r>
           </w:p>
         </w:tc>
       </w:tr>
@@ -3447,23 +3323,13 @@
         </w:rPr>
         <w:t xml:space="preserve">after </w:t>
       </w:r>
-      <w:proofErr w:type="gramStart"/>
       <w:r>
         <w:rPr>
           <w:rFonts w:asciiTheme="minorHAnsi" w:hAnsiTheme="minorHAnsi" w:cstheme="minorHAnsi"/>
           <w:sz w:val="22"/>
           <w:szCs w:val="20"/>
         </w:rPr>
-        <w:t>submission</w:t>
-      </w:r>
-      <w:proofErr w:type="gramEnd"/>
-      <w:r>
-        <w:rPr>
-          <w:rFonts w:asciiTheme="minorHAnsi" w:hAnsiTheme="minorHAnsi" w:cstheme="minorHAnsi"/>
-          <w:sz w:val="22"/>
-          <w:szCs w:val="20"/>
-        </w:rPr>
-        <w:t xml:space="preserve"> </w:t>
+        <w:t xml:space="preserve">submission </w:t>
       </w:r>
     </w:p>
     <w:p/>
@@ -5143,25 +5009,7 @@
           <w:sz w:val="22"/>
           <w:szCs w:val="20"/>
         </w:rPr>
-        <w:t xml:space="preserve">Boundary tests are tests that show your program operates as expected if the inputs received are at the extreme ends of the allowed input range. It is also worth including the other side of each boundary to show that the boundaries are </w:t>
-      </w:r>
-      <w:proofErr w:type="gramStart"/>
-      <w:r>
-        <w:rPr>
-          <w:rFonts w:asciiTheme="minorHAnsi" w:hAnsiTheme="minorHAnsi"/>
-          <w:sz w:val="22"/>
-          <w:szCs w:val="20"/>
-        </w:rPr>
-        <w:t>actually operating</w:t>
-      </w:r>
-      <w:proofErr w:type="gramEnd"/>
-      <w:r>
-        <w:rPr>
-          <w:rFonts w:asciiTheme="minorHAnsi" w:hAnsiTheme="minorHAnsi"/>
-          <w:sz w:val="22"/>
-          <w:szCs w:val="20"/>
-        </w:rPr>
-        <w:t xml:space="preserve"> correctly. E.g. </w:t>
+        <w:t xml:space="preserve">Boundary tests are tests that show your program operates as expected if the inputs received are at the extreme ends of the allowed input range. It is also worth including the other side of each boundary to show that the boundaries are actually operating correctly. E.g. </w:t>
       </w:r>
       <w:r>
         <w:rPr>
@@ -6806,25 +6654,7 @@
           <w:sz w:val="22"/>
           <w:szCs w:val="20"/>
         </w:rPr>
-        <w:t xml:space="preserve">Invalid tests are tests that ensure the program operates as expected regardless of the inputs made by the user. This will be the biggest of </w:t>
-      </w:r>
-      <w:proofErr w:type="gramStart"/>
-      <w:r>
-        <w:rPr>
-          <w:rFonts w:asciiTheme="minorHAnsi" w:hAnsiTheme="minorHAnsi"/>
-          <w:sz w:val="22"/>
-          <w:szCs w:val="20"/>
-        </w:rPr>
-        <w:t>all of</w:t>
-      </w:r>
-      <w:proofErr w:type="gramEnd"/>
-      <w:r>
-        <w:rPr>
-          <w:rFonts w:asciiTheme="minorHAnsi" w:hAnsiTheme="minorHAnsi"/>
-          <w:sz w:val="22"/>
-          <w:szCs w:val="20"/>
-        </w:rPr>
-        <w:t xml:space="preserve"> the testing sections. </w:t>
+        <w:t xml:space="preserve">Invalid tests are tests that ensure the program operates as expected regardless of the inputs made by the user. This will be the biggest of all of the testing sections. </w:t>
       </w:r>
     </w:p>
     <w:p>
@@ -8999,27 +8829,13 @@
                 <w:rFonts w:asciiTheme="minorHAnsi" w:hAnsiTheme="minorHAnsi" w:cstheme="minorHAnsi"/>
               </w:rPr>
             </w:pPr>
-            <w:hyperlink r:id="rId12" w:history="1">
+            <w:hyperlink r:id="rId13" w:history="1">
               <w:r>
                 <w:rPr>
                   <w:rStyle w:val="Hyperlink"/>
                   <w:rFonts w:asciiTheme="minorHAnsi" w:hAnsiTheme="minorHAnsi" w:cstheme="minorHAnsi"/>
                 </w:rPr>
-                <w:t>allcod</w:t>
-              </w:r>
-              <w:r>
-                <w:rPr>
-                  <w:rStyle w:val="Hyperlink"/>
-                  <w:rFonts w:asciiTheme="minorHAnsi" w:hAnsiTheme="minorHAnsi" w:cstheme="minorHAnsi"/>
-                </w:rPr>
-                <w:t>e</w:t>
-              </w:r>
-              <w:r>
-                <w:rPr>
-                  <w:rStyle w:val="Hyperlink"/>
-                  <w:rFonts w:asciiTheme="minorHAnsi" w:hAnsiTheme="minorHAnsi" w:cstheme="minorHAnsi"/>
-                </w:rPr>
-                <w:t>.txt</w:t>
+                <w:t>allcode.txt</w:t>
               </w:r>
             </w:hyperlink>
           </w:p>
@@ -9091,7 +8907,7 @@
       </w:pPr>
     </w:p>
     <w:sectPr>
-      <w:headerReference w:type="default" r:id="rId13"/>
+      <w:headerReference w:type="default" r:id="rId14"/>
       <w:pgSz w:w="11906" w:h="16838"/>
       <w:pgMar w:top="1134" w:right="1134" w:bottom="1134" w:left="1134" w:header="709" w:footer="709" w:gutter="0"/>
       <w:cols w:space="708"/>

</xml_diff>

<commit_message>
set and get comments, error capture
</commit_message>
<xml_diff>
--- a/splitscreen/docs/2024 DIG301 - AS91906 Programming Documentation.docx
+++ b/splitscreen/docs/2024 DIG301 - AS91906 Programming Documentation.docx
@@ -394,7 +394,7 @@
         <w:tblLook w:val="04A0" w:firstRow="1" w:lastRow="0" w:firstColumn="1" w:lastColumn="0" w:noHBand="0" w:noVBand="1"/>
       </w:tblPr>
       <w:tblGrid>
-        <w:gridCol w:w="9628"/>
+        <w:gridCol w:w="9854"/>
       </w:tblGrid>
       <w:tr>
         <w:tc>
@@ -1163,7 +1163,7 @@
         <w:tblLook w:val="04A0" w:firstRow="1" w:lastRow="0" w:firstColumn="1" w:lastColumn="0" w:noHBand="0" w:noVBand="1"/>
       </w:tblPr>
       <w:tblGrid>
-        <w:gridCol w:w="9628"/>
+        <w:gridCol w:w="9854"/>
       </w:tblGrid>
       <w:tr>
         <w:tc>
@@ -2128,7 +2128,7 @@
         <w:tblLook w:val="04A0" w:firstRow="1" w:lastRow="0" w:firstColumn="1" w:lastColumn="0" w:noHBand="0" w:noVBand="1"/>
       </w:tblPr>
       <w:tblGrid>
-        <w:gridCol w:w="9628"/>
+        <w:gridCol w:w="9854"/>
       </w:tblGrid>
       <w:tr>
         <w:tc>
@@ -2677,7 +2677,27 @@
                   <w:sz w:val="16"/>
                   <w:szCs w:val="18"/>
                 </w:rPr>
-                <w:t>https://www.codewof.co.nz/</w:t>
+                <w:t>https://www.co</w:t>
+              </w:r>
+              <w:r>
+                <w:rPr>
+                  <w:rStyle w:val="Hyperlink"/>
+                  <w:rFonts w:asciiTheme="minorHAnsi" w:hAnsiTheme="minorHAnsi"/>
+                  <w:i/>
+                  <w:sz w:val="16"/>
+                  <w:szCs w:val="18"/>
+                </w:rPr>
+                <w:t>d</w:t>
+              </w:r>
+              <w:r>
+                <w:rPr>
+                  <w:rStyle w:val="Hyperlink"/>
+                  <w:rFonts w:asciiTheme="minorHAnsi" w:hAnsiTheme="minorHAnsi"/>
+                  <w:i/>
+                  <w:sz w:val="16"/>
+                  <w:szCs w:val="18"/>
+                </w:rPr>
+                <w:t>ewof.co.nz/</w:t>
               </w:r>
             </w:hyperlink>
           </w:p>
@@ -2730,6 +2750,457 @@
             <w:tcW w:w="9628" w:type="dxa"/>
             <w:gridSpan w:val="2"/>
           </w:tcPr>
+          <w:p>
+            <w:pPr>
+              <w:rPr>
+                <w:rFonts w:asciiTheme="minorHAnsi" w:hAnsiTheme="minorHAnsi"/>
+              </w:rPr>
+            </w:pPr>
+            <w:r>
+              <w:rPr>
+                <w:rFonts w:asciiTheme="minorHAnsi" w:hAnsiTheme="minorHAnsi"/>
+              </w:rPr>
+              <w:t>E</w:t>
+            </w:r>
+            <w:r>
+              <w:rPr>
+                <w:rFonts w:asciiTheme="minorHAnsi" w:hAnsiTheme="minorHAnsi"/>
+              </w:rPr>
+              <w:t>xamples</w:t>
+            </w:r>
+          </w:p>
+          <w:tbl>
+            <w:tblPr>
+              <w:tblStyle w:val="TableGrid"/>
+              <w:tblW w:w="0" w:type="auto"/>
+              <w:tblLook w:val="04A0" w:firstRow="1" w:lastRow="0" w:firstColumn="1" w:lastColumn="0" w:noHBand="0" w:noVBand="1"/>
+            </w:tblPr>
+            <w:tblGrid>
+              <w:gridCol w:w="3134"/>
+              <w:gridCol w:w="3134"/>
+              <w:gridCol w:w="3134"/>
+            </w:tblGrid>
+            <w:tr>
+              <w:tc>
+                <w:tcPr>
+                  <w:tcW w:w="3134" w:type="dxa"/>
+                  <w:shd w:val="clear" w:color="auto" w:fill="7F7F7F" w:themeFill="text1" w:themeFillTint="80"/>
+                </w:tcPr>
+                <w:p>
+                  <w:pPr>
+                    <w:rPr>
+                      <w:rFonts w:asciiTheme="minorHAnsi" w:hAnsiTheme="minorHAnsi"/>
+                    </w:rPr>
+                  </w:pPr>
+                  <w:r>
+                    <w:rPr>
+                      <w:rFonts w:asciiTheme="minorHAnsi" w:hAnsiTheme="minorHAnsi"/>
+                    </w:rPr>
+                    <w:t>convention</w:t>
+                  </w:r>
+                </w:p>
+              </w:tc>
+              <w:tc>
+                <w:tcPr>
+                  <w:tcW w:w="3134" w:type="dxa"/>
+                  <w:shd w:val="clear" w:color="auto" w:fill="7F7F7F" w:themeFill="text1" w:themeFillTint="80"/>
+                </w:tcPr>
+                <w:p>
+                  <w:pPr>
+                    <w:rPr>
+                      <w:rFonts w:asciiTheme="minorHAnsi" w:hAnsiTheme="minorHAnsi"/>
+                    </w:rPr>
+                  </w:pPr>
+                  <w:r>
+                    <w:rPr>
+                      <w:rFonts w:asciiTheme="minorHAnsi" w:hAnsiTheme="minorHAnsi"/>
+                    </w:rPr>
+                    <w:t>Where it is seen</w:t>
+                  </w:r>
+                </w:p>
+              </w:tc>
+              <w:tc>
+                <w:tcPr>
+                  <w:tcW w:w="3134" w:type="dxa"/>
+                  <w:shd w:val="clear" w:color="auto" w:fill="7F7F7F" w:themeFill="text1" w:themeFillTint="80"/>
+                </w:tcPr>
+                <w:p>
+                  <w:pPr>
+                    <w:rPr>
+                      <w:rFonts w:asciiTheme="minorHAnsi" w:hAnsiTheme="minorHAnsi"/>
+                    </w:rPr>
+                  </w:pPr>
+                  <w:proofErr w:type="spellStart"/>
+                  <w:r>
+                    <w:rPr>
+                      <w:rFonts w:asciiTheme="minorHAnsi" w:hAnsiTheme="minorHAnsi"/>
+                    </w:rPr>
+                    <w:t>Stylegiude</w:t>
+                  </w:r>
+                  <w:proofErr w:type="spellEnd"/>
+                  <w:r>
+                    <w:rPr>
+                      <w:rFonts w:asciiTheme="minorHAnsi" w:hAnsiTheme="minorHAnsi"/>
+                    </w:rPr>
+                    <w:t xml:space="preserve"> reference</w:t>
+                  </w:r>
+                </w:p>
+              </w:tc>
+            </w:tr>
+            <w:tr>
+              <w:tc>
+                <w:tcPr>
+                  <w:tcW w:w="3134" w:type="dxa"/>
+                </w:tcPr>
+                <w:p>
+                  <w:pPr>
+                    <w:rPr>
+                      <w:rFonts w:asciiTheme="minorHAnsi" w:hAnsiTheme="minorHAnsi"/>
+                    </w:rPr>
+                  </w:pPr>
+                  <w:r>
+                    <w:rPr>
+                      <w:rFonts w:asciiTheme="minorHAnsi" w:hAnsiTheme="minorHAnsi"/>
+                    </w:rPr>
+                    <w:t>Indentation</w:t>
+                  </w:r>
+                </w:p>
+              </w:tc>
+              <w:tc>
+                <w:tcPr>
+                  <w:tcW w:w="3134" w:type="dxa"/>
+                </w:tcPr>
+                <w:p>
+                  <w:pPr>
+                    <w:rPr>
+                      <w:rFonts w:asciiTheme="minorHAnsi" w:hAnsiTheme="minorHAnsi"/>
+                    </w:rPr>
+                  </w:pPr>
+                </w:p>
+              </w:tc>
+              <w:tc>
+                <w:tcPr>
+                  <w:tcW w:w="3134" w:type="dxa"/>
+                </w:tcPr>
+                <w:p>
+                  <w:pPr>
+                    <w:rPr>
+                      <w:rFonts w:asciiTheme="minorHAnsi" w:hAnsiTheme="minorHAnsi"/>
+                    </w:rPr>
+                  </w:pPr>
+                </w:p>
+              </w:tc>
+            </w:tr>
+            <w:tr>
+              <w:tc>
+                <w:tcPr>
+                  <w:tcW w:w="3134" w:type="dxa"/>
+                </w:tcPr>
+                <w:p>
+                  <w:pPr>
+                    <w:rPr>
+                      <w:rFonts w:asciiTheme="minorHAnsi" w:hAnsiTheme="minorHAnsi"/>
+                    </w:rPr>
+                  </w:pPr>
+                  <w:r>
+                    <w:rPr>
+                      <w:rFonts w:asciiTheme="minorHAnsi" w:hAnsiTheme="minorHAnsi"/>
+                    </w:rPr>
+                    <w:t>Variable naming</w:t>
+                  </w:r>
+                </w:p>
+              </w:tc>
+              <w:tc>
+                <w:tcPr>
+                  <w:tcW w:w="3134" w:type="dxa"/>
+                </w:tcPr>
+                <w:p>
+                  <w:pPr>
+                    <w:rPr>
+                      <w:rFonts w:asciiTheme="minorHAnsi" w:hAnsiTheme="minorHAnsi"/>
+                    </w:rPr>
+                  </w:pPr>
+                </w:p>
+              </w:tc>
+              <w:tc>
+                <w:tcPr>
+                  <w:tcW w:w="3134" w:type="dxa"/>
+                </w:tcPr>
+                <w:p>
+                  <w:pPr>
+                    <w:rPr>
+                      <w:rFonts w:asciiTheme="minorHAnsi" w:hAnsiTheme="minorHAnsi"/>
+                    </w:rPr>
+                  </w:pPr>
+                </w:p>
+              </w:tc>
+            </w:tr>
+            <w:tr>
+              <w:tc>
+                <w:tcPr>
+                  <w:tcW w:w="3134" w:type="dxa"/>
+                </w:tcPr>
+                <w:p>
+                  <w:pPr>
+                    <w:rPr>
+                      <w:rFonts w:asciiTheme="minorHAnsi" w:hAnsiTheme="minorHAnsi"/>
+                    </w:rPr>
+                  </w:pPr>
+                  <w:r>
+                    <w:rPr>
+                      <w:rFonts w:asciiTheme="minorHAnsi" w:hAnsiTheme="minorHAnsi"/>
+                    </w:rPr>
+                    <w:t>Function naming</w:t>
+                  </w:r>
+                </w:p>
+              </w:tc>
+              <w:tc>
+                <w:tcPr>
+                  <w:tcW w:w="3134" w:type="dxa"/>
+                </w:tcPr>
+                <w:p>
+                  <w:pPr>
+                    <w:rPr>
+                      <w:rFonts w:asciiTheme="minorHAnsi" w:hAnsiTheme="minorHAnsi"/>
+                    </w:rPr>
+                  </w:pPr>
+                </w:p>
+              </w:tc>
+              <w:tc>
+                <w:tcPr>
+                  <w:tcW w:w="3134" w:type="dxa"/>
+                </w:tcPr>
+                <w:p>
+                  <w:pPr>
+                    <w:rPr>
+                      <w:rFonts w:asciiTheme="minorHAnsi" w:hAnsiTheme="minorHAnsi"/>
+                    </w:rPr>
+                  </w:pPr>
+                </w:p>
+              </w:tc>
+            </w:tr>
+            <w:tr>
+              <w:tc>
+                <w:tcPr>
+                  <w:tcW w:w="3134" w:type="dxa"/>
+                </w:tcPr>
+                <w:p>
+                  <w:pPr>
+                    <w:rPr>
+                      <w:rFonts w:asciiTheme="minorHAnsi" w:hAnsiTheme="minorHAnsi"/>
+                    </w:rPr>
+                  </w:pPr>
+                  <w:r>
+                    <w:rPr>
+                      <w:rFonts w:asciiTheme="minorHAnsi" w:hAnsiTheme="minorHAnsi"/>
+                    </w:rPr>
+                    <w:t>File naming</w:t>
+                  </w:r>
+                </w:p>
+              </w:tc>
+              <w:tc>
+                <w:tcPr>
+                  <w:tcW w:w="3134" w:type="dxa"/>
+                </w:tcPr>
+                <w:p>
+                  <w:pPr>
+                    <w:rPr>
+                      <w:rFonts w:asciiTheme="minorHAnsi" w:hAnsiTheme="minorHAnsi"/>
+                    </w:rPr>
+                  </w:pPr>
+                </w:p>
+              </w:tc>
+              <w:tc>
+                <w:tcPr>
+                  <w:tcW w:w="3134" w:type="dxa"/>
+                </w:tcPr>
+                <w:p>
+                  <w:pPr>
+                    <w:rPr>
+                      <w:rFonts w:asciiTheme="minorHAnsi" w:hAnsiTheme="minorHAnsi"/>
+                    </w:rPr>
+                  </w:pPr>
+                </w:p>
+              </w:tc>
+            </w:tr>
+            <w:tr>
+              <w:tc>
+                <w:tcPr>
+                  <w:tcW w:w="3134" w:type="dxa"/>
+                </w:tcPr>
+                <w:p>
+                  <w:pPr>
+                    <w:rPr>
+                      <w:rFonts w:asciiTheme="minorHAnsi" w:hAnsiTheme="minorHAnsi"/>
+                    </w:rPr>
+                  </w:pPr>
+                  <w:r>
+                    <w:rPr>
+                      <w:rFonts w:asciiTheme="minorHAnsi" w:hAnsiTheme="minorHAnsi"/>
+                    </w:rPr>
+                    <w:t>Line length</w:t>
+                  </w:r>
+                </w:p>
+              </w:tc>
+              <w:tc>
+                <w:tcPr>
+                  <w:tcW w:w="3134" w:type="dxa"/>
+                </w:tcPr>
+                <w:p>
+                  <w:pPr>
+                    <w:rPr>
+                      <w:rFonts w:asciiTheme="minorHAnsi" w:hAnsiTheme="minorHAnsi"/>
+                    </w:rPr>
+                  </w:pPr>
+                </w:p>
+              </w:tc>
+              <w:tc>
+                <w:tcPr>
+                  <w:tcW w:w="3134" w:type="dxa"/>
+                </w:tcPr>
+                <w:p>
+                  <w:pPr>
+                    <w:rPr>
+                      <w:rFonts w:asciiTheme="minorHAnsi" w:hAnsiTheme="minorHAnsi"/>
+                    </w:rPr>
+                  </w:pPr>
+                </w:p>
+              </w:tc>
+            </w:tr>
+            <w:tr>
+              <w:tc>
+                <w:tcPr>
+                  <w:tcW w:w="3134" w:type="dxa"/>
+                </w:tcPr>
+                <w:p>
+                  <w:pPr>
+                    <w:rPr>
+                      <w:rFonts w:asciiTheme="minorHAnsi" w:hAnsiTheme="minorHAnsi"/>
+                    </w:rPr>
+                  </w:pPr>
+                  <w:r>
+                    <w:rPr>
+                      <w:rFonts w:asciiTheme="minorHAnsi" w:hAnsiTheme="minorHAnsi"/>
+                    </w:rPr>
+                    <w:t>Copyright notice</w:t>
+                  </w:r>
+                </w:p>
+              </w:tc>
+              <w:tc>
+                <w:tcPr>
+                  <w:tcW w:w="3134" w:type="dxa"/>
+                </w:tcPr>
+                <w:p>
+                  <w:pPr>
+                    <w:rPr>
+                      <w:rFonts w:asciiTheme="minorHAnsi" w:hAnsiTheme="minorHAnsi"/>
+                    </w:rPr>
+                  </w:pPr>
+                </w:p>
+              </w:tc>
+              <w:tc>
+                <w:tcPr>
+                  <w:tcW w:w="3134" w:type="dxa"/>
+                </w:tcPr>
+                <w:p>
+                  <w:pPr>
+                    <w:rPr>
+                      <w:rFonts w:asciiTheme="minorHAnsi" w:hAnsiTheme="minorHAnsi"/>
+                    </w:rPr>
+                  </w:pPr>
+                </w:p>
+              </w:tc>
+            </w:tr>
+            <w:tr>
+              <w:tc>
+                <w:tcPr>
+                  <w:tcW w:w="3134" w:type="dxa"/>
+                </w:tcPr>
+                <w:p>
+                  <w:pPr>
+                    <w:rPr>
+                      <w:rFonts w:asciiTheme="minorHAnsi" w:hAnsiTheme="minorHAnsi"/>
+                    </w:rPr>
+                  </w:pPr>
+                  <w:r>
+                    <w:rPr>
+                      <w:rFonts w:asciiTheme="minorHAnsi" w:hAnsiTheme="minorHAnsi"/>
+                    </w:rPr>
+                    <w:t>Function comments</w:t>
+                  </w:r>
+                </w:p>
+              </w:tc>
+              <w:tc>
+                <w:tcPr>
+                  <w:tcW w:w="3134" w:type="dxa"/>
+                </w:tcPr>
+                <w:p>
+                  <w:pPr>
+                    <w:rPr>
+                      <w:rFonts w:asciiTheme="minorHAnsi" w:hAnsiTheme="minorHAnsi"/>
+                    </w:rPr>
+                  </w:pPr>
+                </w:p>
+              </w:tc>
+              <w:tc>
+                <w:tcPr>
+                  <w:tcW w:w="3134" w:type="dxa"/>
+                </w:tcPr>
+                <w:p>
+                  <w:pPr>
+                    <w:rPr>
+                      <w:rFonts w:asciiTheme="minorHAnsi" w:hAnsiTheme="minorHAnsi"/>
+                    </w:rPr>
+                  </w:pPr>
+                </w:p>
+              </w:tc>
+            </w:tr>
+            <w:tr>
+              <w:tc>
+                <w:tcPr>
+                  <w:tcW w:w="3134" w:type="dxa"/>
+                </w:tcPr>
+                <w:p>
+                  <w:pPr>
+                    <w:rPr>
+                      <w:rFonts w:asciiTheme="minorHAnsi" w:hAnsiTheme="minorHAnsi"/>
+                    </w:rPr>
+                  </w:pPr>
+                </w:p>
+              </w:tc>
+              <w:tc>
+                <w:tcPr>
+                  <w:tcW w:w="3134" w:type="dxa"/>
+                </w:tcPr>
+                <w:p>
+                  <w:pPr>
+                    <w:rPr>
+                      <w:rFonts w:asciiTheme="minorHAnsi" w:hAnsiTheme="minorHAnsi"/>
+                    </w:rPr>
+                  </w:pPr>
+                </w:p>
+              </w:tc>
+              <w:tc>
+                <w:tcPr>
+                  <w:tcW w:w="3134" w:type="dxa"/>
+                </w:tcPr>
+                <w:p>
+                  <w:pPr>
+                    <w:rPr>
+                      <w:rFonts w:asciiTheme="minorHAnsi" w:hAnsiTheme="minorHAnsi"/>
+                    </w:rPr>
+                  </w:pPr>
+                </w:p>
+              </w:tc>
+            </w:tr>
+          </w:tbl>
+          <w:p>
+            <w:pPr>
+              <w:rPr>
+                <w:rFonts w:asciiTheme="minorHAnsi" w:hAnsiTheme="minorHAnsi"/>
+              </w:rPr>
+            </w:pPr>
+          </w:p>
           <w:p>
             <w:pPr>
               <w:rPr>
@@ -3075,6 +3546,20 @@
                 <w:rFonts w:asciiTheme="minorHAnsi" w:hAnsiTheme="minorHAnsi"/>
               </w:rPr>
             </w:pPr>
+            <w:r>
+              <w:rPr>
+                <w:rFonts w:asciiTheme="minorHAnsi" w:hAnsiTheme="minorHAnsi"/>
+              </w:rPr>
+              <w:t xml:space="preserve">Make the player do </w:t>
+            </w:r>
+            <w:proofErr w:type="spellStart"/>
+            <w:r>
+              <w:rPr>
+                <w:rFonts w:asciiTheme="minorHAnsi" w:hAnsiTheme="minorHAnsi"/>
+              </w:rPr>
+              <w:t>somthing</w:t>
+            </w:r>
+            <w:proofErr w:type="spellEnd"/>
           </w:p>
         </w:tc>
         <w:tc>
@@ -3320,7 +3805,7 @@
               <w:rPr>
                 <w:rFonts w:asciiTheme="minorHAnsi" w:hAnsiTheme="minorHAnsi"/>
               </w:rPr>
-              <w:t>This is seen in all areas, form errors in the terminal to the fact that the robots collide with the walls rather than going through them.</w:t>
+              <w:t>Terminal errors.</w:t>
             </w:r>
           </w:p>
         </w:tc>
@@ -3515,7 +4000,6 @@
             <w:r>
               <w:rPr>
                 <w:rFonts w:asciiTheme="minorHAnsi" w:hAnsiTheme="minorHAnsi" w:cstheme="minorHAnsi"/>
-                <w:sz w:val="22"/>
               </w:rPr>
               <w:t>Below tell us the name of this file and where it is stored.</w:t>
             </w:r>
@@ -3536,19 +4020,7 @@
                 <w:rPr>
                   <w:rStyle w:val="Hyperlink"/>
                 </w:rPr>
-                <w:t>video.w</w:t>
-              </w:r>
-              <w:r>
-                <w:rPr>
-                  <w:rStyle w:val="Hyperlink"/>
-                </w:rPr>
-                <w:t>m</w:t>
-              </w:r>
-              <w:r>
-                <w:rPr>
-                  <w:rStyle w:val="Hyperlink"/>
-                </w:rPr>
-                <w:t>v</w:t>
+                <w:t>video.wmv</w:t>
               </w:r>
             </w:hyperlink>
           </w:p>
@@ -4078,23 +4550,7 @@
                 <w:sz w:val="22"/>
                 <w:lang w:val="en-US"/>
               </w:rPr>
-              <w:t xml:space="preserve">Currently selected robot will </w:t>
-            </w:r>
-            <w:r>
-              <w:rPr>
-                <w:rFonts w:asciiTheme="minorHAnsi" w:hAnsiTheme="minorHAnsi" w:cstheme="minorHAnsi"/>
-                <w:sz w:val="22"/>
-                <w:lang w:val="en-US"/>
-              </w:rPr>
-              <w:t>rotate anticlockwise</w:t>
-            </w:r>
-            <w:r>
-              <w:rPr>
-                <w:rFonts w:asciiTheme="minorHAnsi" w:hAnsiTheme="minorHAnsi" w:cstheme="minorHAnsi"/>
-                <w:sz w:val="22"/>
-                <w:lang w:val="en-US"/>
-              </w:rPr>
-              <w:t xml:space="preserve"> by an amount scaled by their speed</w:t>
+              <w:t>Currently selected robot will rotate anticlockwise by an amount scaled by their speed</w:t>
             </w:r>
             <w:r>
               <w:rPr>
@@ -4431,56 +4887,82 @@
                 <w:sz w:val="22"/>
                 <w:lang w:val="en-US"/>
               </w:rPr>
+              <w:t>5</w:t>
+            </w:r>
+          </w:p>
+        </w:tc>
+        <w:tc>
+          <w:tcPr>
+            <w:tcW w:w="3088" w:type="dxa"/>
+            <w:vAlign w:val="center"/>
+          </w:tcPr>
+          <w:p>
+            <w:pPr>
+              <w:pStyle w:val="NoSpacing"/>
+              <w:rPr>
+                <w:rFonts w:asciiTheme="minorHAnsi" w:hAnsiTheme="minorHAnsi" w:cstheme="minorHAnsi"/>
+                <w:sz w:val="22"/>
+                <w:lang w:val="en-US"/>
+              </w:rPr>
+            </w:pPr>
+            <w:r>
+              <w:rPr>
+                <w:rFonts w:asciiTheme="minorHAnsi" w:hAnsiTheme="minorHAnsi" w:cstheme="minorHAnsi"/>
+                <w:sz w:val="22"/>
+                <w:lang w:val="en-US"/>
+              </w:rPr>
+              <w:t>Key v pressed in game</w:t>
+            </w:r>
+          </w:p>
+        </w:tc>
+        <w:tc>
+          <w:tcPr>
+            <w:tcW w:w="2835" w:type="dxa"/>
+            <w:vAlign w:val="center"/>
+          </w:tcPr>
+          <w:p>
+            <w:pPr>
+              <w:pStyle w:val="NoSpacing"/>
+              <w:rPr>
+                <w:rFonts w:asciiTheme="minorHAnsi" w:hAnsiTheme="minorHAnsi" w:cstheme="minorHAnsi"/>
+                <w:sz w:val="22"/>
+                <w:lang w:val="en-US"/>
+              </w:rPr>
+            </w:pPr>
+            <w:r>
+              <w:rPr>
+                <w:rFonts w:asciiTheme="minorHAnsi" w:hAnsiTheme="minorHAnsi" w:cstheme="minorHAnsi"/>
+                <w:sz w:val="22"/>
+                <w:lang w:val="en-US"/>
+              </w:rPr>
+              <w:t xml:space="preserve">A bar will appear and fill us </w:t>
+            </w:r>
+            <w:r>
+              <w:rPr>
+                <w:rFonts w:asciiTheme="minorHAnsi" w:hAnsiTheme="minorHAnsi" w:cstheme="minorHAnsi"/>
+                <w:sz w:val="22"/>
+                <w:lang w:val="en-US"/>
+              </w:rPr>
               <w:lastRenderedPageBreak/>
-              <w:t>5</w:t>
-            </w:r>
-          </w:p>
-        </w:tc>
-        <w:tc>
-          <w:tcPr>
-            <w:tcW w:w="3088" w:type="dxa"/>
-            <w:vAlign w:val="center"/>
-          </w:tcPr>
-          <w:p>
-            <w:pPr>
-              <w:pStyle w:val="NoSpacing"/>
-              <w:rPr>
-                <w:rFonts w:asciiTheme="minorHAnsi" w:hAnsiTheme="minorHAnsi" w:cstheme="minorHAnsi"/>
-                <w:sz w:val="22"/>
-                <w:lang w:val="en-US"/>
-              </w:rPr>
-            </w:pPr>
-            <w:r>
-              <w:rPr>
-                <w:rFonts w:asciiTheme="minorHAnsi" w:hAnsiTheme="minorHAnsi" w:cstheme="minorHAnsi"/>
-                <w:sz w:val="22"/>
-                <w:lang w:val="en-US"/>
-              </w:rPr>
-              <w:t>Key v pressed in game</w:t>
-            </w:r>
-          </w:p>
-        </w:tc>
-        <w:tc>
-          <w:tcPr>
-            <w:tcW w:w="2835" w:type="dxa"/>
-            <w:vAlign w:val="center"/>
-          </w:tcPr>
-          <w:p>
-            <w:pPr>
-              <w:pStyle w:val="NoSpacing"/>
-              <w:rPr>
-                <w:rFonts w:asciiTheme="minorHAnsi" w:hAnsiTheme="minorHAnsi" w:cstheme="minorHAnsi"/>
-                <w:sz w:val="22"/>
-                <w:lang w:val="en-US"/>
-              </w:rPr>
-            </w:pPr>
-            <w:r>
-              <w:rPr>
-                <w:rFonts w:asciiTheme="minorHAnsi" w:hAnsiTheme="minorHAnsi" w:cstheme="minorHAnsi"/>
-                <w:sz w:val="22"/>
-                <w:lang w:val="en-US"/>
-              </w:rPr>
-              <w:t>A bar will appear and fill us as lone as v is pressed.</w:t>
+              <w:t xml:space="preserve">as </w:t>
+            </w:r>
+            <w:proofErr w:type="spellStart"/>
+            <w:r>
+              <w:rPr>
+                <w:rFonts w:asciiTheme="minorHAnsi" w:hAnsiTheme="minorHAnsi" w:cstheme="minorHAnsi"/>
+                <w:sz w:val="22"/>
+                <w:lang w:val="en-US"/>
+              </w:rPr>
+              <w:t>lone</w:t>
+            </w:r>
+            <w:proofErr w:type="spellEnd"/>
+            <w:r>
+              <w:rPr>
+                <w:rFonts w:asciiTheme="minorHAnsi" w:hAnsiTheme="minorHAnsi" w:cstheme="minorHAnsi"/>
+                <w:sz w:val="22"/>
+                <w:lang w:val="en-US"/>
+              </w:rPr>
+              <w:t xml:space="preserve"> as v is pressed.</w:t>
             </w:r>
           </w:p>
         </w:tc>
@@ -4504,6 +4986,7 @@
                 <w:sz w:val="22"/>
                 <w:lang w:val="en-US"/>
               </w:rPr>
+              <w:lastRenderedPageBreak/>
               <w:t>As expected,</w:t>
             </w:r>
           </w:p>
@@ -5522,23 +6005,7 @@
                 <w:sz w:val="22"/>
                 <w:lang w:val="en-US"/>
               </w:rPr>
-              <w:t xml:space="preserve">The corresponding </w:t>
-            </w:r>
-            <w:r>
-              <w:rPr>
-                <w:rFonts w:asciiTheme="minorHAnsi" w:hAnsiTheme="minorHAnsi" w:cstheme="minorHAnsi"/>
-                <w:sz w:val="22"/>
-                <w:lang w:val="en-US"/>
-              </w:rPr>
-              <w:t>weapon</w:t>
-            </w:r>
-            <w:r>
-              <w:rPr>
-                <w:rFonts w:asciiTheme="minorHAnsi" w:hAnsiTheme="minorHAnsi" w:cstheme="minorHAnsi"/>
-                <w:sz w:val="22"/>
-                <w:lang w:val="en-US"/>
-              </w:rPr>
-              <w:t xml:space="preserve"> is upgraded</w:t>
+              <w:t>The corresponding weapon is upgraded</w:t>
             </w:r>
           </w:p>
         </w:tc>
@@ -5992,8 +6459,16 @@
                 <w:sz w:val="22"/>
                 <w:lang w:val="en-US" w:bidi="en-US"/>
               </w:rPr>
+              <w:t xml:space="preserve">Test </w:t>
+            </w:r>
+            <w:r>
+              <w:rPr>
+                <w:rFonts w:asciiTheme="minorHAnsi" w:hAnsiTheme="minorHAnsi" w:cstheme="minorHAnsi"/>
+                <w:sz w:val="22"/>
+                <w:lang w:val="en-US" w:bidi="en-US"/>
+              </w:rPr>
               <w:lastRenderedPageBreak/>
-              <w:t>Test No.</w:t>
+              <w:t>No.</w:t>
             </w:r>
           </w:p>
         </w:tc>
@@ -6017,6 +6492,7 @@
                 <w:sz w:val="22"/>
                 <w:lang w:val="en-US" w:bidi="en-US"/>
               </w:rPr>
+              <w:lastRenderedPageBreak/>
               <w:t>Test (include test data if necessary)</w:t>
             </w:r>
           </w:p>
@@ -6415,6 +6891,14 @@
                 <w:lang w:val="en-US"/>
               </w:rPr>
             </w:pPr>
+            <w:r>
+              <w:rPr>
+                <w:rFonts w:asciiTheme="minorHAnsi" w:hAnsiTheme="minorHAnsi" w:cstheme="minorHAnsi"/>
+                <w:sz w:val="22"/>
+                <w:lang w:val="en-US"/>
+              </w:rPr>
+              <w:t>Robot is repaired at damage = 5</w:t>
+            </w:r>
           </w:p>
         </w:tc>
         <w:tc>
@@ -6431,6 +6915,14 @@
                 <w:lang w:val="en-US"/>
               </w:rPr>
             </w:pPr>
+            <w:r>
+              <w:rPr>
+                <w:rFonts w:asciiTheme="minorHAnsi" w:hAnsiTheme="minorHAnsi" w:cstheme="minorHAnsi"/>
+                <w:sz w:val="22"/>
+                <w:lang w:val="en-US"/>
+              </w:rPr>
+              <w:t>Damage goes to 0</w:t>
+            </w:r>
           </w:p>
         </w:tc>
         <w:tc>
@@ -6447,21 +6939,59 @@
                 <w:lang w:val="en-US"/>
               </w:rPr>
             </w:pPr>
+            <w:r>
+              <w:rPr>
+                <w:rFonts w:asciiTheme="minorHAnsi" w:hAnsiTheme="minorHAnsi" w:cstheme="minorHAnsi"/>
+                <w:sz w:val="22"/>
+                <w:lang w:val="en-US"/>
+              </w:rPr>
+              <w:t xml:space="preserve">As </w:t>
+            </w:r>
+            <w:proofErr w:type="gramStart"/>
+            <w:r>
+              <w:rPr>
+                <w:rFonts w:asciiTheme="minorHAnsi" w:hAnsiTheme="minorHAnsi" w:cstheme="minorHAnsi"/>
+                <w:sz w:val="22"/>
+                <w:lang w:val="en-US"/>
+              </w:rPr>
+              <w:t>expected</w:t>
+            </w:r>
+            <w:proofErr w:type="gramEnd"/>
           </w:p>
         </w:tc>
         <w:tc>
           <w:tcPr>
             <w:tcW w:w="1231" w:type="dxa"/>
-          </w:tcPr>
-          <w:p>
-            <w:pPr>
-              <w:pStyle w:val="NoSpacing"/>
-              <w:rPr>
-                <w:rFonts w:asciiTheme="minorHAnsi" w:hAnsiTheme="minorHAnsi" w:cstheme="minorHAnsi"/>
-                <w:sz w:val="22"/>
-                <w:lang w:val="en-US"/>
-              </w:rPr>
-            </w:pPr>
+            <w:shd w:val="clear" w:color="auto" w:fill="70AD47" w:themeFill="accent6"/>
+          </w:tcPr>
+          <w:p>
+            <w:pPr>
+              <w:pStyle w:val="NoSpacing"/>
+              <w:tabs>
+                <w:tab w:val="left" w:pos="795"/>
+              </w:tabs>
+              <w:rPr>
+                <w:rFonts w:asciiTheme="minorHAnsi" w:hAnsiTheme="minorHAnsi" w:cstheme="minorHAnsi"/>
+                <w:sz w:val="22"/>
+                <w:lang w:val="en-US"/>
+              </w:rPr>
+            </w:pPr>
+            <w:r>
+              <w:rPr>
+                <w:rFonts w:asciiTheme="minorHAnsi" w:hAnsiTheme="minorHAnsi" w:cstheme="minorHAnsi"/>
+                <w:sz w:val="22"/>
+                <w:lang w:val="en-US"/>
+              </w:rPr>
+              <w:t>pass</w:t>
+            </w:r>
+            <w:r>
+              <w:rPr>
+                <w:rFonts w:asciiTheme="minorHAnsi" w:hAnsiTheme="minorHAnsi" w:cstheme="minorHAnsi"/>
+                <w:sz w:val="22"/>
+                <w:lang w:val="en-US"/>
+              </w:rPr>
+              <w:tab/>
+            </w:r>
           </w:p>
         </w:tc>
       </w:tr>
@@ -7801,7 +8331,25 @@
                 <w:sz w:val="22"/>
                 <w:lang w:val="en-US"/>
               </w:rPr>
-              <w:t>Any .png image file is missing from assets</w:t>
+              <w:t>Any .</w:t>
+            </w:r>
+            <w:proofErr w:type="spellStart"/>
+            <w:r>
+              <w:rPr>
+                <w:rFonts w:asciiTheme="minorHAnsi" w:hAnsiTheme="minorHAnsi" w:cstheme="minorHAnsi"/>
+                <w:sz w:val="22"/>
+                <w:lang w:val="en-US"/>
+              </w:rPr>
+              <w:t>png</w:t>
+            </w:r>
+            <w:proofErr w:type="spellEnd"/>
+            <w:r>
+              <w:rPr>
+                <w:rFonts w:asciiTheme="minorHAnsi" w:hAnsiTheme="minorHAnsi" w:cstheme="minorHAnsi"/>
+                <w:sz w:val="22"/>
+                <w:lang w:val="en-US"/>
+              </w:rPr>
+              <w:t xml:space="preserve"> image file is missing from assets</w:t>
             </w:r>
             <w:r>
               <w:rPr>
@@ -8061,7 +8609,25 @@
                 <w:sz w:val="22"/>
                 <w:lang w:val="en-US"/>
               </w:rPr>
-              <w:t>Any .dll file is missing</w:t>
+              <w:t>Any .</w:t>
+            </w:r>
+            <w:proofErr w:type="spellStart"/>
+            <w:r>
+              <w:rPr>
+                <w:rFonts w:asciiTheme="minorHAnsi" w:hAnsiTheme="minorHAnsi" w:cstheme="minorHAnsi"/>
+                <w:sz w:val="22"/>
+                <w:lang w:val="en-US"/>
+              </w:rPr>
+              <w:t>dll</w:t>
+            </w:r>
+            <w:proofErr w:type="spellEnd"/>
+            <w:r>
+              <w:rPr>
+                <w:rFonts w:asciiTheme="minorHAnsi" w:hAnsiTheme="minorHAnsi" w:cstheme="minorHAnsi"/>
+                <w:sz w:val="22"/>
+                <w:lang w:val="en-US"/>
+              </w:rPr>
+              <w:t xml:space="preserve"> file is missing</w:t>
             </w:r>
           </w:p>
         </w:tc>
@@ -8308,23 +8874,7 @@
                 <w:sz w:val="22"/>
                 <w:lang w:val="en-US"/>
               </w:rPr>
-              <w:t xml:space="preserve">the player attempts to purchase an upgrade for </w:t>
-            </w:r>
-            <w:r>
-              <w:rPr>
-                <w:rFonts w:asciiTheme="minorHAnsi" w:hAnsiTheme="minorHAnsi" w:cstheme="minorHAnsi"/>
-                <w:sz w:val="22"/>
-                <w:lang w:val="en-US"/>
-              </w:rPr>
-              <w:t>a weapon</w:t>
-            </w:r>
-            <w:r>
-              <w:rPr>
-                <w:rFonts w:asciiTheme="minorHAnsi" w:hAnsiTheme="minorHAnsi" w:cstheme="minorHAnsi"/>
-                <w:sz w:val="22"/>
-                <w:lang w:val="en-US"/>
-              </w:rPr>
-              <w:t xml:space="preserve"> without the sufficient funds</w:t>
+              <w:t>the player attempts to purchase an upgrade for a weapon without the sufficient funds</w:t>
             </w:r>
           </w:p>
         </w:tc>
@@ -8446,23 +8996,7 @@
                 <w:sz w:val="22"/>
                 <w:lang w:val="en-US"/>
               </w:rPr>
-              <w:t xml:space="preserve">the player attempts to </w:t>
-            </w:r>
-            <w:r>
-              <w:rPr>
-                <w:rFonts w:asciiTheme="minorHAnsi" w:hAnsiTheme="minorHAnsi" w:cstheme="minorHAnsi"/>
-                <w:sz w:val="22"/>
-                <w:lang w:val="en-US"/>
-              </w:rPr>
-              <w:t xml:space="preserve">repair </w:t>
-            </w:r>
-            <w:r>
-              <w:rPr>
-                <w:rFonts w:asciiTheme="minorHAnsi" w:hAnsiTheme="minorHAnsi" w:cstheme="minorHAnsi"/>
-                <w:sz w:val="22"/>
-                <w:lang w:val="en-US"/>
-              </w:rPr>
-              <w:t>a robot without the sufficient funds</w:t>
+              <w:t>the player attempts to repair a robot without the sufficient funds</w:t>
             </w:r>
           </w:p>
         </w:tc>
@@ -8584,15 +9118,7 @@
                 <w:sz w:val="22"/>
                 <w:lang w:val="en-US"/>
               </w:rPr>
-              <w:t xml:space="preserve">the player attempts to repair a robot </w:t>
-            </w:r>
-            <w:r>
-              <w:rPr>
-                <w:rFonts w:asciiTheme="minorHAnsi" w:hAnsiTheme="minorHAnsi" w:cstheme="minorHAnsi"/>
-                <w:sz w:val="22"/>
-                <w:lang w:val="en-US"/>
-              </w:rPr>
-              <w:t>where that repair would put the robot at a negative damage</w:t>
+              <w:t>the player attempts to repair a robot where that repair would put the robot at a negative damage</w:t>
             </w:r>
           </w:p>
         </w:tc>
@@ -8616,23 +9142,7 @@
                 <w:sz w:val="22"/>
                 <w:lang w:val="en-US"/>
               </w:rPr>
-              <w:t xml:space="preserve">A popup display that </w:t>
-            </w:r>
-            <w:r>
-              <w:rPr>
-                <w:rFonts w:asciiTheme="minorHAnsi" w:hAnsiTheme="minorHAnsi" w:cstheme="minorHAnsi"/>
-                <w:sz w:val="22"/>
-                <w:lang w:val="en-US"/>
-              </w:rPr>
-              <w:t xml:space="preserve">the health is already full </w:t>
-            </w:r>
-            <w:r>
-              <w:rPr>
-                <w:rFonts w:asciiTheme="minorHAnsi" w:hAnsiTheme="minorHAnsi" w:cstheme="minorHAnsi"/>
-                <w:sz w:val="22"/>
-                <w:lang w:val="en-US"/>
-              </w:rPr>
-              <w:t>appears</w:t>
+              <w:t>A popup display that the health is already full appears</w:t>
             </w:r>
           </w:p>
         </w:tc>
@@ -9348,56 +9858,64 @@
                 <w:sz w:val="22"/>
                 <w:lang w:val="en-US"/>
               </w:rPr>
+              <w:t>13</w:t>
+            </w:r>
+          </w:p>
+        </w:tc>
+        <w:tc>
+          <w:tcPr>
+            <w:tcW w:w="3589" w:type="dxa"/>
+            <w:vAlign w:val="center"/>
+          </w:tcPr>
+          <w:p>
+            <w:pPr>
+              <w:pStyle w:val="NoSpacing"/>
+              <w:rPr>
+                <w:rFonts w:asciiTheme="minorHAnsi" w:hAnsiTheme="minorHAnsi" w:cstheme="minorHAnsi"/>
+                <w:sz w:val="22"/>
+                <w:lang w:val="en-US"/>
+              </w:rPr>
+            </w:pPr>
+            <w:r>
+              <w:rPr>
+                <w:rFonts w:asciiTheme="minorHAnsi" w:hAnsiTheme="minorHAnsi" w:cstheme="minorHAnsi"/>
+                <w:sz w:val="22"/>
+                <w:lang w:val="en-US"/>
+              </w:rPr>
+              <w:t>Save file is missing</w:t>
+            </w:r>
+          </w:p>
+        </w:tc>
+        <w:tc>
+          <w:tcPr>
+            <w:tcW w:w="2334" w:type="dxa"/>
+            <w:vAlign w:val="center"/>
+          </w:tcPr>
+          <w:p>
+            <w:pPr>
+              <w:pStyle w:val="NoSpacing"/>
+              <w:rPr>
+                <w:rFonts w:asciiTheme="minorHAnsi" w:hAnsiTheme="minorHAnsi" w:cstheme="minorHAnsi"/>
+                <w:sz w:val="22"/>
+                <w:lang w:val="en-US"/>
+              </w:rPr>
+            </w:pPr>
+            <w:r>
+              <w:rPr>
+                <w:rFonts w:asciiTheme="minorHAnsi" w:hAnsiTheme="minorHAnsi" w:cstheme="minorHAnsi"/>
+                <w:sz w:val="22"/>
+                <w:lang w:val="en-US"/>
+              </w:rPr>
+              <w:t xml:space="preserve">An error message is </w:t>
+            </w:r>
+            <w:r>
+              <w:rPr>
+                <w:rFonts w:asciiTheme="minorHAnsi" w:hAnsiTheme="minorHAnsi" w:cstheme="minorHAnsi"/>
+                <w:sz w:val="22"/>
+                <w:lang w:val="en-US"/>
+              </w:rPr>
               <w:lastRenderedPageBreak/>
-              <w:t>13</w:t>
-            </w:r>
-          </w:p>
-        </w:tc>
-        <w:tc>
-          <w:tcPr>
-            <w:tcW w:w="3589" w:type="dxa"/>
-            <w:vAlign w:val="center"/>
-          </w:tcPr>
-          <w:p>
-            <w:pPr>
-              <w:pStyle w:val="NoSpacing"/>
-              <w:rPr>
-                <w:rFonts w:asciiTheme="minorHAnsi" w:hAnsiTheme="minorHAnsi" w:cstheme="minorHAnsi"/>
-                <w:sz w:val="22"/>
-                <w:lang w:val="en-US"/>
-              </w:rPr>
-            </w:pPr>
-            <w:r>
-              <w:rPr>
-                <w:rFonts w:asciiTheme="minorHAnsi" w:hAnsiTheme="minorHAnsi" w:cstheme="minorHAnsi"/>
-                <w:sz w:val="22"/>
-                <w:lang w:val="en-US"/>
-              </w:rPr>
-              <w:t>Save file is missing</w:t>
-            </w:r>
-          </w:p>
-        </w:tc>
-        <w:tc>
-          <w:tcPr>
-            <w:tcW w:w="2334" w:type="dxa"/>
-            <w:vAlign w:val="center"/>
-          </w:tcPr>
-          <w:p>
-            <w:pPr>
-              <w:pStyle w:val="NoSpacing"/>
-              <w:rPr>
-                <w:rFonts w:asciiTheme="minorHAnsi" w:hAnsiTheme="minorHAnsi" w:cstheme="minorHAnsi"/>
-                <w:sz w:val="22"/>
-                <w:lang w:val="en-US"/>
-              </w:rPr>
-            </w:pPr>
-            <w:r>
-              <w:rPr>
-                <w:rFonts w:asciiTheme="minorHAnsi" w:hAnsiTheme="minorHAnsi" w:cstheme="minorHAnsi"/>
-                <w:sz w:val="22"/>
-                <w:lang w:val="en-US"/>
-              </w:rPr>
-              <w:t>An error message is displayed in the terminal</w:t>
+              <w:t>displayed in the terminal</w:t>
             </w:r>
           </w:p>
         </w:tc>
@@ -9421,6 +9939,7 @@
                 <w:sz w:val="22"/>
                 <w:lang w:val="en-US"/>
               </w:rPr>
+              <w:lastRenderedPageBreak/>
               <w:t>Program crashes</w:t>
             </w:r>
           </w:p>
@@ -14189,6 +14708,25 @@
       <w:u w:val="single"/>
     </w:rPr>
   </w:style>
+  <w:style w:type="table" w:styleId="TableGridLight">
+    <w:name w:val="Grid Table Light"/>
+    <w:basedOn w:val="TableNormal"/>
+    <w:uiPriority w:val="40"/>
+    <w:rsid w:val="007312CE"/>
+    <w:pPr>
+      <w:spacing w:after="0" w:line="240" w:lineRule="auto"/>
+    </w:pPr>
+    <w:tblPr>
+      <w:tblBorders>
+        <w:top w:val="single" w:sz="4" w:space="0" w:color="BFBFBF" w:themeColor="background1" w:themeShade="BF"/>
+        <w:left w:val="single" w:sz="4" w:space="0" w:color="BFBFBF" w:themeColor="background1" w:themeShade="BF"/>
+        <w:bottom w:val="single" w:sz="4" w:space="0" w:color="BFBFBF" w:themeColor="background1" w:themeShade="BF"/>
+        <w:right w:val="single" w:sz="4" w:space="0" w:color="BFBFBF" w:themeColor="background1" w:themeShade="BF"/>
+        <w:insideH w:val="single" w:sz="4" w:space="0" w:color="BFBFBF" w:themeColor="background1" w:themeShade="BF"/>
+        <w:insideV w:val="single" w:sz="4" w:space="0" w:color="BFBFBF" w:themeColor="background1" w:themeShade="BF"/>
+      </w:tblBorders>
+    </w:tblPr>
+  </w:style>
 </w:styles>
 </file>
 

</xml_diff>

<commit_message>
define guard update, docs
</commit_message>
<xml_diff>
--- a/splitscreen/docs/2024 DIG301 - AS91906 Programming Documentation.docx
+++ b/splitscreen/docs/2024 DIG301 - AS91906 Programming Documentation.docx
@@ -2613,12 +2613,29 @@
                 <w:rFonts w:asciiTheme="minorHAnsi" w:hAnsiTheme="minorHAnsi"/>
               </w:rPr>
             </w:pPr>
-            <w:r>
-              <w:rPr>
-                <w:rFonts w:asciiTheme="minorHAnsi" w:hAnsiTheme="minorHAnsi"/>
-              </w:rPr>
-              <w:t>Google style guide</w:t>
-            </w:r>
+            <w:hyperlink r:id="rId11" w:history="1">
+              <w:r>
+                <w:rPr>
+                  <w:rStyle w:val="Hyperlink"/>
+                  <w:rFonts w:asciiTheme="minorHAnsi" w:hAnsiTheme="minorHAnsi"/>
+                </w:rPr>
+                <w:t>Google s</w:t>
+              </w:r>
+              <w:r>
+                <w:rPr>
+                  <w:rStyle w:val="Hyperlink"/>
+                  <w:rFonts w:asciiTheme="minorHAnsi" w:hAnsiTheme="minorHAnsi"/>
+                </w:rPr>
+                <w:t>t</w:t>
+              </w:r>
+              <w:r>
+                <w:rPr>
+                  <w:rStyle w:val="Hyperlink"/>
+                  <w:rFonts w:asciiTheme="minorHAnsi" w:hAnsiTheme="minorHAnsi"/>
+                </w:rPr>
+                <w:t>yle guide</w:t>
+              </w:r>
+            </w:hyperlink>
           </w:p>
         </w:tc>
       </w:tr>
@@ -2668,7 +2685,7 @@
               </w:rPr>
               <w:t xml:space="preserve">e.g.1 - A screen shot of the output from an online checking tool like </w:t>
             </w:r>
-            <w:hyperlink r:id="rId11" w:history="1">
+            <w:hyperlink r:id="rId12" w:history="1">
               <w:r>
                 <w:rPr>
                   <w:rStyle w:val="Hyperlink"/>
@@ -2776,14 +2793,14 @@
               <w:tblLook w:val="04A0" w:firstRow="1" w:lastRow="0" w:firstColumn="1" w:lastColumn="0" w:noHBand="0" w:noVBand="1"/>
             </w:tblPr>
             <w:tblGrid>
-              <w:gridCol w:w="3134"/>
-              <w:gridCol w:w="3134"/>
+              <w:gridCol w:w="1980"/>
+              <w:gridCol w:w="4288"/>
               <w:gridCol w:w="3134"/>
             </w:tblGrid>
             <w:tr>
               <w:tc>
                 <w:tcPr>
-                  <w:tcW w:w="3134" w:type="dxa"/>
+                  <w:tcW w:w="1980" w:type="dxa"/>
                   <w:shd w:val="clear" w:color="auto" w:fill="7F7F7F" w:themeFill="text1" w:themeFillTint="80"/>
                 </w:tcPr>
                 <w:p>
@@ -2802,7 +2819,7 @@
               </w:tc>
               <w:tc>
                 <w:tcPr>
-                  <w:tcW w:w="3134" w:type="dxa"/>
+                  <w:tcW w:w="4288" w:type="dxa"/>
                   <w:shd w:val="clear" w:color="auto" w:fill="7F7F7F" w:themeFill="text1" w:themeFillTint="80"/>
                 </w:tcPr>
                 <w:p>
@@ -2850,7 +2867,7 @@
             <w:tr>
               <w:tc>
                 <w:tcPr>
-                  <w:tcW w:w="3134" w:type="dxa"/>
+                  <w:tcW w:w="1980" w:type="dxa"/>
                 </w:tcPr>
                 <w:p>
                   <w:pPr>
@@ -2868,7 +2885,563 @@
               </w:tc>
               <w:tc>
                 <w:tcPr>
+                  <w:tcW w:w="4288" w:type="dxa"/>
+                </w:tcPr>
+                <w:p>
+                  <w:pPr>
+                    <w:rPr>
+                      <w:rFonts w:asciiTheme="minorHAnsi" w:hAnsiTheme="minorHAnsi"/>
+                    </w:rPr>
+                  </w:pPr>
+                  <w:r>
+                    <w:rPr>
+                      <w:rFonts w:asciiTheme="minorHAnsi" w:hAnsiTheme="minorHAnsi"/>
+                    </w:rPr>
+                    <w:t>Each block of code is indented by two spaces</w:t>
+                  </w:r>
+                  <w:r>
+                    <w:rPr>
+                      <w:rFonts w:asciiTheme="minorHAnsi" w:hAnsiTheme="minorHAnsi"/>
+                    </w:rPr>
+                    <w:t>, NOT TABS for readability and compactness.</w:t>
+                  </w:r>
+                </w:p>
+              </w:tc>
+              <w:tc>
+                <w:tcPr>
                   <w:tcW w:w="3134" w:type="dxa"/>
+                </w:tcPr>
+                <w:p>
+                  <w:pPr>
+                    <w:rPr>
+                      <w:rFonts w:asciiTheme="minorHAnsi" w:hAnsiTheme="minorHAnsi"/>
+                    </w:rPr>
+                  </w:pPr>
+                  <w:hyperlink r:id="rId13" w:anchor="Spaces_vs._Tabs" w:history="1">
+                    <w:r>
+                      <w:rPr>
+                        <w:rStyle w:val="Hyperlink"/>
+                        <w:rFonts w:asciiTheme="minorHAnsi" w:hAnsiTheme="minorHAnsi"/>
+                      </w:rPr>
+                      <w:t>Spaces vs. Tabs</w:t>
+                    </w:r>
+                  </w:hyperlink>
+                </w:p>
+              </w:tc>
+            </w:tr>
+            <w:tr>
+              <w:tc>
+                <w:tcPr>
+                  <w:tcW w:w="1980" w:type="dxa"/>
+                </w:tcPr>
+                <w:p>
+                  <w:pPr>
+                    <w:rPr>
+                      <w:rFonts w:asciiTheme="minorHAnsi" w:hAnsiTheme="minorHAnsi"/>
+                    </w:rPr>
+                  </w:pPr>
+                  <w:r>
+                    <w:rPr>
+                      <w:rFonts w:asciiTheme="minorHAnsi" w:hAnsiTheme="minorHAnsi"/>
+                    </w:rPr>
+                    <w:t>Variable naming</w:t>
+                  </w:r>
+                </w:p>
+              </w:tc>
+              <w:tc>
+                <w:tcPr>
+                  <w:tcW w:w="4288" w:type="dxa"/>
+                </w:tcPr>
+                <w:p>
+                  <w:pPr>
+                    <w:rPr>
+                      <w:rFonts w:asciiTheme="minorHAnsi" w:hAnsiTheme="minorHAnsi"/>
+                    </w:rPr>
+                  </w:pPr>
+                  <w:r>
+                    <w:rPr>
+                      <w:rFonts w:asciiTheme="minorHAnsi" w:hAnsiTheme="minorHAnsi"/>
+                    </w:rPr>
+                    <w:t xml:space="preserve">All variables are named in snake case </w:t>
+                  </w:r>
+                  <w:r>
+                    <w:rPr>
+                      <w:rFonts w:asciiTheme="minorHAnsi" w:hAnsiTheme="minorHAnsi"/>
+                    </w:rPr>
+                    <w:t>(all lowercase letters separated with underscores between the words)</w:t>
+                  </w:r>
+                  <w:r>
+                    <w:rPr>
+                      <w:rFonts w:asciiTheme="minorHAnsi" w:hAnsiTheme="minorHAnsi"/>
+                    </w:rPr>
+                    <w:t xml:space="preserve">, apart from constants, which are named using </w:t>
+                  </w:r>
+                  <w:r>
+                    <w:rPr>
+                      <w:rFonts w:asciiTheme="minorHAnsi" w:hAnsiTheme="minorHAnsi"/>
+                    </w:rPr>
+                    <w:t>pascal case (capitalization of the first letter of the first word in each word)</w:t>
+                  </w:r>
+                  <w:r>
+                    <w:rPr>
+                      <w:rFonts w:asciiTheme="minorHAnsi" w:hAnsiTheme="minorHAnsi"/>
+                    </w:rPr>
+                    <w:t xml:space="preserve"> and have a leading k at the start of the name. Class member variables also have a trailing underscore to mark them as member variables.</w:t>
+                  </w:r>
+                </w:p>
+              </w:tc>
+              <w:tc>
+                <w:tcPr>
+                  <w:tcW w:w="3134" w:type="dxa"/>
+                </w:tcPr>
+                <w:p>
+                  <w:pPr>
+                    <w:rPr>
+                      <w:rFonts w:asciiTheme="minorHAnsi" w:hAnsiTheme="minorHAnsi"/>
+                    </w:rPr>
+                  </w:pPr>
+                  <w:hyperlink r:id="rId14" w:anchor="Constant_Names" w:history="1">
+                    <w:r>
+                      <w:rPr>
+                        <w:rStyle w:val="Hyperlink"/>
+                        <w:rFonts w:asciiTheme="minorHAnsi" w:hAnsiTheme="minorHAnsi"/>
+                      </w:rPr>
+                      <w:t>Constan</w:t>
+                    </w:r>
+                    <w:r>
+                      <w:rPr>
+                        <w:rStyle w:val="Hyperlink"/>
+                        <w:rFonts w:asciiTheme="minorHAnsi" w:hAnsiTheme="minorHAnsi"/>
+                      </w:rPr>
+                      <w:t>t</w:t>
+                    </w:r>
+                    <w:r>
+                      <w:rPr>
+                        <w:rStyle w:val="Hyperlink"/>
+                        <w:rFonts w:asciiTheme="minorHAnsi" w:hAnsiTheme="minorHAnsi"/>
+                      </w:rPr>
+                      <w:t xml:space="preserve"> Names</w:t>
+                    </w:r>
+                  </w:hyperlink>
+                  <w:r>
+                    <w:rPr>
+                      <w:rFonts w:asciiTheme="minorHAnsi" w:hAnsiTheme="minorHAnsi"/>
+                    </w:rPr>
+                    <w:t xml:space="preserve">, </w:t>
+                  </w:r>
+                  <w:hyperlink r:id="rId15" w:anchor="Variable_Names" w:history="1">
+                    <w:r>
+                      <w:rPr>
+                        <w:rStyle w:val="Hyperlink"/>
+                        <w:rFonts w:asciiTheme="minorHAnsi" w:hAnsiTheme="minorHAnsi"/>
+                      </w:rPr>
+                      <w:t>Variable Names</w:t>
+                    </w:r>
+                  </w:hyperlink>
+                </w:p>
+              </w:tc>
+            </w:tr>
+            <w:tr>
+              <w:tc>
+                <w:tcPr>
+                  <w:tcW w:w="1980" w:type="dxa"/>
+                </w:tcPr>
+                <w:p>
+                  <w:pPr>
+                    <w:rPr>
+                      <w:rFonts w:asciiTheme="minorHAnsi" w:hAnsiTheme="minorHAnsi"/>
+                    </w:rPr>
+                  </w:pPr>
+                  <w:r>
+                    <w:rPr>
+                      <w:rFonts w:asciiTheme="minorHAnsi" w:hAnsiTheme="minorHAnsi"/>
+                    </w:rPr>
+                    <w:t>Function naming</w:t>
+                  </w:r>
+                </w:p>
+              </w:tc>
+              <w:tc>
+                <w:tcPr>
+                  <w:tcW w:w="4288" w:type="dxa"/>
+                </w:tcPr>
+                <w:p>
+                  <w:pPr>
+                    <w:rPr>
+                      <w:rFonts w:asciiTheme="minorHAnsi" w:hAnsiTheme="minorHAnsi"/>
+                    </w:rPr>
+                  </w:pPr>
+                  <w:r>
+                    <w:rPr>
+                      <w:rFonts w:asciiTheme="minorHAnsi" w:hAnsiTheme="minorHAnsi"/>
+                    </w:rPr>
+                    <w:t>All functions are named in pascal case (capitalization of the first letter of the first word in each word).</w:t>
+                  </w:r>
+                </w:p>
+              </w:tc>
+              <w:tc>
+                <w:tcPr>
+                  <w:tcW w:w="3134" w:type="dxa"/>
+                </w:tcPr>
+                <w:p>
+                  <w:pPr>
+                    <w:rPr>
+                      <w:rFonts w:asciiTheme="minorHAnsi" w:hAnsiTheme="minorHAnsi"/>
+                    </w:rPr>
+                  </w:pPr>
+                  <w:hyperlink r:id="rId16" w:anchor="Function_Names" w:history="1">
+                    <w:r>
+                      <w:rPr>
+                        <w:rStyle w:val="Hyperlink"/>
+                        <w:rFonts w:asciiTheme="minorHAnsi" w:hAnsiTheme="minorHAnsi"/>
+                      </w:rPr>
+                      <w:t xml:space="preserve">Function </w:t>
+                    </w:r>
+                    <w:r>
+                      <w:rPr>
+                        <w:rStyle w:val="Hyperlink"/>
+                        <w:rFonts w:asciiTheme="minorHAnsi" w:hAnsiTheme="minorHAnsi"/>
+                      </w:rPr>
+                      <w:t>N</w:t>
+                    </w:r>
+                    <w:r>
+                      <w:rPr>
+                        <w:rStyle w:val="Hyperlink"/>
+                        <w:rFonts w:asciiTheme="minorHAnsi" w:hAnsiTheme="minorHAnsi"/>
+                      </w:rPr>
+                      <w:t>ames</w:t>
+                    </w:r>
+                  </w:hyperlink>
+                </w:p>
+              </w:tc>
+            </w:tr>
+            <w:tr>
+              <w:tc>
+                <w:tcPr>
+                  <w:tcW w:w="1980" w:type="dxa"/>
+                </w:tcPr>
+                <w:p>
+                  <w:pPr>
+                    <w:rPr>
+                      <w:rFonts w:asciiTheme="minorHAnsi" w:hAnsiTheme="minorHAnsi"/>
+                    </w:rPr>
+                  </w:pPr>
+                  <w:r>
+                    <w:rPr>
+                      <w:rFonts w:asciiTheme="minorHAnsi" w:hAnsiTheme="minorHAnsi"/>
+                    </w:rPr>
+                    <w:t>File naming</w:t>
+                  </w:r>
+                </w:p>
+              </w:tc>
+              <w:tc>
+                <w:tcPr>
+                  <w:tcW w:w="4288" w:type="dxa"/>
+                </w:tcPr>
+                <w:p>
+                  <w:pPr>
+                    <w:rPr>
+                      <w:rFonts w:asciiTheme="minorHAnsi" w:hAnsiTheme="minorHAnsi"/>
+                    </w:rPr>
+                  </w:pPr>
+                  <w:r>
+                    <w:rPr>
+                      <w:rFonts w:asciiTheme="minorHAnsi" w:hAnsiTheme="minorHAnsi"/>
+                    </w:rPr>
+                    <w:t xml:space="preserve">My files all conform to the naming conventions in my style guide, </w:t>
+                  </w:r>
+                  <w:r>
+                    <w:rPr>
+                      <w:rFonts w:asciiTheme="minorHAnsi" w:hAnsiTheme="minorHAnsi"/>
+                    </w:rPr>
+                    <w:t xml:space="preserve">all my files are </w:t>
+                  </w:r>
+                  <w:r>
+                    <w:rPr>
+                      <w:rFonts w:asciiTheme="minorHAnsi" w:hAnsiTheme="minorHAnsi"/>
+                    </w:rPr>
+                    <w:lastRenderedPageBreak/>
+                    <w:t xml:space="preserve">named </w:t>
+                  </w:r>
+                  <w:r>
+                    <w:rPr>
+                      <w:rFonts w:asciiTheme="minorHAnsi" w:hAnsiTheme="minorHAnsi"/>
+                    </w:rPr>
+                    <w:t>snake case (al</w:t>
+                  </w:r>
+                  <w:r>
+                    <w:rPr>
+                      <w:rFonts w:asciiTheme="minorHAnsi" w:hAnsiTheme="minorHAnsi"/>
+                    </w:rPr>
+                    <w:t xml:space="preserve">l </w:t>
+                  </w:r>
+                  <w:r>
+                    <w:rPr>
+                      <w:rFonts w:asciiTheme="minorHAnsi" w:hAnsiTheme="minorHAnsi"/>
+                    </w:rPr>
+                    <w:t>lowercase letters separate</w:t>
+                  </w:r>
+                  <w:r>
+                    <w:rPr>
+                      <w:rFonts w:asciiTheme="minorHAnsi" w:hAnsiTheme="minorHAnsi"/>
+                    </w:rPr>
+                    <w:t>d</w:t>
+                  </w:r>
+                  <w:r>
+                    <w:rPr>
+                      <w:rFonts w:asciiTheme="minorHAnsi" w:hAnsiTheme="minorHAnsi"/>
+                    </w:rPr>
+                    <w:t xml:space="preserve"> with underscores between the words</w:t>
+                  </w:r>
+                  <w:r>
+                    <w:rPr>
+                      <w:rFonts w:asciiTheme="minorHAnsi" w:hAnsiTheme="minorHAnsi"/>
+                    </w:rPr>
+                    <w:t>).</w:t>
+                  </w:r>
+                  <w:r>
+                    <w:rPr>
+                      <w:rFonts w:asciiTheme="minorHAnsi" w:hAnsiTheme="minorHAnsi"/>
+                    </w:rPr>
+                    <w:t xml:space="preserve"> All header files end in .h and all C++ files </w:t>
+                  </w:r>
+                  <w:r>
+                    <w:rPr>
+                      <w:rFonts w:asciiTheme="minorHAnsi" w:hAnsiTheme="minorHAnsi"/>
+                    </w:rPr>
+                    <w:t>end in .cc</w:t>
+                  </w:r>
+                </w:p>
+              </w:tc>
+              <w:tc>
+                <w:tcPr>
+                  <w:tcW w:w="3134" w:type="dxa"/>
+                </w:tcPr>
+                <w:p>
+                  <w:pPr>
+                    <w:rPr>
+                      <w:rFonts w:asciiTheme="minorHAnsi" w:hAnsiTheme="minorHAnsi"/>
+                    </w:rPr>
+                  </w:pPr>
+                  <w:hyperlink r:id="rId17" w:anchor="File_Names" w:history="1">
+                    <w:r>
+                      <w:rPr>
+                        <w:rStyle w:val="Hyperlink"/>
+                        <w:rFonts w:asciiTheme="minorHAnsi" w:hAnsiTheme="minorHAnsi"/>
+                      </w:rPr>
+                      <w:t>File Names</w:t>
+                    </w:r>
+                  </w:hyperlink>
+                </w:p>
+              </w:tc>
+            </w:tr>
+            <w:tr>
+              <w:tc>
+                <w:tcPr>
+                  <w:tcW w:w="1980" w:type="dxa"/>
+                </w:tcPr>
+                <w:p>
+                  <w:pPr>
+                    <w:rPr>
+                      <w:rFonts w:asciiTheme="minorHAnsi" w:hAnsiTheme="minorHAnsi"/>
+                    </w:rPr>
+                  </w:pPr>
+                  <w:r>
+                    <w:rPr>
+                      <w:rFonts w:asciiTheme="minorHAnsi" w:hAnsiTheme="minorHAnsi"/>
+                    </w:rPr>
+                    <w:t>Line length</w:t>
+                  </w:r>
+                </w:p>
+              </w:tc>
+              <w:tc>
+                <w:tcPr>
+                  <w:tcW w:w="4288" w:type="dxa"/>
+                </w:tcPr>
+                <w:p>
+                  <w:pPr>
+                    <w:rPr>
+                      <w:rFonts w:asciiTheme="minorHAnsi" w:hAnsiTheme="minorHAnsi"/>
+                    </w:rPr>
+                  </w:pPr>
+                  <w:r>
+                    <w:rPr>
+                      <w:rFonts w:asciiTheme="minorHAnsi" w:hAnsiTheme="minorHAnsi"/>
+                    </w:rPr>
+                    <w:t>Line must not exceed 80 cha</w:t>
+                  </w:r>
+                  <w:r>
+                    <w:rPr>
+                      <w:rFonts w:asciiTheme="minorHAnsi" w:hAnsiTheme="minorHAnsi"/>
+                    </w:rPr>
+                    <w:t xml:space="preserve">rters for </w:t>
+                  </w:r>
+                  <w:r>
+                    <w:rPr>
+                      <w:rFonts w:asciiTheme="minorHAnsi" w:hAnsiTheme="minorHAnsi"/>
+                    </w:rPr>
+                    <w:t xml:space="preserve">readability purposes, read more on like to </w:t>
+                  </w:r>
+                  <w:proofErr w:type="gramStart"/>
+                  <w:r>
+                    <w:rPr>
+                      <w:rFonts w:asciiTheme="minorHAnsi" w:hAnsiTheme="minorHAnsi"/>
+                    </w:rPr>
+                    <w:t>left</w:t>
+                  </w:r>
+                  <w:proofErr w:type="gramEnd"/>
+                  <w:r>
+                    <w:rPr>
+                      <w:rFonts w:asciiTheme="minorHAnsi" w:hAnsiTheme="minorHAnsi"/>
+                    </w:rPr>
+                    <w:t xml:space="preserve">. </w:t>
+                  </w:r>
+                  <w:proofErr w:type="gramStart"/>
+                  <w:r>
+                    <w:rPr>
+                      <w:rFonts w:asciiTheme="minorHAnsi" w:hAnsiTheme="minorHAnsi"/>
+                    </w:rPr>
+                    <w:t>All of</w:t>
+                  </w:r>
+                  <w:proofErr w:type="gramEnd"/>
+                  <w:r>
+                    <w:rPr>
+                      <w:rFonts w:asciiTheme="minorHAnsi" w:hAnsiTheme="minorHAnsi"/>
+                    </w:rPr>
+                    <w:t xml:space="preserve"> my code is organised so that no line exceeds 80 charter long, and if it does exceed 80 characters, then the line is split in the most easily readably way.</w:t>
+                  </w:r>
+                </w:p>
+              </w:tc>
+              <w:tc>
+                <w:tcPr>
+                  <w:tcW w:w="3134" w:type="dxa"/>
+                </w:tcPr>
+                <w:p>
+                  <w:pPr>
+                    <w:rPr>
+                      <w:rFonts w:asciiTheme="minorHAnsi" w:hAnsiTheme="minorHAnsi"/>
+                    </w:rPr>
+                  </w:pPr>
+                  <w:hyperlink r:id="rId18" w:anchor="Line_Length" w:history="1">
+                    <w:r>
+                      <w:rPr>
+                        <w:rStyle w:val="Hyperlink"/>
+                        <w:rFonts w:asciiTheme="minorHAnsi" w:hAnsiTheme="minorHAnsi"/>
+                      </w:rPr>
+                      <w:t>Li</w:t>
+                    </w:r>
+                    <w:r>
+                      <w:rPr>
+                        <w:rStyle w:val="Hyperlink"/>
+                        <w:rFonts w:asciiTheme="minorHAnsi" w:hAnsiTheme="minorHAnsi"/>
+                      </w:rPr>
+                      <w:t>n</w:t>
+                    </w:r>
+                    <w:r>
+                      <w:rPr>
+                        <w:rStyle w:val="Hyperlink"/>
+                        <w:rFonts w:asciiTheme="minorHAnsi" w:hAnsiTheme="minorHAnsi"/>
+                      </w:rPr>
+                      <w:t>e Length</w:t>
+                    </w:r>
+                  </w:hyperlink>
+                </w:p>
+              </w:tc>
+            </w:tr>
+            <w:tr>
+              <w:tc>
+                <w:tcPr>
+                  <w:tcW w:w="1980" w:type="dxa"/>
+                </w:tcPr>
+                <w:p>
+                  <w:pPr>
+                    <w:rPr>
+                      <w:rFonts w:asciiTheme="minorHAnsi" w:hAnsiTheme="minorHAnsi"/>
+                    </w:rPr>
+                  </w:pPr>
+                  <w:r>
+                    <w:rPr>
+                      <w:rFonts w:asciiTheme="minorHAnsi" w:hAnsiTheme="minorHAnsi"/>
+                    </w:rPr>
+                    <w:t>Copyright notice</w:t>
+                  </w:r>
+                </w:p>
+              </w:tc>
+              <w:tc>
+                <w:tcPr>
+                  <w:tcW w:w="4288" w:type="dxa"/>
+                </w:tcPr>
+                <w:p>
+                  <w:pPr>
+                    <w:rPr>
+                      <w:rFonts w:asciiTheme="minorHAnsi" w:hAnsiTheme="minorHAnsi"/>
+                    </w:rPr>
+                  </w:pPr>
+                  <w:r>
+                    <w:rPr>
+                      <w:rFonts w:asciiTheme="minorHAnsi" w:hAnsiTheme="minorHAnsi"/>
+                    </w:rPr>
+                    <w:t>Each of my files starts with the copyright notice and licence boilerplate, as my code is not open source, this licence is not needed but the copyright notice is.</w:t>
+                  </w:r>
+                </w:p>
+              </w:tc>
+              <w:tc>
+                <w:tcPr>
+                  <w:tcW w:w="3134" w:type="dxa"/>
+                </w:tcPr>
+                <w:p>
+                  <w:pPr>
+                    <w:rPr>
+                      <w:rFonts w:asciiTheme="minorHAnsi" w:hAnsiTheme="minorHAnsi"/>
+                    </w:rPr>
+                  </w:pPr>
+                  <w:hyperlink r:id="rId19" w:anchor="File_Comments" w:history="1">
+                    <w:r>
+                      <w:rPr>
+                        <w:rStyle w:val="Hyperlink"/>
+                        <w:rFonts w:asciiTheme="minorHAnsi" w:hAnsiTheme="minorHAnsi"/>
+                      </w:rPr>
+                      <w:t>File Co</w:t>
+                    </w:r>
+                    <w:r>
+                      <w:rPr>
+                        <w:rStyle w:val="Hyperlink"/>
+                        <w:rFonts w:asciiTheme="minorHAnsi" w:hAnsiTheme="minorHAnsi"/>
+                      </w:rPr>
+                      <w:t>m</w:t>
+                    </w:r>
+                    <w:r>
+                      <w:rPr>
+                        <w:rStyle w:val="Hyperlink"/>
+                        <w:rFonts w:asciiTheme="minorHAnsi" w:hAnsiTheme="minorHAnsi"/>
+                      </w:rPr>
+                      <w:t>ments</w:t>
+                    </w:r>
+                  </w:hyperlink>
+                </w:p>
+              </w:tc>
+            </w:tr>
+            <w:tr>
+              <w:tc>
+                <w:tcPr>
+                  <w:tcW w:w="1980" w:type="dxa"/>
+                </w:tcPr>
+                <w:p>
+                  <w:pPr>
+                    <w:rPr>
+                      <w:rFonts w:asciiTheme="minorHAnsi" w:hAnsiTheme="minorHAnsi"/>
+                    </w:rPr>
+                  </w:pPr>
+                  <w:r>
+                    <w:rPr>
+                      <w:rFonts w:asciiTheme="minorHAnsi" w:hAnsiTheme="minorHAnsi"/>
+                    </w:rPr>
+                    <w:t>Function comments</w:t>
+                  </w:r>
+                </w:p>
+              </w:tc>
+              <w:tc>
+                <w:tcPr>
+                  <w:tcW w:w="4288" w:type="dxa"/>
                 </w:tcPr>
                 <w:p>
                   <w:pPr>
@@ -2888,13 +3461,22 @@
                       <w:rFonts w:asciiTheme="minorHAnsi" w:hAnsiTheme="minorHAnsi"/>
                     </w:rPr>
                   </w:pPr>
+                  <w:hyperlink r:id="rId20" w:anchor="Function_Comments" w:history="1">
+                    <w:r>
+                      <w:rPr>
+                        <w:rStyle w:val="Hyperlink"/>
+                        <w:rFonts w:asciiTheme="minorHAnsi" w:hAnsiTheme="minorHAnsi"/>
+                      </w:rPr>
+                      <w:t>Function Comments</w:t>
+                    </w:r>
+                  </w:hyperlink>
                 </w:p>
               </w:tc>
             </w:tr>
             <w:tr>
               <w:tc>
                 <w:tcPr>
-                  <w:tcW w:w="3134" w:type="dxa"/>
+                  <w:tcW w:w="1980" w:type="dxa"/>
                 </w:tcPr>
                 <w:p>
                   <w:pPr>
@@ -2906,13 +3488,13 @@
                     <w:rPr>
                       <w:rFonts w:asciiTheme="minorHAnsi" w:hAnsiTheme="minorHAnsi"/>
                     </w:rPr>
-                    <w:t>Variable naming</w:t>
+                    <w:t>Define header guard</w:t>
                   </w:r>
                 </w:p>
               </w:tc>
               <w:tc>
                 <w:tcPr>
-                  <w:tcW w:w="3134" w:type="dxa"/>
+                  <w:tcW w:w="4288" w:type="dxa"/>
                 </w:tcPr>
                 <w:p>
                   <w:pPr>
@@ -2932,13 +3514,22 @@
                       <w:rFonts w:asciiTheme="minorHAnsi" w:hAnsiTheme="minorHAnsi"/>
                     </w:rPr>
                   </w:pPr>
+                  <w:hyperlink r:id="rId21" w:anchor="The__define_Guard" w:history="1">
+                    <w:r>
+                      <w:rPr>
+                        <w:rStyle w:val="Hyperlink"/>
+                        <w:rFonts w:asciiTheme="minorHAnsi" w:hAnsiTheme="minorHAnsi"/>
+                      </w:rPr>
+                      <w:t>The define Guard</w:t>
+                    </w:r>
+                  </w:hyperlink>
                 </w:p>
               </w:tc>
             </w:tr>
             <w:tr>
               <w:tc>
                 <w:tcPr>
-                  <w:tcW w:w="3134" w:type="dxa"/>
+                  <w:tcW w:w="1980" w:type="dxa"/>
                 </w:tcPr>
                 <w:p>
                   <w:pPr>
@@ -2950,14 +3541,142 @@
                     <w:rPr>
                       <w:rFonts w:asciiTheme="minorHAnsi" w:hAnsiTheme="minorHAnsi"/>
                     </w:rPr>
-                    <w:t>Function naming</w:t>
+                    <w:t>Non-ASCII charters</w:t>
                   </w:r>
                 </w:p>
               </w:tc>
               <w:tc>
                 <w:tcPr>
-                  <w:tcW w:w="3134" w:type="dxa"/>
+                  <w:tcW w:w="4288" w:type="dxa"/>
                 </w:tcPr>
+                <w:p>
+                  <w:pPr>
+                    <w:rPr>
+                      <w:rFonts w:asciiTheme="minorHAnsi" w:hAnsiTheme="minorHAnsi"/>
+                    </w:rPr>
+                  </w:pPr>
+                  <w:r>
+                    <w:rPr>
+                      <w:rFonts w:asciiTheme="minorHAnsi" w:hAnsiTheme="minorHAnsi"/>
+                    </w:rPr>
+                    <w:t xml:space="preserve">The only non ascii charter in my code are the </w:t>
+                  </w:r>
+                  <w:r>
+                    <w:rPr>
+                      <w:rFonts w:asciiTheme="minorHAnsi" w:hAnsiTheme="minorHAnsi"/>
+                    </w:rPr>
+                    <w:t>¢</w:t>
+                  </w:r>
+                  <w:r>
+                    <w:rPr>
+                      <w:rFonts w:asciiTheme="minorHAnsi" w:hAnsiTheme="minorHAnsi"/>
+                    </w:rPr>
+                    <w:t xml:space="preserve"> symbol to (in this game’s case) designate credits, these are all formatted as </w:t>
+                  </w:r>
+                  <w:r>
+                    <w:rPr>
+                      <w:rFonts w:asciiTheme="minorHAnsi" w:hAnsiTheme="minorHAnsi"/>
+                    </w:rPr>
+                    <w:t>UTF charters (</w:t>
+                  </w:r>
+                  <w:r>
+                    <w:rPr>
+                      <w:rFonts w:asciiTheme="minorHAnsi" w:hAnsiTheme="minorHAnsi"/>
+                    </w:rPr>
+                    <w:t>\u</w:t>
+                  </w:r>
+                  <w:r>
+                    <w:rPr>
+                      <w:rFonts w:asciiTheme="minorHAnsi" w:hAnsiTheme="minorHAnsi"/>
+                    </w:rPr>
+                    <w:t>00A2</w:t>
+                  </w:r>
+                  <w:r>
+                    <w:rPr>
+                      <w:rFonts w:asciiTheme="minorHAnsi" w:hAnsiTheme="minorHAnsi"/>
+                    </w:rPr>
+                    <w:t xml:space="preserve"> in this case)</w:t>
+                  </w:r>
+                  <w:r>
+                    <w:rPr>
+                      <w:rFonts w:asciiTheme="minorHAnsi" w:hAnsiTheme="minorHAnsi"/>
+                    </w:rPr>
+                    <w:t>.</w:t>
+                  </w:r>
+                </w:p>
+                <w:p>
+                  <w:pPr>
+                    <w:rPr>
+                      <w:rFonts w:asciiTheme="minorHAnsi" w:hAnsiTheme="minorHAnsi"/>
+                    </w:rPr>
+                  </w:pPr>
+                </w:p>
+                <w:p>
+                  <w:pPr>
+                    <w:rPr>
+                      <w:rFonts w:asciiTheme="minorHAnsi" w:hAnsiTheme="minorHAnsi"/>
+                      <w:sz w:val="22"/>
+                    </w:rPr>
+                  </w:pPr>
+                  <w:r>
+                    <w:rPr>
+                      <w:rFonts w:asciiTheme="minorHAnsi" w:hAnsiTheme="minorHAnsi"/>
+                      <w:sz w:val="22"/>
+                    </w:rPr>
+                    <w:t xml:space="preserve">see </w:t>
+                  </w:r>
+                  <w:hyperlink r:id="rId22" w:history="1">
+                    <w:proofErr w:type="spellStart"/>
+                    <w:r>
+                      <w:rPr>
+                        <w:rStyle w:val="Hyperlink"/>
+                        <w:rFonts w:asciiTheme="minorHAnsi" w:hAnsiTheme="minorHAnsi"/>
+                        <w:sz w:val="22"/>
+                      </w:rPr>
+                      <w:t>men</w:t>
+                    </w:r>
+                    <w:r>
+                      <w:rPr>
+                        <w:rStyle w:val="Hyperlink"/>
+                        <w:rFonts w:asciiTheme="minorHAnsi" w:hAnsiTheme="minorHAnsi"/>
+                        <w:sz w:val="22"/>
+                      </w:rPr>
+                      <w:t>u</w:t>
+                    </w:r>
+                    <w:r>
+                      <w:rPr>
+                        <w:rStyle w:val="Hyperlink"/>
+                        <w:rFonts w:asciiTheme="minorHAnsi" w:hAnsiTheme="minorHAnsi"/>
+                        <w:sz w:val="22"/>
+                      </w:rPr>
+                      <w:t>_ite</w:t>
+                    </w:r>
+                    <w:r>
+                      <w:rPr>
+                        <w:rStyle w:val="Hyperlink"/>
+                        <w:rFonts w:asciiTheme="minorHAnsi" w:hAnsiTheme="minorHAnsi"/>
+                        <w:sz w:val="22"/>
+                      </w:rPr>
+                      <w:t>m</w:t>
+                    </w:r>
+                    <w:r>
+                      <w:rPr>
+                        <w:rStyle w:val="Hyperlink"/>
+                        <w:rFonts w:asciiTheme="minorHAnsi" w:hAnsiTheme="minorHAnsi"/>
+                        <w:sz w:val="22"/>
+                      </w:rPr>
+                      <w:t>s.h</w:t>
+                    </w:r>
+                    <w:proofErr w:type="spellEnd"/>
+                  </w:hyperlink>
+                  <w:r>
+                    <w:rPr>
+                      <w:rFonts w:asciiTheme="minorHAnsi" w:hAnsiTheme="minorHAnsi"/>
+                      <w:sz w:val="22"/>
+                    </w:rPr>
+                    <w:t>.</w:t>
+                  </w:r>
+                </w:p>
                 <w:p>
                   <w:pPr>
                     <w:rPr>
@@ -2976,220 +3695,15 @@
                       <w:rFonts w:asciiTheme="minorHAnsi" w:hAnsiTheme="minorHAnsi"/>
                     </w:rPr>
                   </w:pPr>
-                </w:p>
-              </w:tc>
-            </w:tr>
-            <w:tr>
-              <w:tc>
-                <w:tcPr>
-                  <w:tcW w:w="3134" w:type="dxa"/>
-                </w:tcPr>
-                <w:p>
-                  <w:pPr>
-                    <w:rPr>
-                      <w:rFonts w:asciiTheme="minorHAnsi" w:hAnsiTheme="minorHAnsi"/>
-                    </w:rPr>
-                  </w:pPr>
-                  <w:r>
-                    <w:rPr>
-                      <w:rFonts w:asciiTheme="minorHAnsi" w:hAnsiTheme="minorHAnsi"/>
-                    </w:rPr>
-                    <w:t>File naming</w:t>
-                  </w:r>
-                </w:p>
-              </w:tc>
-              <w:tc>
-                <w:tcPr>
-                  <w:tcW w:w="3134" w:type="dxa"/>
-                </w:tcPr>
-                <w:p>
-                  <w:pPr>
-                    <w:rPr>
-                      <w:rFonts w:asciiTheme="minorHAnsi" w:hAnsiTheme="minorHAnsi"/>
-                    </w:rPr>
-                  </w:pPr>
-                </w:p>
-              </w:tc>
-              <w:tc>
-                <w:tcPr>
-                  <w:tcW w:w="3134" w:type="dxa"/>
-                </w:tcPr>
-                <w:p>
-                  <w:pPr>
-                    <w:rPr>
-                      <w:rFonts w:asciiTheme="minorHAnsi" w:hAnsiTheme="minorHAnsi"/>
-                    </w:rPr>
-                  </w:pPr>
-                </w:p>
-              </w:tc>
-            </w:tr>
-            <w:tr>
-              <w:tc>
-                <w:tcPr>
-                  <w:tcW w:w="3134" w:type="dxa"/>
-                </w:tcPr>
-                <w:p>
-                  <w:pPr>
-                    <w:rPr>
-                      <w:rFonts w:asciiTheme="minorHAnsi" w:hAnsiTheme="minorHAnsi"/>
-                    </w:rPr>
-                  </w:pPr>
-                  <w:r>
-                    <w:rPr>
-                      <w:rFonts w:asciiTheme="minorHAnsi" w:hAnsiTheme="minorHAnsi"/>
-                    </w:rPr>
-                    <w:t>Line length</w:t>
-                  </w:r>
-                </w:p>
-              </w:tc>
-              <w:tc>
-                <w:tcPr>
-                  <w:tcW w:w="3134" w:type="dxa"/>
-                </w:tcPr>
-                <w:p>
-                  <w:pPr>
-                    <w:rPr>
-                      <w:rFonts w:asciiTheme="minorHAnsi" w:hAnsiTheme="minorHAnsi"/>
-                    </w:rPr>
-                  </w:pPr>
-                </w:p>
-              </w:tc>
-              <w:tc>
-                <w:tcPr>
-                  <w:tcW w:w="3134" w:type="dxa"/>
-                </w:tcPr>
-                <w:p>
-                  <w:pPr>
-                    <w:rPr>
-                      <w:rFonts w:asciiTheme="minorHAnsi" w:hAnsiTheme="minorHAnsi"/>
-                    </w:rPr>
-                  </w:pPr>
-                </w:p>
-              </w:tc>
-            </w:tr>
-            <w:tr>
-              <w:tc>
-                <w:tcPr>
-                  <w:tcW w:w="3134" w:type="dxa"/>
-                </w:tcPr>
-                <w:p>
-                  <w:pPr>
-                    <w:rPr>
-                      <w:rFonts w:asciiTheme="minorHAnsi" w:hAnsiTheme="minorHAnsi"/>
-                    </w:rPr>
-                  </w:pPr>
-                  <w:r>
-                    <w:rPr>
-                      <w:rFonts w:asciiTheme="minorHAnsi" w:hAnsiTheme="minorHAnsi"/>
-                    </w:rPr>
-                    <w:t>Copyright notice</w:t>
-                  </w:r>
-                </w:p>
-              </w:tc>
-              <w:tc>
-                <w:tcPr>
-                  <w:tcW w:w="3134" w:type="dxa"/>
-                </w:tcPr>
-                <w:p>
-                  <w:pPr>
-                    <w:rPr>
-                      <w:rFonts w:asciiTheme="minorHAnsi" w:hAnsiTheme="minorHAnsi"/>
-                    </w:rPr>
-                  </w:pPr>
-                </w:p>
-              </w:tc>
-              <w:tc>
-                <w:tcPr>
-                  <w:tcW w:w="3134" w:type="dxa"/>
-                </w:tcPr>
-                <w:p>
-                  <w:pPr>
-                    <w:rPr>
-                      <w:rFonts w:asciiTheme="minorHAnsi" w:hAnsiTheme="minorHAnsi"/>
-                    </w:rPr>
-                  </w:pPr>
-                </w:p>
-              </w:tc>
-            </w:tr>
-            <w:tr>
-              <w:tc>
-                <w:tcPr>
-                  <w:tcW w:w="3134" w:type="dxa"/>
-                </w:tcPr>
-                <w:p>
-                  <w:pPr>
-                    <w:rPr>
-                      <w:rFonts w:asciiTheme="minorHAnsi" w:hAnsiTheme="minorHAnsi"/>
-                    </w:rPr>
-                  </w:pPr>
-                  <w:r>
-                    <w:rPr>
-                      <w:rFonts w:asciiTheme="minorHAnsi" w:hAnsiTheme="minorHAnsi"/>
-                    </w:rPr>
-                    <w:t>Function comments</w:t>
-                  </w:r>
-                </w:p>
-              </w:tc>
-              <w:tc>
-                <w:tcPr>
-                  <w:tcW w:w="3134" w:type="dxa"/>
-                </w:tcPr>
-                <w:p>
-                  <w:pPr>
-                    <w:rPr>
-                      <w:rFonts w:asciiTheme="minorHAnsi" w:hAnsiTheme="minorHAnsi"/>
-                    </w:rPr>
-                  </w:pPr>
-                </w:p>
-              </w:tc>
-              <w:tc>
-                <w:tcPr>
-                  <w:tcW w:w="3134" w:type="dxa"/>
-                </w:tcPr>
-                <w:p>
-                  <w:pPr>
-                    <w:rPr>
-                      <w:rFonts w:asciiTheme="minorHAnsi" w:hAnsiTheme="minorHAnsi"/>
-                    </w:rPr>
-                  </w:pPr>
-                </w:p>
-              </w:tc>
-            </w:tr>
-            <w:tr>
-              <w:tc>
-                <w:tcPr>
-                  <w:tcW w:w="3134" w:type="dxa"/>
-                </w:tcPr>
-                <w:p>
-                  <w:pPr>
-                    <w:rPr>
-                      <w:rFonts w:asciiTheme="minorHAnsi" w:hAnsiTheme="minorHAnsi"/>
-                    </w:rPr>
-                  </w:pPr>
-                </w:p>
-              </w:tc>
-              <w:tc>
-                <w:tcPr>
-                  <w:tcW w:w="3134" w:type="dxa"/>
-                </w:tcPr>
-                <w:p>
-                  <w:pPr>
-                    <w:rPr>
-                      <w:rFonts w:asciiTheme="minorHAnsi" w:hAnsiTheme="minorHAnsi"/>
-                    </w:rPr>
-                  </w:pPr>
-                </w:p>
-              </w:tc>
-              <w:tc>
-                <w:tcPr>
-                  <w:tcW w:w="3134" w:type="dxa"/>
-                </w:tcPr>
-                <w:p>
-                  <w:pPr>
-                    <w:rPr>
-                      <w:rFonts w:asciiTheme="minorHAnsi" w:hAnsiTheme="minorHAnsi"/>
-                    </w:rPr>
-                  </w:pPr>
+                  <w:hyperlink r:id="rId23" w:anchor="Non-ASCII_Characters" w:history="1">
+                    <w:r>
+                      <w:rPr>
+                        <w:rStyle w:val="Hyperlink"/>
+                        <w:rFonts w:asciiTheme="minorHAnsi" w:hAnsiTheme="minorHAnsi"/>
+                      </w:rPr>
+                      <w:t>Non-ASCII Characters</w:t>
+                    </w:r>
+                  </w:hyperlink>
                 </w:p>
               </w:tc>
             </w:tr>
@@ -4015,7 +4529,7 @@
             <w:tcW w:w="9628" w:type="dxa"/>
           </w:tcPr>
           <w:p>
-            <w:hyperlink r:id="rId12" w:history="1">
+            <w:hyperlink r:id="rId24" w:history="1">
               <w:r>
                 <w:rPr>
                   <w:rStyle w:val="Hyperlink"/>
@@ -7034,6 +7548,14 @@
                 <w:lang w:val="en-US"/>
               </w:rPr>
             </w:pPr>
+            <w:r>
+              <w:rPr>
+                <w:rFonts w:asciiTheme="minorHAnsi" w:hAnsiTheme="minorHAnsi" w:cstheme="minorHAnsi"/>
+                <w:sz w:val="22"/>
+                <w:lang w:val="en-US"/>
+              </w:rPr>
+              <w:t>the player attempts to purchase an upgrade for a robot without the sufficient funds</w:t>
+            </w:r>
           </w:p>
         </w:tc>
         <w:tc>
@@ -7050,6 +7572,14 @@
                 <w:lang w:val="en-US"/>
               </w:rPr>
             </w:pPr>
+            <w:r>
+              <w:rPr>
+                <w:rFonts w:asciiTheme="minorHAnsi" w:hAnsiTheme="minorHAnsi" w:cstheme="minorHAnsi"/>
+                <w:sz w:val="22"/>
+                <w:lang w:val="en-US"/>
+              </w:rPr>
+              <w:t>A popup display that the funds are insufficient appears</w:t>
+            </w:r>
           </w:p>
         </w:tc>
         <w:tc>
@@ -7066,21 +7596,38 @@
                 <w:lang w:val="en-US"/>
               </w:rPr>
             </w:pPr>
+            <w:r>
+              <w:rPr>
+                <w:rFonts w:asciiTheme="minorHAnsi" w:hAnsiTheme="minorHAnsi" w:cstheme="minorHAnsi"/>
+                <w:sz w:val="22"/>
+                <w:lang w:val="en-US"/>
+              </w:rPr>
+              <w:t>As expected,</w:t>
+            </w:r>
           </w:p>
         </w:tc>
         <w:tc>
           <w:tcPr>
             <w:tcW w:w="1231" w:type="dxa"/>
-          </w:tcPr>
-          <w:p>
-            <w:pPr>
-              <w:pStyle w:val="NoSpacing"/>
-              <w:rPr>
-                <w:rFonts w:asciiTheme="minorHAnsi" w:hAnsiTheme="minorHAnsi" w:cstheme="minorHAnsi"/>
-                <w:sz w:val="22"/>
-                <w:lang w:val="en-US"/>
-              </w:rPr>
-            </w:pPr>
+            <w:shd w:val="clear" w:color="auto" w:fill="70AD47" w:themeFill="accent6"/>
+          </w:tcPr>
+          <w:p>
+            <w:pPr>
+              <w:pStyle w:val="NoSpacing"/>
+              <w:rPr>
+                <w:rFonts w:asciiTheme="minorHAnsi" w:hAnsiTheme="minorHAnsi" w:cstheme="minorHAnsi"/>
+                <w:sz w:val="22"/>
+                <w:lang w:val="en-US"/>
+              </w:rPr>
+            </w:pPr>
+            <w:r>
+              <w:rPr>
+                <w:rFonts w:asciiTheme="minorHAnsi" w:hAnsiTheme="minorHAnsi" w:cstheme="minorHAnsi"/>
+                <w:sz w:val="22"/>
+                <w:lang w:val="en-US"/>
+              </w:rPr>
+              <w:t>pass</w:t>
+            </w:r>
           </w:p>
         </w:tc>
       </w:tr>
@@ -7126,6 +7673,14 @@
                 <w:lang w:val="en-US"/>
               </w:rPr>
             </w:pPr>
+            <w:r>
+              <w:rPr>
+                <w:rFonts w:asciiTheme="minorHAnsi" w:hAnsiTheme="minorHAnsi" w:cstheme="minorHAnsi"/>
+                <w:sz w:val="22"/>
+                <w:lang w:val="en-US"/>
+              </w:rPr>
+              <w:t>the player attempts to purchase an upgrade for a weapon without the sufficient funds</w:t>
+            </w:r>
           </w:p>
         </w:tc>
         <w:tc>
@@ -7142,6 +7697,14 @@
                 <w:lang w:val="en-US"/>
               </w:rPr>
             </w:pPr>
+            <w:r>
+              <w:rPr>
+                <w:rFonts w:asciiTheme="minorHAnsi" w:hAnsiTheme="minorHAnsi" w:cstheme="minorHAnsi"/>
+                <w:sz w:val="22"/>
+                <w:lang w:val="en-US"/>
+              </w:rPr>
+              <w:t>A popup display that the funds are insufficient appears</w:t>
+            </w:r>
           </w:p>
         </w:tc>
         <w:tc>
@@ -7158,21 +7721,38 @@
                 <w:lang w:val="en-US"/>
               </w:rPr>
             </w:pPr>
+            <w:r>
+              <w:rPr>
+                <w:rFonts w:asciiTheme="minorHAnsi" w:hAnsiTheme="minorHAnsi" w:cstheme="minorHAnsi"/>
+                <w:sz w:val="22"/>
+                <w:lang w:val="en-US"/>
+              </w:rPr>
+              <w:t>As expected,</w:t>
+            </w:r>
           </w:p>
         </w:tc>
         <w:tc>
           <w:tcPr>
             <w:tcW w:w="1231" w:type="dxa"/>
-          </w:tcPr>
-          <w:p>
-            <w:pPr>
-              <w:pStyle w:val="NoSpacing"/>
-              <w:rPr>
-                <w:rFonts w:asciiTheme="minorHAnsi" w:hAnsiTheme="minorHAnsi" w:cstheme="minorHAnsi"/>
-                <w:sz w:val="22"/>
-                <w:lang w:val="en-US"/>
-              </w:rPr>
-            </w:pPr>
+            <w:shd w:val="clear" w:color="auto" w:fill="70AD47" w:themeFill="accent6"/>
+          </w:tcPr>
+          <w:p>
+            <w:pPr>
+              <w:pStyle w:val="NoSpacing"/>
+              <w:rPr>
+                <w:rFonts w:asciiTheme="minorHAnsi" w:hAnsiTheme="minorHAnsi" w:cstheme="minorHAnsi"/>
+                <w:sz w:val="22"/>
+                <w:lang w:val="en-US"/>
+              </w:rPr>
+            </w:pPr>
+            <w:r>
+              <w:rPr>
+                <w:rFonts w:asciiTheme="minorHAnsi" w:hAnsiTheme="minorHAnsi" w:cstheme="minorHAnsi"/>
+                <w:sz w:val="22"/>
+                <w:lang w:val="en-US"/>
+              </w:rPr>
+              <w:t>pass</w:t>
+            </w:r>
           </w:p>
         </w:tc>
       </w:tr>
@@ -7215,6 +7795,14 @@
                 <w:lang w:val="en-US"/>
               </w:rPr>
             </w:pPr>
+            <w:r>
+              <w:rPr>
+                <w:rFonts w:asciiTheme="minorHAnsi" w:hAnsiTheme="minorHAnsi" w:cstheme="minorHAnsi"/>
+                <w:sz w:val="22"/>
+                <w:lang w:val="en-US"/>
+              </w:rPr>
+              <w:t>the player attempts to repair a robot without the sufficient funds</w:t>
+            </w:r>
           </w:p>
         </w:tc>
         <w:tc>
@@ -7231,6 +7819,14 @@
                 <w:lang w:val="en-US"/>
               </w:rPr>
             </w:pPr>
+            <w:r>
+              <w:rPr>
+                <w:rFonts w:asciiTheme="minorHAnsi" w:hAnsiTheme="minorHAnsi" w:cstheme="minorHAnsi"/>
+                <w:sz w:val="22"/>
+                <w:lang w:val="en-US"/>
+              </w:rPr>
+              <w:t>A popup display that the funds are insufficient appears</w:t>
+            </w:r>
           </w:p>
         </w:tc>
         <w:tc>
@@ -7247,21 +7843,38 @@
                 <w:lang w:val="en-US"/>
               </w:rPr>
             </w:pPr>
+            <w:r>
+              <w:rPr>
+                <w:rFonts w:asciiTheme="minorHAnsi" w:hAnsiTheme="minorHAnsi" w:cstheme="minorHAnsi"/>
+                <w:sz w:val="22"/>
+                <w:lang w:val="en-US"/>
+              </w:rPr>
+              <w:t>As expected,</w:t>
+            </w:r>
           </w:p>
         </w:tc>
         <w:tc>
           <w:tcPr>
             <w:tcW w:w="1231" w:type="dxa"/>
-          </w:tcPr>
-          <w:p>
-            <w:pPr>
-              <w:pStyle w:val="NoSpacing"/>
-              <w:rPr>
-                <w:rFonts w:asciiTheme="minorHAnsi" w:hAnsiTheme="minorHAnsi" w:cstheme="minorHAnsi"/>
-                <w:sz w:val="22"/>
-                <w:lang w:val="en-US"/>
-              </w:rPr>
-            </w:pPr>
+            <w:shd w:val="clear" w:color="auto" w:fill="70AD47" w:themeFill="accent6"/>
+          </w:tcPr>
+          <w:p>
+            <w:pPr>
+              <w:pStyle w:val="NoSpacing"/>
+              <w:rPr>
+                <w:rFonts w:asciiTheme="minorHAnsi" w:hAnsiTheme="minorHAnsi" w:cstheme="minorHAnsi"/>
+                <w:sz w:val="22"/>
+                <w:lang w:val="en-US"/>
+              </w:rPr>
+            </w:pPr>
+            <w:r>
+              <w:rPr>
+                <w:rFonts w:asciiTheme="minorHAnsi" w:hAnsiTheme="minorHAnsi" w:cstheme="minorHAnsi"/>
+                <w:sz w:val="22"/>
+                <w:lang w:val="en-US"/>
+              </w:rPr>
+              <w:t>pass</w:t>
+            </w:r>
           </w:p>
         </w:tc>
       </w:tr>
@@ -7304,6 +7917,14 @@
                 <w:lang w:val="en-US"/>
               </w:rPr>
             </w:pPr>
+            <w:r>
+              <w:rPr>
+                <w:rFonts w:asciiTheme="minorHAnsi" w:hAnsiTheme="minorHAnsi" w:cstheme="minorHAnsi"/>
+                <w:sz w:val="22"/>
+                <w:lang w:val="en-US"/>
+              </w:rPr>
+              <w:t>the player attempts to repair a robot where that repair would put the robot at a negative damage</w:t>
+            </w:r>
           </w:p>
         </w:tc>
         <w:tc>
@@ -7320,6 +7941,14 @@
                 <w:lang w:val="en-US"/>
               </w:rPr>
             </w:pPr>
+            <w:r>
+              <w:rPr>
+                <w:rFonts w:asciiTheme="minorHAnsi" w:hAnsiTheme="minorHAnsi" w:cstheme="minorHAnsi"/>
+                <w:sz w:val="22"/>
+                <w:lang w:val="en-US"/>
+              </w:rPr>
+              <w:t>A popup display that the health is already full appears</w:t>
+            </w:r>
           </w:p>
         </w:tc>
         <w:tc>
@@ -7336,21 +7965,38 @@
                 <w:lang w:val="en-US"/>
               </w:rPr>
             </w:pPr>
+            <w:r>
+              <w:rPr>
+                <w:rFonts w:asciiTheme="minorHAnsi" w:hAnsiTheme="minorHAnsi" w:cstheme="minorHAnsi"/>
+                <w:sz w:val="22"/>
+                <w:lang w:val="en-US"/>
+              </w:rPr>
+              <w:t>As expected,</w:t>
+            </w:r>
           </w:p>
         </w:tc>
         <w:tc>
           <w:tcPr>
             <w:tcW w:w="1231" w:type="dxa"/>
-          </w:tcPr>
-          <w:p>
-            <w:pPr>
-              <w:pStyle w:val="NoSpacing"/>
-              <w:rPr>
-                <w:rFonts w:asciiTheme="minorHAnsi" w:hAnsiTheme="minorHAnsi" w:cstheme="minorHAnsi"/>
-                <w:sz w:val="22"/>
-                <w:lang w:val="en-US"/>
-              </w:rPr>
-            </w:pPr>
+            <w:shd w:val="clear" w:color="auto" w:fill="70AD47" w:themeFill="accent6"/>
+          </w:tcPr>
+          <w:p>
+            <w:pPr>
+              <w:pStyle w:val="NoSpacing"/>
+              <w:rPr>
+                <w:rFonts w:asciiTheme="minorHAnsi" w:hAnsiTheme="minorHAnsi" w:cstheme="minorHAnsi"/>
+                <w:sz w:val="22"/>
+                <w:lang w:val="en-US"/>
+              </w:rPr>
+            </w:pPr>
+            <w:r>
+              <w:rPr>
+                <w:rFonts w:asciiTheme="minorHAnsi" w:hAnsiTheme="minorHAnsi" w:cstheme="minorHAnsi"/>
+                <w:sz w:val="22"/>
+                <w:lang w:val="en-US"/>
+              </w:rPr>
+              <w:t>pass</w:t>
+            </w:r>
           </w:p>
         </w:tc>
       </w:tr>
@@ -7393,6 +8039,14 @@
                 <w:lang w:val="en-US"/>
               </w:rPr>
             </w:pPr>
+            <w:r>
+              <w:rPr>
+                <w:rFonts w:asciiTheme="minorHAnsi" w:hAnsiTheme="minorHAnsi" w:cstheme="minorHAnsi"/>
+                <w:sz w:val="22"/>
+                <w:lang w:val="en-US"/>
+              </w:rPr>
+              <w:t>A robot tries to move within a wall or closed door</w:t>
+            </w:r>
           </w:p>
         </w:tc>
         <w:tc>
@@ -7409,6 +8063,14 @@
                 <w:lang w:val="en-US"/>
               </w:rPr>
             </w:pPr>
+            <w:r>
+              <w:rPr>
+                <w:rFonts w:asciiTheme="minorHAnsi" w:hAnsiTheme="minorHAnsi" w:cstheme="minorHAnsi"/>
+                <w:sz w:val="22"/>
+                <w:lang w:val="en-US"/>
+              </w:rPr>
+              <w:t>The robot’s motion is cancelled</w:t>
+            </w:r>
           </w:p>
         </w:tc>
         <w:tc>
@@ -7425,21 +8087,38 @@
                 <w:lang w:val="en-US"/>
               </w:rPr>
             </w:pPr>
+            <w:r>
+              <w:rPr>
+                <w:rFonts w:asciiTheme="minorHAnsi" w:hAnsiTheme="minorHAnsi" w:cstheme="minorHAnsi"/>
+                <w:sz w:val="22"/>
+                <w:lang w:val="en-US"/>
+              </w:rPr>
+              <w:t>As expected,</w:t>
+            </w:r>
           </w:p>
         </w:tc>
         <w:tc>
           <w:tcPr>
             <w:tcW w:w="1231" w:type="dxa"/>
-          </w:tcPr>
-          <w:p>
-            <w:pPr>
-              <w:pStyle w:val="NoSpacing"/>
-              <w:rPr>
-                <w:rFonts w:asciiTheme="minorHAnsi" w:hAnsiTheme="minorHAnsi" w:cstheme="minorHAnsi"/>
-                <w:sz w:val="22"/>
-                <w:lang w:val="en-US"/>
-              </w:rPr>
-            </w:pPr>
+            <w:shd w:val="clear" w:color="auto" w:fill="70AD47" w:themeFill="accent6"/>
+          </w:tcPr>
+          <w:p>
+            <w:pPr>
+              <w:pStyle w:val="NoSpacing"/>
+              <w:rPr>
+                <w:rFonts w:asciiTheme="minorHAnsi" w:hAnsiTheme="minorHAnsi" w:cstheme="minorHAnsi"/>
+                <w:sz w:val="22"/>
+                <w:lang w:val="en-US"/>
+              </w:rPr>
+            </w:pPr>
+            <w:r>
+              <w:rPr>
+                <w:rFonts w:asciiTheme="minorHAnsi" w:hAnsiTheme="minorHAnsi" w:cstheme="minorHAnsi"/>
+                <w:sz w:val="22"/>
+                <w:lang w:val="en-US"/>
+              </w:rPr>
+              <w:t>pass</w:t>
+            </w:r>
           </w:p>
         </w:tc>
       </w:tr>
@@ -7482,6 +8161,14 @@
                 <w:lang w:val="en-US"/>
               </w:rPr>
             </w:pPr>
+            <w:r>
+              <w:rPr>
+                <w:rFonts w:asciiTheme="minorHAnsi" w:hAnsiTheme="minorHAnsi" w:cstheme="minorHAnsi"/>
+                <w:sz w:val="22"/>
+                <w:lang w:val="en-US"/>
+              </w:rPr>
+              <w:t>the player tries to move a robot that has been deactivated</w:t>
+            </w:r>
           </w:p>
         </w:tc>
         <w:tc>
@@ -7498,6 +8185,14 @@
                 <w:lang w:val="en-US"/>
               </w:rPr>
             </w:pPr>
+            <w:r>
+              <w:rPr>
+                <w:rFonts w:asciiTheme="minorHAnsi" w:hAnsiTheme="minorHAnsi" w:cstheme="minorHAnsi"/>
+                <w:sz w:val="22"/>
+                <w:lang w:val="en-US"/>
+              </w:rPr>
+              <w:t xml:space="preserve">The robot will not respond </w:t>
+            </w:r>
           </w:p>
         </w:tc>
         <w:tc>
@@ -7514,21 +8209,38 @@
                 <w:lang w:val="en-US"/>
               </w:rPr>
             </w:pPr>
+            <w:r>
+              <w:rPr>
+                <w:rFonts w:asciiTheme="minorHAnsi" w:hAnsiTheme="minorHAnsi" w:cstheme="minorHAnsi"/>
+                <w:sz w:val="22"/>
+                <w:lang w:val="en-US"/>
+              </w:rPr>
+              <w:t>As expected,</w:t>
+            </w:r>
           </w:p>
         </w:tc>
         <w:tc>
           <w:tcPr>
             <w:tcW w:w="1231" w:type="dxa"/>
-          </w:tcPr>
-          <w:p>
-            <w:pPr>
-              <w:pStyle w:val="NoSpacing"/>
-              <w:rPr>
-                <w:rFonts w:asciiTheme="minorHAnsi" w:hAnsiTheme="minorHAnsi" w:cstheme="minorHAnsi"/>
-                <w:sz w:val="22"/>
-                <w:lang w:val="en-US"/>
-              </w:rPr>
-            </w:pPr>
+            <w:shd w:val="clear" w:color="auto" w:fill="70AD47" w:themeFill="accent6"/>
+          </w:tcPr>
+          <w:p>
+            <w:pPr>
+              <w:pStyle w:val="NoSpacing"/>
+              <w:rPr>
+                <w:rFonts w:asciiTheme="minorHAnsi" w:hAnsiTheme="minorHAnsi" w:cstheme="minorHAnsi"/>
+                <w:sz w:val="22"/>
+                <w:lang w:val="en-US"/>
+              </w:rPr>
+            </w:pPr>
+            <w:r>
+              <w:rPr>
+                <w:rFonts w:asciiTheme="minorHAnsi" w:hAnsiTheme="minorHAnsi" w:cstheme="minorHAnsi"/>
+                <w:sz w:val="22"/>
+                <w:lang w:val="en-US"/>
+              </w:rPr>
+              <w:t>pass</w:t>
+            </w:r>
           </w:p>
         </w:tc>
       </w:tr>
@@ -7571,6 +8283,14 @@
                 <w:lang w:val="en-US"/>
               </w:rPr>
             </w:pPr>
+            <w:r>
+              <w:rPr>
+                <w:rFonts w:asciiTheme="minorHAnsi" w:hAnsiTheme="minorHAnsi" w:cstheme="minorHAnsi"/>
+                <w:sz w:val="22"/>
+                <w:lang w:val="en-US"/>
+              </w:rPr>
+              <w:t>Either robot is inactive when they player presses play</w:t>
+            </w:r>
           </w:p>
         </w:tc>
         <w:tc>
@@ -7587,6 +8307,14 @@
                 <w:lang w:val="en-US"/>
               </w:rPr>
             </w:pPr>
+            <w:r>
+              <w:rPr>
+                <w:rFonts w:asciiTheme="minorHAnsi" w:hAnsiTheme="minorHAnsi" w:cstheme="minorHAnsi"/>
+                <w:sz w:val="22"/>
+                <w:lang w:val="en-US"/>
+              </w:rPr>
+              <w:t>A popup opens displaying that both robots must be active to play</w:t>
+            </w:r>
           </w:p>
         </w:tc>
         <w:tc>
@@ -7603,21 +8331,38 @@
                 <w:lang w:val="en-US"/>
               </w:rPr>
             </w:pPr>
+            <w:r>
+              <w:rPr>
+                <w:rFonts w:asciiTheme="minorHAnsi" w:hAnsiTheme="minorHAnsi" w:cstheme="minorHAnsi"/>
+                <w:sz w:val="22"/>
+                <w:lang w:val="en-US"/>
+              </w:rPr>
+              <w:t>As expected,</w:t>
+            </w:r>
           </w:p>
         </w:tc>
         <w:tc>
           <w:tcPr>
             <w:tcW w:w="1231" w:type="dxa"/>
-          </w:tcPr>
-          <w:p>
-            <w:pPr>
-              <w:pStyle w:val="NoSpacing"/>
-              <w:rPr>
-                <w:rFonts w:asciiTheme="minorHAnsi" w:hAnsiTheme="minorHAnsi" w:cstheme="minorHAnsi"/>
-                <w:sz w:val="22"/>
-                <w:lang w:val="en-US"/>
-              </w:rPr>
-            </w:pPr>
+            <w:shd w:val="clear" w:color="auto" w:fill="70AD47" w:themeFill="accent6"/>
+          </w:tcPr>
+          <w:p>
+            <w:pPr>
+              <w:pStyle w:val="NoSpacing"/>
+              <w:rPr>
+                <w:rFonts w:asciiTheme="minorHAnsi" w:hAnsiTheme="minorHAnsi" w:cstheme="minorHAnsi"/>
+                <w:sz w:val="22"/>
+                <w:lang w:val="en-US"/>
+              </w:rPr>
+            </w:pPr>
+            <w:r>
+              <w:rPr>
+                <w:rFonts w:asciiTheme="minorHAnsi" w:hAnsiTheme="minorHAnsi" w:cstheme="minorHAnsi"/>
+                <w:sz w:val="22"/>
+                <w:lang w:val="en-US"/>
+              </w:rPr>
+              <w:t>pass</w:t>
+            </w:r>
           </w:p>
         </w:tc>
       </w:tr>
@@ -7660,6 +8405,32 @@
                 <w:lang w:val="en-US"/>
               </w:rPr>
             </w:pPr>
+            <w:r>
+              <w:rPr>
+                <w:rFonts w:asciiTheme="minorHAnsi" w:hAnsiTheme="minorHAnsi" w:cstheme="minorHAnsi"/>
+                <w:sz w:val="22"/>
+                <w:lang w:val="en-US"/>
+              </w:rPr>
+              <w:t xml:space="preserve">Player is outside 512 </w:t>
+            </w:r>
+            <w:proofErr w:type="spellStart"/>
+            <w:r>
+              <w:rPr>
+                <w:rFonts w:asciiTheme="minorHAnsi" w:hAnsiTheme="minorHAnsi" w:cstheme="minorHAnsi"/>
+                <w:sz w:val="22"/>
+                <w:lang w:val="en-US"/>
+              </w:rPr>
+              <w:t>px</w:t>
+            </w:r>
+            <w:proofErr w:type="spellEnd"/>
+            <w:r>
+              <w:rPr>
+                <w:rFonts w:asciiTheme="minorHAnsi" w:hAnsiTheme="minorHAnsi" w:cstheme="minorHAnsi"/>
+                <w:sz w:val="22"/>
+                <w:lang w:val="en-US"/>
+              </w:rPr>
+              <w:t xml:space="preserve"> of an enemy</w:t>
+            </w:r>
           </w:p>
         </w:tc>
         <w:tc>
@@ -7676,6 +8447,32 @@
                 <w:lang w:val="en-US"/>
               </w:rPr>
             </w:pPr>
+            <w:r>
+              <w:rPr>
+                <w:rFonts w:asciiTheme="minorHAnsi" w:hAnsiTheme="minorHAnsi" w:cstheme="minorHAnsi"/>
+                <w:sz w:val="22"/>
+                <w:lang w:val="en-US"/>
+              </w:rPr>
+              <w:t xml:space="preserve">Enemy is inactive and will not </w:t>
+            </w:r>
+            <w:proofErr w:type="spellStart"/>
+            <w:r>
+              <w:rPr>
+                <w:rFonts w:asciiTheme="minorHAnsi" w:hAnsiTheme="minorHAnsi" w:cstheme="minorHAnsi"/>
+                <w:sz w:val="22"/>
+                <w:lang w:val="en-US"/>
+              </w:rPr>
+              <w:t>pathfind</w:t>
+            </w:r>
+            <w:proofErr w:type="spellEnd"/>
+            <w:r>
+              <w:rPr>
+                <w:rFonts w:asciiTheme="minorHAnsi" w:hAnsiTheme="minorHAnsi" w:cstheme="minorHAnsi"/>
+                <w:sz w:val="22"/>
+                <w:lang w:val="en-US"/>
+              </w:rPr>
+              <w:t xml:space="preserve"> to player</w:t>
+            </w:r>
           </w:p>
         </w:tc>
         <w:tc>
@@ -7692,6 +8489,14 @@
                 <w:lang w:val="en-US"/>
               </w:rPr>
             </w:pPr>
+            <w:r>
+              <w:rPr>
+                <w:rFonts w:asciiTheme="minorHAnsi" w:hAnsiTheme="minorHAnsi" w:cstheme="minorHAnsi"/>
+                <w:sz w:val="22"/>
+                <w:lang w:val="en-US"/>
+              </w:rPr>
+              <w:t>As expected,</w:t>
+            </w:r>
           </w:p>
         </w:tc>
         <w:tc>
@@ -7707,6 +8512,14 @@
                 <w:lang w:val="en-US"/>
               </w:rPr>
             </w:pPr>
+            <w:r>
+              <w:rPr>
+                <w:rFonts w:asciiTheme="minorHAnsi" w:hAnsiTheme="minorHAnsi" w:cstheme="minorHAnsi"/>
+                <w:sz w:val="22"/>
+                <w:lang w:val="en-US"/>
+              </w:rPr>
+              <w:t>pass</w:t>
+            </w:r>
           </w:p>
         </w:tc>
       </w:tr>
@@ -7749,6 +8562,56 @@
                 <w:lang w:val="en-US"/>
               </w:rPr>
             </w:pPr>
+            <w:r>
+              <w:rPr>
+                <w:rFonts w:asciiTheme="minorHAnsi" w:hAnsiTheme="minorHAnsi" w:cstheme="minorHAnsi"/>
+                <w:sz w:val="22"/>
+                <w:lang w:val="en-US"/>
+              </w:rPr>
+              <w:t xml:space="preserve">Player is </w:t>
+            </w:r>
+            <w:r>
+              <w:rPr>
+                <w:rFonts w:asciiTheme="minorHAnsi" w:hAnsiTheme="minorHAnsi" w:cstheme="minorHAnsi"/>
+                <w:sz w:val="22"/>
+                <w:lang w:val="en-US"/>
+              </w:rPr>
+              <w:t>inside</w:t>
+            </w:r>
+            <w:r>
+              <w:rPr>
+                <w:rFonts w:asciiTheme="minorHAnsi" w:hAnsiTheme="minorHAnsi" w:cstheme="minorHAnsi"/>
+                <w:sz w:val="22"/>
+                <w:lang w:val="en-US"/>
+              </w:rPr>
+              <w:t xml:space="preserve"> 512 </w:t>
+            </w:r>
+            <w:proofErr w:type="spellStart"/>
+            <w:r>
+              <w:rPr>
+                <w:rFonts w:asciiTheme="minorHAnsi" w:hAnsiTheme="minorHAnsi" w:cstheme="minorHAnsi"/>
+                <w:sz w:val="22"/>
+                <w:lang w:val="en-US"/>
+              </w:rPr>
+              <w:t>px</w:t>
+            </w:r>
+            <w:proofErr w:type="spellEnd"/>
+            <w:r>
+              <w:rPr>
+                <w:rFonts w:asciiTheme="minorHAnsi" w:hAnsiTheme="minorHAnsi" w:cstheme="minorHAnsi"/>
+                <w:sz w:val="22"/>
+                <w:lang w:val="en-US"/>
+              </w:rPr>
+              <w:t xml:space="preserve"> of an </w:t>
+            </w:r>
+            <w:r>
+              <w:rPr>
+                <w:rFonts w:asciiTheme="minorHAnsi" w:hAnsiTheme="minorHAnsi" w:cstheme="minorHAnsi"/>
+                <w:sz w:val="22"/>
+                <w:lang w:val="en-US"/>
+              </w:rPr>
+              <w:t>enemy</w:t>
+            </w:r>
           </w:p>
         </w:tc>
         <w:tc>
@@ -7765,6 +8628,40 @@
                 <w:lang w:val="en-US"/>
               </w:rPr>
             </w:pPr>
+            <w:r>
+              <w:rPr>
+                <w:rFonts w:asciiTheme="minorHAnsi" w:hAnsiTheme="minorHAnsi" w:cstheme="minorHAnsi"/>
+                <w:sz w:val="22"/>
+                <w:lang w:val="en-US"/>
+              </w:rPr>
+              <w:t xml:space="preserve">Enemy </w:t>
+            </w:r>
+            <w:r>
+              <w:rPr>
+                <w:rFonts w:asciiTheme="minorHAnsi" w:hAnsiTheme="minorHAnsi" w:cstheme="minorHAnsi"/>
+                <w:sz w:val="22"/>
+                <w:lang w:val="en-US"/>
+              </w:rPr>
+              <w:t xml:space="preserve">will </w:t>
+            </w:r>
+            <w:proofErr w:type="spellStart"/>
+            <w:r>
+              <w:rPr>
+                <w:rFonts w:asciiTheme="minorHAnsi" w:hAnsiTheme="minorHAnsi" w:cstheme="minorHAnsi"/>
+                <w:sz w:val="22"/>
+                <w:lang w:val="en-US"/>
+              </w:rPr>
+              <w:t>pathfind</w:t>
+            </w:r>
+            <w:proofErr w:type="spellEnd"/>
+            <w:r>
+              <w:rPr>
+                <w:rFonts w:asciiTheme="minorHAnsi" w:hAnsiTheme="minorHAnsi" w:cstheme="minorHAnsi"/>
+                <w:sz w:val="22"/>
+                <w:lang w:val="en-US"/>
+              </w:rPr>
+              <w:t xml:space="preserve"> towards player</w:t>
+            </w:r>
           </w:p>
         </w:tc>
         <w:tc>
@@ -7781,6 +8678,14 @@
                 <w:lang w:val="en-US"/>
               </w:rPr>
             </w:pPr>
+            <w:r>
+              <w:rPr>
+                <w:rFonts w:asciiTheme="minorHAnsi" w:hAnsiTheme="minorHAnsi" w:cstheme="minorHAnsi"/>
+                <w:sz w:val="22"/>
+                <w:lang w:val="en-US"/>
+              </w:rPr>
+              <w:t>As expected,</w:t>
+            </w:r>
           </w:p>
         </w:tc>
         <w:tc>
@@ -7796,6 +8701,14 @@
                 <w:lang w:val="en-US"/>
               </w:rPr>
             </w:pPr>
+            <w:r>
+              <w:rPr>
+                <w:rFonts w:asciiTheme="minorHAnsi" w:hAnsiTheme="minorHAnsi" w:cstheme="minorHAnsi"/>
+                <w:sz w:val="22"/>
+                <w:lang w:val="en-US"/>
+              </w:rPr>
+              <w:t>pass</w:t>
+            </w:r>
           </w:p>
         </w:tc>
       </w:tr>
@@ -8349,7 +9262,23 @@
                 <w:sz w:val="22"/>
                 <w:lang w:val="en-US"/>
               </w:rPr>
-              <w:t xml:space="preserve"> image file is missing from assets</w:t>
+              <w:t xml:space="preserve"> </w:t>
+            </w:r>
+            <w:r>
+              <w:rPr>
+                <w:rFonts w:asciiTheme="minorHAnsi" w:hAnsiTheme="minorHAnsi" w:cstheme="minorHAnsi"/>
+                <w:sz w:val="22"/>
+                <w:lang w:val="en-US"/>
+              </w:rPr>
+              <w:t xml:space="preserve">game </w:t>
+            </w:r>
+            <w:r>
+              <w:rPr>
+                <w:rFonts w:asciiTheme="minorHAnsi" w:hAnsiTheme="minorHAnsi" w:cstheme="minorHAnsi"/>
+                <w:sz w:val="22"/>
+                <w:lang w:val="en-US"/>
+              </w:rPr>
+              <w:t>image file is missing from assets</w:t>
             </w:r>
             <w:r>
               <w:rPr>
@@ -8405,39 +9334,31 @@
                 <w:sz w:val="22"/>
                 <w:lang w:val="en-US"/>
               </w:rPr>
-              <w:t xml:space="preserve">Program </w:t>
-            </w:r>
-            <w:r>
-              <w:rPr>
-                <w:rFonts w:asciiTheme="minorHAnsi" w:hAnsiTheme="minorHAnsi" w:cstheme="minorHAnsi"/>
-                <w:sz w:val="22"/>
-                <w:lang w:val="en-US"/>
-              </w:rPr>
-              <w:t>crashes</w:t>
+              <w:t>As expected,</w:t>
             </w:r>
           </w:p>
         </w:tc>
         <w:tc>
           <w:tcPr>
             <w:tcW w:w="1231" w:type="dxa"/>
-            <w:shd w:val="clear" w:color="auto" w:fill="C00000"/>
-          </w:tcPr>
-          <w:p>
-            <w:pPr>
-              <w:pStyle w:val="NoSpacing"/>
-              <w:rPr>
-                <w:rFonts w:asciiTheme="minorHAnsi" w:hAnsiTheme="minorHAnsi" w:cstheme="minorHAnsi"/>
-                <w:sz w:val="22"/>
-                <w:lang w:val="en-US"/>
-              </w:rPr>
-            </w:pPr>
-            <w:r>
-              <w:rPr>
-                <w:rFonts w:asciiTheme="minorHAnsi" w:hAnsiTheme="minorHAnsi" w:cstheme="minorHAnsi"/>
-                <w:sz w:val="22"/>
-                <w:lang w:val="en-US"/>
-              </w:rPr>
-              <w:t>fail</w:t>
+            <w:shd w:val="clear" w:color="auto" w:fill="70AD47" w:themeFill="accent6"/>
+          </w:tcPr>
+          <w:p>
+            <w:pPr>
+              <w:pStyle w:val="NoSpacing"/>
+              <w:rPr>
+                <w:rFonts w:asciiTheme="minorHAnsi" w:hAnsiTheme="minorHAnsi" w:cstheme="minorHAnsi"/>
+                <w:sz w:val="22"/>
+                <w:lang w:val="en-US"/>
+              </w:rPr>
+            </w:pPr>
+            <w:r>
+              <w:rPr>
+                <w:rFonts w:asciiTheme="minorHAnsi" w:hAnsiTheme="minorHAnsi" w:cstheme="minorHAnsi"/>
+                <w:sz w:val="22"/>
+                <w:lang w:val="en-US"/>
+              </w:rPr>
+              <w:t>pass</w:t>
             </w:r>
           </w:p>
         </w:tc>
@@ -8749,7 +9670,15 @@
                 <w:sz w:val="22"/>
                 <w:lang w:val="en-US"/>
               </w:rPr>
-              <w:t>the player attempts to purchase an upgrade for a robot without the sufficient funds</w:t>
+              <w:t>A font file is missing from assets</w:t>
+            </w:r>
+            <w:r>
+              <w:rPr>
+                <w:rFonts w:asciiTheme="minorHAnsi" w:hAnsiTheme="minorHAnsi" w:cstheme="minorHAnsi"/>
+                <w:sz w:val="22"/>
+                <w:lang w:val="en-US"/>
+              </w:rPr>
+              <w:t xml:space="preserve"> or renamed</w:t>
             </w:r>
           </w:p>
         </w:tc>
@@ -8773,7 +9702,7 @@
                 <w:sz w:val="22"/>
                 <w:lang w:val="en-US"/>
               </w:rPr>
-              <w:t>A popup display that the funds are insufficient appears</w:t>
+              <w:t>An error message is displayed in the terminal</w:t>
             </w:r>
           </w:p>
         </w:tc>
@@ -8874,7 +9803,7 @@
                 <w:sz w:val="22"/>
                 <w:lang w:val="en-US"/>
               </w:rPr>
-              <w:t>the player attempts to purchase an upgrade for a weapon without the sufficient funds</w:t>
+              <w:t xml:space="preserve">The player tries to interact with the main menu when a popup is displayed </w:t>
             </w:r>
           </w:p>
         </w:tc>
@@ -8898,7 +9827,7 @@
                 <w:sz w:val="22"/>
                 <w:lang w:val="en-US"/>
               </w:rPr>
-              <w:t>A popup display that the funds are insufficient appears</w:t>
+              <w:t>The main menu will not react, and the popup will stay in front</w:t>
             </w:r>
           </w:p>
         </w:tc>
@@ -8996,7 +9925,7 @@
                 <w:sz w:val="22"/>
                 <w:lang w:val="en-US"/>
               </w:rPr>
-              <w:t>the player attempts to repair a robot without the sufficient funds</w:t>
+              <w:t>Any keyboard input is made during the game phase that does not relate to the keys listed in valid input testing</w:t>
             </w:r>
           </w:p>
         </w:tc>
@@ -9020,7 +9949,7 @@
                 <w:sz w:val="22"/>
                 <w:lang w:val="en-US"/>
               </w:rPr>
-              <w:t>A popup display that the funds are insufficient appears</w:t>
+              <w:t>The game will not react</w:t>
             </w:r>
           </w:p>
         </w:tc>
@@ -9118,7 +10047,7 @@
                 <w:sz w:val="22"/>
                 <w:lang w:val="en-US"/>
               </w:rPr>
-              <w:t>the player attempts to repair a robot where that repair would put the robot at a negative damage</w:t>
+              <w:t>Save file is missing</w:t>
             </w:r>
           </w:p>
         </w:tc>
@@ -9142,7 +10071,7 @@
                 <w:sz w:val="22"/>
                 <w:lang w:val="en-US"/>
               </w:rPr>
-              <w:t>A popup display that the health is already full appears</w:t>
+              <w:t>An error message is displayed in the terminal</w:t>
             </w:r>
           </w:p>
         </w:tc>
@@ -9166,7 +10095,7 @@
                 <w:sz w:val="22"/>
                 <w:lang w:val="en-US"/>
               </w:rPr>
-              <w:t>As expected,</w:t>
+              <w:t>Program crashes</w:t>
             </w:r>
           </w:p>
         </w:tc>
@@ -9240,16 +10169,18 @@
                 <w:sz w:val="22"/>
                 <w:lang w:val="en-US"/>
               </w:rPr>
-              <w:t xml:space="preserve">A </w:t>
-            </w:r>
-            <w:r>
-              <w:rPr>
-                <w:rFonts w:asciiTheme="minorHAnsi" w:hAnsiTheme="minorHAnsi" w:cstheme="minorHAnsi"/>
-                <w:sz w:val="22"/>
-                <w:lang w:val="en-US"/>
-              </w:rPr>
-              <w:t>font file is missing from assets</w:t>
-            </w:r>
+              <w:t xml:space="preserve">Player leaves the program running for an extended </w:t>
+            </w:r>
+            <w:proofErr w:type="gramStart"/>
+            <w:r>
+              <w:rPr>
+                <w:rFonts w:asciiTheme="minorHAnsi" w:hAnsiTheme="minorHAnsi" w:cstheme="minorHAnsi"/>
+                <w:sz w:val="22"/>
+                <w:lang w:val="en-US"/>
+              </w:rPr>
+              <w:t>period of time</w:t>
+            </w:r>
+            <w:proofErr w:type="gramEnd"/>
           </w:p>
         </w:tc>
         <w:tc>
@@ -9272,7 +10203,25 @@
                 <w:sz w:val="22"/>
                 <w:lang w:val="en-US"/>
               </w:rPr>
-              <w:t>An error message is displayed in the terminal</w:t>
+              <w:t xml:space="preserve">The window remains </w:t>
+            </w:r>
+            <w:proofErr w:type="gramStart"/>
+            <w:r>
+              <w:rPr>
+                <w:rFonts w:asciiTheme="minorHAnsi" w:hAnsiTheme="minorHAnsi" w:cstheme="minorHAnsi"/>
+                <w:sz w:val="22"/>
+                <w:lang w:val="en-US"/>
+              </w:rPr>
+              <w:t>open</w:t>
+            </w:r>
+            <w:proofErr w:type="gramEnd"/>
+            <w:r>
+              <w:rPr>
+                <w:rFonts w:asciiTheme="minorHAnsi" w:hAnsiTheme="minorHAnsi" w:cstheme="minorHAnsi"/>
+                <w:sz w:val="22"/>
+                <w:lang w:val="en-US"/>
+              </w:rPr>
+              <w:t xml:space="preserve"> and program does not crash</w:t>
             </w:r>
           </w:p>
         </w:tc>
@@ -9370,7 +10319,7 @@
                 <w:sz w:val="22"/>
                 <w:lang w:val="en-US"/>
               </w:rPr>
-              <w:t>A robot tries to move within a wall or closed door</w:t>
+              <w:t>Save file is modified in a way that makes it so that it modifies the length of the file</w:t>
             </w:r>
           </w:p>
         </w:tc>
@@ -9394,7 +10343,7 @@
                 <w:sz w:val="22"/>
                 <w:lang w:val="en-US"/>
               </w:rPr>
-              <w:t>The robot’s motion is cancelled</w:t>
+              <w:t>The program aborts, and an error message is displayed in the terminal</w:t>
             </w:r>
           </w:p>
         </w:tc>
@@ -9486,22 +10435,6 @@
                 <w:lang w:val="en-US"/>
               </w:rPr>
             </w:pPr>
-            <w:r>
-              <w:rPr>
-                <w:rFonts w:asciiTheme="minorHAnsi" w:hAnsiTheme="minorHAnsi" w:cstheme="minorHAnsi"/>
-                <w:sz w:val="22"/>
-                <w:lang w:val="en-US"/>
-              </w:rPr>
-              <w:t>the</w:t>
-            </w:r>
-            <w:r>
-              <w:rPr>
-                <w:rFonts w:asciiTheme="minorHAnsi" w:hAnsiTheme="minorHAnsi" w:cstheme="minorHAnsi"/>
-                <w:sz w:val="22"/>
-                <w:lang w:val="en-US"/>
-              </w:rPr>
-              <w:t xml:space="preserve"> player tries to move a robot that has been deactivated</w:t>
-            </w:r>
           </w:p>
         </w:tc>
         <w:tc>
@@ -9518,14 +10451,6 @@
                 <w:lang w:val="en-US"/>
               </w:rPr>
             </w:pPr>
-            <w:r>
-              <w:rPr>
-                <w:rFonts w:asciiTheme="minorHAnsi" w:hAnsiTheme="minorHAnsi" w:cstheme="minorHAnsi"/>
-                <w:sz w:val="22"/>
-                <w:lang w:val="en-US"/>
-              </w:rPr>
-              <w:t xml:space="preserve">The robot will not respond </w:t>
-            </w:r>
           </w:p>
         </w:tc>
         <w:tc>
@@ -9542,38 +10467,22 @@
                 <w:lang w:val="en-US"/>
               </w:rPr>
             </w:pPr>
-            <w:r>
-              <w:rPr>
-                <w:rFonts w:asciiTheme="minorHAnsi" w:hAnsiTheme="minorHAnsi" w:cstheme="minorHAnsi"/>
-                <w:sz w:val="22"/>
-                <w:lang w:val="en-US"/>
-              </w:rPr>
-              <w:t>As expected,</w:t>
-            </w:r>
           </w:p>
         </w:tc>
         <w:tc>
           <w:tcPr>
             <w:tcW w:w="1231" w:type="dxa"/>
-            <w:shd w:val="clear" w:color="auto" w:fill="70AD47" w:themeFill="accent6"/>
-          </w:tcPr>
-          <w:p>
-            <w:pPr>
-              <w:pStyle w:val="NoSpacing"/>
-              <w:rPr>
-                <w:rFonts w:asciiTheme="minorHAnsi" w:hAnsiTheme="minorHAnsi" w:cstheme="minorHAnsi"/>
-                <w:sz w:val="22"/>
-                <w:lang w:val="en-US"/>
-              </w:rPr>
-            </w:pPr>
-            <w:r>
-              <w:rPr>
-                <w:rFonts w:asciiTheme="minorHAnsi" w:hAnsiTheme="minorHAnsi" w:cstheme="minorHAnsi"/>
-                <w:sz w:val="22"/>
-                <w:lang w:val="en-US"/>
-              </w:rPr>
-              <w:t>pass</w:t>
-            </w:r>
+            <w:shd w:val="clear" w:color="auto" w:fill="auto"/>
+          </w:tcPr>
+          <w:p>
+            <w:pPr>
+              <w:pStyle w:val="NoSpacing"/>
+              <w:rPr>
+                <w:rFonts w:asciiTheme="minorHAnsi" w:hAnsiTheme="minorHAnsi" w:cstheme="minorHAnsi"/>
+                <w:sz w:val="22"/>
+                <w:lang w:val="en-US"/>
+              </w:rPr>
+            </w:pPr>
           </w:p>
         </w:tc>
       </w:tr>
@@ -9616,14 +10525,6 @@
                 <w:lang w:val="en-US"/>
               </w:rPr>
             </w:pPr>
-            <w:r>
-              <w:rPr>
-                <w:rFonts w:asciiTheme="minorHAnsi" w:hAnsiTheme="minorHAnsi" w:cstheme="minorHAnsi"/>
-                <w:sz w:val="22"/>
-                <w:lang w:val="en-US"/>
-              </w:rPr>
-              <w:t xml:space="preserve">The player tries to interact with the main menu when a popup is displayed </w:t>
-            </w:r>
           </w:p>
         </w:tc>
         <w:tc>
@@ -9640,30 +10541,6 @@
                 <w:lang w:val="en-US"/>
               </w:rPr>
             </w:pPr>
-            <w:r>
-              <w:rPr>
-                <w:rFonts w:asciiTheme="minorHAnsi" w:hAnsiTheme="minorHAnsi" w:cstheme="minorHAnsi"/>
-                <w:sz w:val="22"/>
-                <w:lang w:val="en-US"/>
-              </w:rPr>
-              <w:t xml:space="preserve">The main menu will not </w:t>
-            </w:r>
-            <w:r>
-              <w:rPr>
-                <w:rFonts w:asciiTheme="minorHAnsi" w:hAnsiTheme="minorHAnsi" w:cstheme="minorHAnsi"/>
-                <w:sz w:val="22"/>
-                <w:lang w:val="en-US"/>
-              </w:rPr>
-              <w:t>react,</w:t>
-            </w:r>
-            <w:r>
-              <w:rPr>
-                <w:rFonts w:asciiTheme="minorHAnsi" w:hAnsiTheme="minorHAnsi" w:cstheme="minorHAnsi"/>
-                <w:sz w:val="22"/>
-                <w:lang w:val="en-US"/>
-              </w:rPr>
-              <w:t xml:space="preserve"> and the popup will stay in front</w:t>
-            </w:r>
           </w:p>
         </w:tc>
         <w:tc>
@@ -9680,38 +10557,22 @@
                 <w:lang w:val="en-US"/>
               </w:rPr>
             </w:pPr>
-            <w:r>
-              <w:rPr>
-                <w:rFonts w:asciiTheme="minorHAnsi" w:hAnsiTheme="minorHAnsi" w:cstheme="minorHAnsi"/>
-                <w:sz w:val="22"/>
-                <w:lang w:val="en-US"/>
-              </w:rPr>
-              <w:t>As expected,</w:t>
-            </w:r>
           </w:p>
         </w:tc>
         <w:tc>
           <w:tcPr>
             <w:tcW w:w="1231" w:type="dxa"/>
-            <w:shd w:val="clear" w:color="auto" w:fill="70AD47" w:themeFill="accent6"/>
-          </w:tcPr>
-          <w:p>
-            <w:pPr>
-              <w:pStyle w:val="NoSpacing"/>
-              <w:rPr>
-                <w:rFonts w:asciiTheme="minorHAnsi" w:hAnsiTheme="minorHAnsi" w:cstheme="minorHAnsi"/>
-                <w:sz w:val="22"/>
-                <w:lang w:val="en-US"/>
-              </w:rPr>
-            </w:pPr>
-            <w:r>
-              <w:rPr>
-                <w:rFonts w:asciiTheme="minorHAnsi" w:hAnsiTheme="minorHAnsi" w:cstheme="minorHAnsi"/>
-                <w:sz w:val="22"/>
-                <w:lang w:val="en-US"/>
-              </w:rPr>
-              <w:t>pass</w:t>
-            </w:r>
+            <w:shd w:val="clear" w:color="auto" w:fill="auto"/>
+          </w:tcPr>
+          <w:p>
+            <w:pPr>
+              <w:pStyle w:val="NoSpacing"/>
+              <w:rPr>
+                <w:rFonts w:asciiTheme="minorHAnsi" w:hAnsiTheme="minorHAnsi" w:cstheme="minorHAnsi"/>
+                <w:sz w:val="22"/>
+                <w:lang w:val="en-US"/>
+              </w:rPr>
+            </w:pPr>
           </w:p>
         </w:tc>
       </w:tr>
@@ -9754,14 +10615,6 @@
                 <w:lang w:val="en-US"/>
               </w:rPr>
             </w:pPr>
-            <w:r>
-              <w:rPr>
-                <w:rFonts w:asciiTheme="minorHAnsi" w:hAnsiTheme="minorHAnsi" w:cstheme="minorHAnsi"/>
-                <w:sz w:val="22"/>
-                <w:lang w:val="en-US"/>
-              </w:rPr>
-              <w:t>Any keyboard input is made during the game phase that does not relate to the keys listed in valid input testing</w:t>
-            </w:r>
           </w:p>
         </w:tc>
         <w:tc>
@@ -9778,14 +10631,6 @@
                 <w:lang w:val="en-US"/>
               </w:rPr>
             </w:pPr>
-            <w:r>
-              <w:rPr>
-                <w:rFonts w:asciiTheme="minorHAnsi" w:hAnsiTheme="minorHAnsi" w:cstheme="minorHAnsi"/>
-                <w:sz w:val="22"/>
-                <w:lang w:val="en-US"/>
-              </w:rPr>
-              <w:t>The game will not react</w:t>
-            </w:r>
           </w:p>
         </w:tc>
         <w:tc>
@@ -9802,38 +10647,22 @@
                 <w:lang w:val="en-US"/>
               </w:rPr>
             </w:pPr>
-            <w:r>
-              <w:rPr>
-                <w:rFonts w:asciiTheme="minorHAnsi" w:hAnsiTheme="minorHAnsi" w:cstheme="minorHAnsi"/>
-                <w:sz w:val="22"/>
-                <w:lang w:val="en-US"/>
-              </w:rPr>
-              <w:t>As expected,</w:t>
-            </w:r>
           </w:p>
         </w:tc>
         <w:tc>
           <w:tcPr>
             <w:tcW w:w="1231" w:type="dxa"/>
-            <w:shd w:val="clear" w:color="auto" w:fill="70AD47" w:themeFill="accent6"/>
-          </w:tcPr>
-          <w:p>
-            <w:pPr>
-              <w:pStyle w:val="NoSpacing"/>
-              <w:rPr>
-                <w:rFonts w:asciiTheme="minorHAnsi" w:hAnsiTheme="minorHAnsi" w:cstheme="minorHAnsi"/>
-                <w:sz w:val="22"/>
-                <w:lang w:val="en-US"/>
-              </w:rPr>
-            </w:pPr>
-            <w:r>
-              <w:rPr>
-                <w:rFonts w:asciiTheme="minorHAnsi" w:hAnsiTheme="minorHAnsi" w:cstheme="minorHAnsi"/>
-                <w:sz w:val="22"/>
-                <w:lang w:val="en-US"/>
-              </w:rPr>
-              <w:t>pass</w:t>
-            </w:r>
+            <w:shd w:val="clear" w:color="auto" w:fill="auto"/>
+          </w:tcPr>
+          <w:p>
+            <w:pPr>
+              <w:pStyle w:val="NoSpacing"/>
+              <w:rPr>
+                <w:rFonts w:asciiTheme="minorHAnsi" w:hAnsiTheme="minorHAnsi" w:cstheme="minorHAnsi"/>
+                <w:sz w:val="22"/>
+                <w:lang w:val="en-US"/>
+              </w:rPr>
+            </w:pPr>
           </w:p>
         </w:tc>
       </w:tr>
@@ -9876,14 +10705,6 @@
                 <w:lang w:val="en-US"/>
               </w:rPr>
             </w:pPr>
-            <w:r>
-              <w:rPr>
-                <w:rFonts w:asciiTheme="minorHAnsi" w:hAnsiTheme="minorHAnsi" w:cstheme="minorHAnsi"/>
-                <w:sz w:val="22"/>
-                <w:lang w:val="en-US"/>
-              </w:rPr>
-              <w:t>Save file is missing</w:t>
-            </w:r>
           </w:p>
         </w:tc>
         <w:tc>
@@ -9900,23 +10721,6 @@
                 <w:lang w:val="en-US"/>
               </w:rPr>
             </w:pPr>
-            <w:r>
-              <w:rPr>
-                <w:rFonts w:asciiTheme="minorHAnsi" w:hAnsiTheme="minorHAnsi" w:cstheme="minorHAnsi"/>
-                <w:sz w:val="22"/>
-                <w:lang w:val="en-US"/>
-              </w:rPr>
-              <w:t xml:space="preserve">An error message is </w:t>
-            </w:r>
-            <w:r>
-              <w:rPr>
-                <w:rFonts w:asciiTheme="minorHAnsi" w:hAnsiTheme="minorHAnsi" w:cstheme="minorHAnsi"/>
-                <w:sz w:val="22"/>
-                <w:lang w:val="en-US"/>
-              </w:rPr>
-              <w:lastRenderedPageBreak/>
-              <w:t>displayed in the terminal</w:t>
-            </w:r>
           </w:p>
         </w:tc>
         <w:tc>
@@ -9933,39 +10737,22 @@
                 <w:lang w:val="en-US"/>
               </w:rPr>
             </w:pPr>
-            <w:r>
-              <w:rPr>
-                <w:rFonts w:asciiTheme="minorHAnsi" w:hAnsiTheme="minorHAnsi" w:cstheme="minorHAnsi"/>
-                <w:sz w:val="22"/>
-                <w:lang w:val="en-US"/>
-              </w:rPr>
-              <w:lastRenderedPageBreak/>
-              <w:t>Program crashes</w:t>
-            </w:r>
           </w:p>
         </w:tc>
         <w:tc>
           <w:tcPr>
             <w:tcW w:w="1231" w:type="dxa"/>
-            <w:shd w:val="clear" w:color="auto" w:fill="C00000"/>
-          </w:tcPr>
-          <w:p>
-            <w:pPr>
-              <w:pStyle w:val="NoSpacing"/>
-              <w:rPr>
-                <w:rFonts w:asciiTheme="minorHAnsi" w:hAnsiTheme="minorHAnsi" w:cstheme="minorHAnsi"/>
-                <w:sz w:val="22"/>
-                <w:lang w:val="en-US"/>
-              </w:rPr>
-            </w:pPr>
-            <w:r>
-              <w:rPr>
-                <w:rFonts w:asciiTheme="minorHAnsi" w:hAnsiTheme="minorHAnsi" w:cstheme="minorHAnsi"/>
-                <w:sz w:val="22"/>
-                <w:lang w:val="en-US"/>
-              </w:rPr>
-              <w:t>fail</w:t>
-            </w:r>
+            <w:shd w:val="clear" w:color="auto" w:fill="auto"/>
+          </w:tcPr>
+          <w:p>
+            <w:pPr>
+              <w:pStyle w:val="NoSpacing"/>
+              <w:rPr>
+                <w:rFonts w:asciiTheme="minorHAnsi" w:hAnsiTheme="minorHAnsi" w:cstheme="minorHAnsi"/>
+                <w:sz w:val="22"/>
+                <w:lang w:val="en-US"/>
+              </w:rPr>
+            </w:pPr>
           </w:p>
         </w:tc>
       </w:tr>
@@ -10008,14 +10795,6 @@
                 <w:lang w:val="en-US"/>
               </w:rPr>
             </w:pPr>
-            <w:r>
-              <w:rPr>
-                <w:rFonts w:asciiTheme="minorHAnsi" w:hAnsiTheme="minorHAnsi" w:cstheme="minorHAnsi"/>
-                <w:sz w:val="22"/>
-                <w:lang w:val="en-US"/>
-              </w:rPr>
-              <w:t>Either robot is inactive when they player presses play</w:t>
-            </w:r>
           </w:p>
         </w:tc>
         <w:tc>
@@ -10032,14 +10811,6 @@
                 <w:lang w:val="en-US"/>
               </w:rPr>
             </w:pPr>
-            <w:r>
-              <w:rPr>
-                <w:rFonts w:asciiTheme="minorHAnsi" w:hAnsiTheme="minorHAnsi" w:cstheme="minorHAnsi"/>
-                <w:sz w:val="22"/>
-                <w:lang w:val="en-US"/>
-              </w:rPr>
-              <w:t>A popup opens displaying that both robots must be active to play</w:t>
-            </w:r>
           </w:p>
         </w:tc>
         <w:tc>
@@ -10056,38 +10827,22 @@
                 <w:lang w:val="en-US"/>
               </w:rPr>
             </w:pPr>
-            <w:r>
-              <w:rPr>
-                <w:rFonts w:asciiTheme="minorHAnsi" w:hAnsiTheme="minorHAnsi" w:cstheme="minorHAnsi"/>
-                <w:sz w:val="22"/>
-                <w:lang w:val="en-US"/>
-              </w:rPr>
-              <w:t>As expected,</w:t>
-            </w:r>
           </w:p>
         </w:tc>
         <w:tc>
           <w:tcPr>
             <w:tcW w:w="1231" w:type="dxa"/>
-            <w:shd w:val="clear" w:color="auto" w:fill="70AD47" w:themeFill="accent6"/>
-          </w:tcPr>
-          <w:p>
-            <w:pPr>
-              <w:pStyle w:val="NoSpacing"/>
-              <w:rPr>
-                <w:rFonts w:asciiTheme="minorHAnsi" w:hAnsiTheme="minorHAnsi" w:cstheme="minorHAnsi"/>
-                <w:sz w:val="22"/>
-                <w:lang w:val="en-US"/>
-              </w:rPr>
-            </w:pPr>
-            <w:r>
-              <w:rPr>
-                <w:rFonts w:asciiTheme="minorHAnsi" w:hAnsiTheme="minorHAnsi" w:cstheme="minorHAnsi"/>
-                <w:sz w:val="22"/>
-                <w:lang w:val="en-US"/>
-              </w:rPr>
-              <w:t>pass</w:t>
-            </w:r>
+            <w:shd w:val="clear" w:color="auto" w:fill="auto"/>
+          </w:tcPr>
+          <w:p>
+            <w:pPr>
+              <w:pStyle w:val="NoSpacing"/>
+              <w:rPr>
+                <w:rFonts w:asciiTheme="minorHAnsi" w:hAnsiTheme="minorHAnsi" w:cstheme="minorHAnsi"/>
+                <w:sz w:val="22"/>
+                <w:lang w:val="en-US"/>
+              </w:rPr>
+            </w:pPr>
           </w:p>
         </w:tc>
       </w:tr>
@@ -10130,24 +10885,6 @@
                 <w:lang w:val="en-US"/>
               </w:rPr>
             </w:pPr>
-            <w:r>
-              <w:rPr>
-                <w:rFonts w:asciiTheme="minorHAnsi" w:hAnsiTheme="minorHAnsi" w:cstheme="minorHAnsi"/>
-                <w:sz w:val="22"/>
-                <w:lang w:val="en-US"/>
-              </w:rPr>
-              <w:t xml:space="preserve">Player leaves the program running for an extended </w:t>
-            </w:r>
-            <w:proofErr w:type="gramStart"/>
-            <w:r>
-              <w:rPr>
-                <w:rFonts w:asciiTheme="minorHAnsi" w:hAnsiTheme="minorHAnsi" w:cstheme="minorHAnsi"/>
-                <w:sz w:val="22"/>
-                <w:lang w:val="en-US"/>
-              </w:rPr>
-              <w:t>period of time</w:t>
-            </w:r>
-            <w:proofErr w:type="gramEnd"/>
           </w:p>
         </w:tc>
         <w:tc>
@@ -10164,32 +10901,6 @@
                 <w:lang w:val="en-US"/>
               </w:rPr>
             </w:pPr>
-            <w:r>
-              <w:rPr>
-                <w:rFonts w:asciiTheme="minorHAnsi" w:hAnsiTheme="minorHAnsi" w:cstheme="minorHAnsi"/>
-                <w:sz w:val="22"/>
-                <w:lang w:val="en-US"/>
-              </w:rPr>
-              <w:t xml:space="preserve">The window remains </w:t>
-            </w:r>
-            <w:proofErr w:type="gramStart"/>
-            <w:r>
-              <w:rPr>
-                <w:rFonts w:asciiTheme="minorHAnsi" w:hAnsiTheme="minorHAnsi" w:cstheme="minorHAnsi"/>
-                <w:sz w:val="22"/>
-                <w:lang w:val="en-US"/>
-              </w:rPr>
-              <w:t>open</w:t>
-            </w:r>
-            <w:proofErr w:type="gramEnd"/>
-            <w:r>
-              <w:rPr>
-                <w:rFonts w:asciiTheme="minorHAnsi" w:hAnsiTheme="minorHAnsi" w:cstheme="minorHAnsi"/>
-                <w:sz w:val="22"/>
-                <w:lang w:val="en-US"/>
-              </w:rPr>
-              <w:t xml:space="preserve"> and program does not crash</w:t>
-            </w:r>
           </w:p>
         </w:tc>
         <w:tc>
@@ -10206,38 +10917,22 @@
                 <w:lang w:val="en-US"/>
               </w:rPr>
             </w:pPr>
-            <w:r>
-              <w:rPr>
-                <w:rFonts w:asciiTheme="minorHAnsi" w:hAnsiTheme="minorHAnsi" w:cstheme="minorHAnsi"/>
-                <w:sz w:val="22"/>
-                <w:lang w:val="en-US"/>
-              </w:rPr>
-              <w:t>As expected,</w:t>
-            </w:r>
           </w:p>
         </w:tc>
         <w:tc>
           <w:tcPr>
             <w:tcW w:w="1231" w:type="dxa"/>
-            <w:shd w:val="clear" w:color="auto" w:fill="70AD47" w:themeFill="accent6"/>
-          </w:tcPr>
-          <w:p>
-            <w:pPr>
-              <w:pStyle w:val="NoSpacing"/>
-              <w:rPr>
-                <w:rFonts w:asciiTheme="minorHAnsi" w:hAnsiTheme="minorHAnsi" w:cstheme="minorHAnsi"/>
-                <w:sz w:val="22"/>
-                <w:lang w:val="en-US"/>
-              </w:rPr>
-            </w:pPr>
-            <w:r>
-              <w:rPr>
-                <w:rFonts w:asciiTheme="minorHAnsi" w:hAnsiTheme="minorHAnsi" w:cstheme="minorHAnsi"/>
-                <w:sz w:val="22"/>
-                <w:lang w:val="en-US"/>
-              </w:rPr>
-              <w:t>pass</w:t>
-            </w:r>
+            <w:shd w:val="clear" w:color="auto" w:fill="auto"/>
+          </w:tcPr>
+          <w:p>
+            <w:pPr>
+              <w:pStyle w:val="NoSpacing"/>
+              <w:rPr>
+                <w:rFonts w:asciiTheme="minorHAnsi" w:hAnsiTheme="minorHAnsi" w:cstheme="minorHAnsi"/>
+                <w:sz w:val="22"/>
+                <w:lang w:val="en-US"/>
+              </w:rPr>
+            </w:pPr>
           </w:p>
         </w:tc>
       </w:tr>
@@ -10351,6 +11046,7 @@
                 <w:sz w:val="22"/>
                 <w:lang w:val="en-US"/>
               </w:rPr>
+              <w:lastRenderedPageBreak/>
               <w:t>17</w:t>
             </w:r>
           </w:p>
@@ -10811,7 +11507,7 @@
                 <w:rFonts w:asciiTheme="minorHAnsi" w:hAnsiTheme="minorHAnsi" w:cstheme="minorHAnsi"/>
               </w:rPr>
             </w:pPr>
-            <w:hyperlink r:id="rId13" w:history="1">
+            <w:hyperlink r:id="rId25" w:history="1">
               <w:r>
                 <w:rPr>
                   <w:rStyle w:val="Hyperlink"/>
@@ -10889,7 +11585,7 @@
       </w:pPr>
     </w:p>
     <w:sectPr>
-      <w:headerReference w:type="default" r:id="rId14"/>
+      <w:headerReference w:type="default" r:id="rId26"/>
       <w:pgSz w:w="11906" w:h="16838"/>
       <w:pgMar w:top="1134" w:right="1134" w:bottom="1134" w:left="1134" w:header="709" w:footer="709" w:gutter="0"/>
       <w:cols w:space="708"/>

</xml_diff>

<commit_message>
menu itemsn and comments, and docs, player changed to robot
</commit_message>
<xml_diff>
--- a/splitscreen/docs/2024 DIG301 - AS91906 Programming Documentation.docx
+++ b/splitscreen/docs/2024 DIG301 - AS91906 Programming Documentation.docx
@@ -452,25 +452,7 @@
           <w:sz w:val="22"/>
           <w:lang w:val="en-GB"/>
         </w:rPr>
-        <w:t xml:space="preserve">To meet the achievement level </w:t>
-      </w:r>
-      <w:proofErr w:type="gramStart"/>
-      <w:r>
-        <w:rPr>
-          <w:rFonts w:asciiTheme="minorHAnsi" w:hAnsiTheme="minorHAnsi" w:cstheme="minorHAnsi"/>
-          <w:sz w:val="22"/>
-          <w:lang w:val="en-GB"/>
-        </w:rPr>
-        <w:t>criteria</w:t>
-      </w:r>
-      <w:proofErr w:type="gramEnd"/>
-      <w:r>
-        <w:rPr>
-          <w:rFonts w:asciiTheme="minorHAnsi" w:hAnsiTheme="minorHAnsi" w:cstheme="minorHAnsi"/>
-          <w:sz w:val="22"/>
-          <w:lang w:val="en-GB"/>
-        </w:rPr>
-        <w:t xml:space="preserve"> it is important that your code meet the minimum expectations of the assignment. Before submitting, please complete the checklist below to ensure you have not missed anything significant in your submission.</w:t>
+        <w:t>To meet the achievement level criteria it is important that your code meet the minimum expectations of the assignment. Before submitting, please complete the checklist below to ensure you have not missed anything significant in your submission.</w:t>
       </w:r>
     </w:p>
     <w:p>
@@ -1016,7 +998,7 @@
                 <w:rFonts w:asciiTheme="minorHAnsi" w:hAnsiTheme="minorHAnsi" w:cstheme="minorHAnsi"/>
                 <w:sz w:val="40"/>
               </w:rPr>
-              <w:t>N</w:t>
+              <w:t>Y</w:t>
             </w:r>
           </w:p>
         </w:tc>
@@ -1514,7 +1496,7 @@
               <w:rPr>
                 <w:rFonts w:asciiTheme="minorHAnsi" w:hAnsiTheme="minorHAnsi"/>
               </w:rPr>
-              <w:tab/>
+              <w:t>.</w:t>
             </w:r>
           </w:p>
         </w:tc>
@@ -1650,7 +1632,6 @@
         </w:rPr>
         <w:t xml:space="preserve">the </w:t>
       </w:r>
-      <w:proofErr w:type="gramStart"/>
       <w:r>
         <w:rPr>
           <w:rFonts w:asciiTheme="minorHAnsi" w:hAnsiTheme="minorHAnsi" w:cstheme="minorHAnsi"/>
@@ -1659,7 +1640,6 @@
         </w:rPr>
         <w:t>code</w:t>
       </w:r>
-      <w:proofErr w:type="gramEnd"/>
       <w:r>
         <w:rPr>
           <w:rFonts w:asciiTheme="minorHAnsi" w:hAnsiTheme="minorHAnsi" w:cstheme="minorHAnsi"/>
@@ -1956,21 +1936,7 @@
               <w:rPr>
                 <w:rFonts w:asciiTheme="minorHAnsi" w:hAnsiTheme="minorHAnsi"/>
               </w:rPr>
-              <w:t xml:space="preserve">To give the end user of my program a better interface to interact with my program, graphics make a much more versatile way of outputting data to an end user than a </w:t>
-            </w:r>
-            <w:proofErr w:type="gramStart"/>
-            <w:r>
-              <w:rPr>
-                <w:rFonts w:asciiTheme="minorHAnsi" w:hAnsiTheme="minorHAnsi"/>
-              </w:rPr>
-              <w:t>text based</w:t>
-            </w:r>
-            <w:proofErr w:type="gramEnd"/>
-            <w:r>
-              <w:rPr>
-                <w:rFonts w:asciiTheme="minorHAnsi" w:hAnsiTheme="minorHAnsi"/>
-              </w:rPr>
-              <w:t xml:space="preserve"> program.</w:t>
+              <w:t>To give the end user of my program a better interface to interact with my program, graphics make a much more versatile way of outputting data to an end user than a text based program.</w:t>
             </w:r>
           </w:p>
         </w:tc>
@@ -2047,21 +2013,7 @@
               <w:rPr>
                 <w:rFonts w:asciiTheme="minorHAnsi" w:hAnsiTheme="minorHAnsi"/>
               </w:rPr>
-              <w:t xml:space="preserve">A </w:t>
-            </w:r>
-            <w:proofErr w:type="gramStart"/>
-            <w:r>
-              <w:rPr>
-                <w:rFonts w:asciiTheme="minorHAnsi" w:hAnsiTheme="minorHAnsi"/>
-              </w:rPr>
-              <w:t>save</w:t>
-            </w:r>
-            <w:proofErr w:type="gramEnd"/>
-            <w:r>
-              <w:rPr>
-                <w:rFonts w:asciiTheme="minorHAnsi" w:hAnsiTheme="minorHAnsi"/>
-              </w:rPr>
-              <w:t xml:space="preserve"> .txt file is included in the assets folder which is update dat</w:t>
+              <w:t>A save .txt file is included in the assets folder which is update dat</w:t>
             </w:r>
             <w:r>
               <w:rPr>
@@ -2198,18 +2150,8 @@
           <w:sz w:val="22"/>
           <w:szCs w:val="20"/>
         </w:rPr>
-        <w:t xml:space="preserve">Evidenced within </w:t>
+        <w:t>Evidenced within code</w:t>
       </w:r>
-      <w:proofErr w:type="gramStart"/>
-      <w:r>
-        <w:rPr>
-          <w:rFonts w:asciiTheme="minorHAnsi" w:hAnsiTheme="minorHAnsi" w:cstheme="minorHAnsi"/>
-          <w:sz w:val="22"/>
-          <w:szCs w:val="20"/>
-        </w:rPr>
-        <w:t>code</w:t>
-      </w:r>
-      <w:proofErr w:type="gramEnd"/>
     </w:p>
     <w:p>
       <w:pPr>
@@ -2328,18 +2270,8 @@
           <w:sz w:val="22"/>
           <w:szCs w:val="20"/>
         </w:rPr>
-        <w:t xml:space="preserve">Lines of code should not be longer than 79 </w:t>
+        <w:t>Lines of code should not be longer than 79 characters</w:t>
       </w:r>
-      <w:proofErr w:type="gramStart"/>
-      <w:r>
-        <w:rPr>
-          <w:rFonts w:asciiTheme="minorHAnsi" w:hAnsiTheme="minorHAnsi" w:cstheme="minorHAnsi"/>
-          <w:sz w:val="22"/>
-          <w:szCs w:val="20"/>
-        </w:rPr>
-        <w:t>characters</w:t>
-      </w:r>
-      <w:proofErr w:type="gramEnd"/>
     </w:p>
     <w:p>
       <w:pPr>
@@ -2361,18 +2293,8 @@
           <w:sz w:val="22"/>
           <w:szCs w:val="20"/>
         </w:rPr>
-        <w:t xml:space="preserve">Lines of comments should not be longer than 72 </w:t>
+        <w:t>Lines of comments should not be longer than 72 characters</w:t>
       </w:r>
-      <w:proofErr w:type="gramStart"/>
-      <w:r>
-        <w:rPr>
-          <w:rFonts w:asciiTheme="minorHAnsi" w:hAnsiTheme="minorHAnsi" w:cstheme="minorHAnsi"/>
-          <w:sz w:val="22"/>
-          <w:szCs w:val="20"/>
-        </w:rPr>
-        <w:t>characters</w:t>
-      </w:r>
-      <w:proofErr w:type="gramEnd"/>
     </w:p>
     <w:p>
       <w:pPr>
@@ -2394,18 +2316,8 @@
           <w:sz w:val="22"/>
           <w:szCs w:val="20"/>
         </w:rPr>
-        <w:t xml:space="preserve">Functions should always contain a </w:t>
+        <w:t>Functions should always contain a docstring</w:t>
       </w:r>
-      <w:proofErr w:type="gramStart"/>
-      <w:r>
-        <w:rPr>
-          <w:rFonts w:asciiTheme="minorHAnsi" w:hAnsiTheme="minorHAnsi" w:cstheme="minorHAnsi"/>
-          <w:sz w:val="22"/>
-          <w:szCs w:val="20"/>
-        </w:rPr>
-        <w:t>docstring</w:t>
-      </w:r>
-      <w:proofErr w:type="gramEnd"/>
     </w:p>
     <w:p>
       <w:pPr>
@@ -2733,27 +2645,7 @@
                 <w:sz w:val="16"/>
                 <w:szCs w:val="18"/>
               </w:rPr>
-              <w:t xml:space="preserve">e.g. 2 - A description of </w:t>
-            </w:r>
-            <w:proofErr w:type="gramStart"/>
-            <w:r>
-              <w:rPr>
-                <w:rFonts w:asciiTheme="minorHAnsi" w:hAnsiTheme="minorHAnsi"/>
-                <w:i/>
-                <w:sz w:val="16"/>
-                <w:szCs w:val="18"/>
-              </w:rPr>
-              <w:t>all of</w:t>
-            </w:r>
-            <w:proofErr w:type="gramEnd"/>
-            <w:r>
-              <w:rPr>
-                <w:rFonts w:asciiTheme="minorHAnsi" w:hAnsiTheme="minorHAnsi"/>
-                <w:i/>
-                <w:sz w:val="16"/>
-                <w:szCs w:val="18"/>
-              </w:rPr>
-              <w:t xml:space="preserve"> the conventions you have taken with examples.</w:t>
+              <w:t>e.g. 2 - A description of all of the conventions you have taken with examples.</w:t>
             </w:r>
           </w:p>
         </w:tc>
@@ -2847,19 +2739,11 @@
                       <w:rFonts w:asciiTheme="minorHAnsi" w:hAnsiTheme="minorHAnsi"/>
                     </w:rPr>
                   </w:pPr>
-                  <w:proofErr w:type="spellStart"/>
                   <w:r>
                     <w:rPr>
                       <w:rFonts w:asciiTheme="minorHAnsi" w:hAnsiTheme="minorHAnsi"/>
                     </w:rPr>
-                    <w:t>Stylegiude</w:t>
-                  </w:r>
-                  <w:proofErr w:type="spellEnd"/>
-                  <w:r>
-                    <w:rPr>
-                      <w:rFonts w:asciiTheme="minorHAnsi" w:hAnsiTheme="minorHAnsi"/>
-                    </w:rPr>
-                    <w:t xml:space="preserve"> reference</w:t>
+                    <w:t>Stylegiude reference</w:t>
                   </w:r>
                 </w:p>
               </w:tc>
@@ -3279,35 +3163,7 @@
                     <w:rPr>
                       <w:rFonts w:asciiTheme="minorHAnsi" w:hAnsiTheme="minorHAnsi"/>
                     </w:rPr>
-                    <w:t xml:space="preserve">readability purposes, read more on like to </w:t>
-                  </w:r>
-                  <w:proofErr w:type="gramStart"/>
-                  <w:r>
-                    <w:rPr>
-                      <w:rFonts w:asciiTheme="minorHAnsi" w:hAnsiTheme="minorHAnsi"/>
-                    </w:rPr>
-                    <w:t>left</w:t>
-                  </w:r>
-                  <w:proofErr w:type="gramEnd"/>
-                  <w:r>
-                    <w:rPr>
-                      <w:rFonts w:asciiTheme="minorHAnsi" w:hAnsiTheme="minorHAnsi"/>
-                    </w:rPr>
-                    <w:t xml:space="preserve">. </w:t>
-                  </w:r>
-                  <w:proofErr w:type="gramStart"/>
-                  <w:r>
-                    <w:rPr>
-                      <w:rFonts w:asciiTheme="minorHAnsi" w:hAnsiTheme="minorHAnsi"/>
-                    </w:rPr>
-                    <w:t>All of</w:t>
-                  </w:r>
-                  <w:proofErr w:type="gramEnd"/>
-                  <w:r>
-                    <w:rPr>
-                      <w:rFonts w:asciiTheme="minorHAnsi" w:hAnsiTheme="minorHAnsi"/>
-                    </w:rPr>
-                    <w:t xml:space="preserve"> my code is organised so that no line exceeds 80 charter long, and if it does exceed 80 characters, then the line is split in the most easily readably way.</w:t>
+                    <w:t>readability purposes, read more on like to left. All of my code is organised so that no line exceeds 80 charter long, and if it does exceed 80 characters, then the line is split in the most easily readably way.</w:t>
                   </w:r>
                 </w:p>
               </w:tc>
@@ -3526,21 +3382,7 @@
                     <w:rPr>
                       <w:rFonts w:asciiTheme="minorHAnsi" w:hAnsiTheme="minorHAnsi"/>
                     </w:rPr>
-                    <w:t xml:space="preserve">All .h files have an ifndef statement at the start of them to prevent multiple inclusion, the macro names for this guard are formatted in all caps with the project name, then </w:t>
-                  </w:r>
-                  <w:proofErr w:type="gramStart"/>
-                  <w:r>
-                    <w:rPr>
-                      <w:rFonts w:asciiTheme="minorHAnsi" w:hAnsiTheme="minorHAnsi"/>
-                    </w:rPr>
-                    <w:t>a</w:t>
-                  </w:r>
-                  <w:proofErr w:type="gramEnd"/>
-                  <w:r>
-                    <w:rPr>
-                      <w:rFonts w:asciiTheme="minorHAnsi" w:hAnsiTheme="minorHAnsi"/>
-                    </w:rPr>
-                    <w:t xml:space="preserve"> underscore, followed by the file </w:t>
+                    <w:t xml:space="preserve">All .h files have an ifndef statement at the start of them to prevent multiple inclusion, the macro names for this guard are formatted in all caps with the project name, then a underscore, followed by the file </w:t>
                   </w:r>
                   <w:r>
                     <w:rPr>
@@ -3692,7 +3534,6 @@
                     <w:t xml:space="preserve">see </w:t>
                   </w:r>
                   <w:hyperlink r:id="rId22" w:history="1">
-                    <w:proofErr w:type="spellStart"/>
                     <w:r>
                       <w:rPr>
                         <w:rStyle w:val="Hyperlink"/>
@@ -3733,7 +3574,6 @@
                       </w:rPr>
                       <w:t>s.h</w:t>
                     </w:r>
-                    <w:proofErr w:type="spellEnd"/>
                   </w:hyperlink>
                   <w:r>
                     <w:rPr>
@@ -4100,27 +3940,13 @@
               <w:rPr>
                 <w:rFonts w:asciiTheme="minorHAnsi" w:hAnsiTheme="minorHAnsi"/>
               </w:rPr>
-              <w:t xml:space="preserve"> </w:t>
-            </w:r>
-            <w:proofErr w:type="gramStart"/>
+              <w:t xml:space="preserve"> commenting, </w:t>
+            </w:r>
             <w:r>
               <w:rPr>
                 <w:rFonts w:asciiTheme="minorHAnsi" w:hAnsiTheme="minorHAnsi"/>
               </w:rPr>
-              <w:t xml:space="preserve">commenting, </w:t>
-            </w:r>
-            <w:r>
-              <w:rPr>
-                <w:rFonts w:asciiTheme="minorHAnsi" w:hAnsiTheme="minorHAnsi"/>
-              </w:rPr>
-              <w:t xml:space="preserve"> separating</w:t>
-            </w:r>
-            <w:proofErr w:type="gramEnd"/>
-            <w:r>
-              <w:rPr>
-                <w:rFonts w:asciiTheme="minorHAnsi" w:hAnsiTheme="minorHAnsi"/>
-              </w:rPr>
-              <w:t xml:space="preserve"> each of my classes into separate documents, and organising my directories based on convention I have ensured that my code is organised well.</w:t>
+              <w:t xml:space="preserve"> separating each of my classes into separate documents, and organising my directories based on convention I have ensured that my code is organised well.</w:t>
             </w:r>
           </w:p>
         </w:tc>
@@ -4181,35 +4007,7 @@
               <w:rPr>
                 <w:rFonts w:asciiTheme="minorHAnsi" w:hAnsiTheme="minorHAnsi"/>
               </w:rPr>
-              <w:t xml:space="preserve">By using a GUI for a menu, I am able to restrict the </w:t>
-            </w:r>
-            <w:proofErr w:type="gramStart"/>
-            <w:r>
-              <w:rPr>
-                <w:rFonts w:asciiTheme="minorHAnsi" w:hAnsiTheme="minorHAnsi"/>
-              </w:rPr>
-              <w:t>users</w:t>
-            </w:r>
-            <w:proofErr w:type="gramEnd"/>
-            <w:r>
-              <w:rPr>
-                <w:rFonts w:asciiTheme="minorHAnsi" w:hAnsiTheme="minorHAnsi"/>
-              </w:rPr>
-              <w:t xml:space="preserve"> possible inputs so that </w:t>
-            </w:r>
-            <w:proofErr w:type="spellStart"/>
-            <w:r>
-              <w:rPr>
-                <w:rFonts w:asciiTheme="minorHAnsi" w:hAnsiTheme="minorHAnsi"/>
-              </w:rPr>
-              <w:t>the</w:t>
-            </w:r>
-            <w:proofErr w:type="spellEnd"/>
-            <w:r>
-              <w:rPr>
-                <w:rFonts w:asciiTheme="minorHAnsi" w:hAnsiTheme="minorHAnsi"/>
-              </w:rPr>
-              <w:t xml:space="preserve"> are more likely to pick valid ones, I also have a tutorial section on how to play the game so that the player knows what controls do what.</w:t>
+              <w:t>By using a GUI for a menu, I am able to restrict the users possible inputs so that the are more likely to pick valid ones, I also have a tutorial section on how to play the game so that the player knows what controls do what.</w:t>
             </w:r>
           </w:p>
         </w:tc>
@@ -4256,53 +4054,25 @@
               <w:rPr>
                 <w:rFonts w:asciiTheme="minorHAnsi" w:hAnsiTheme="minorHAnsi"/>
               </w:rPr>
-              <w:t xml:space="preserve">The better the player </w:t>
-            </w:r>
-            <w:proofErr w:type="gramStart"/>
-            <w:r>
+              <w:t>The better the player is able to understand what is going in in the game, the more of an enjoyable experience they will have in the playing of the game</w:t>
+            </w:r>
+          </w:p>
+        </w:tc>
+        <w:tc>
+          <w:tcPr>
+            <w:tcW w:w="3679" w:type="dxa"/>
+          </w:tcPr>
+          <w:p>
+            <w:pPr>
               <w:rPr>
                 <w:rFonts w:asciiTheme="minorHAnsi" w:hAnsiTheme="minorHAnsi"/>
               </w:rPr>
-              <w:t>is able to</w:t>
-            </w:r>
-            <w:proofErr w:type="gramEnd"/>
+            </w:pPr>
             <w:r>
               <w:rPr>
                 <w:rFonts w:asciiTheme="minorHAnsi" w:hAnsiTheme="minorHAnsi"/>
               </w:rPr>
-              <w:t xml:space="preserve"> understand what is going in in the game, the more of an enjoyable experience they will have in the playing of the game</w:t>
-            </w:r>
-          </w:p>
-        </w:tc>
-        <w:tc>
-          <w:tcPr>
-            <w:tcW w:w="3679" w:type="dxa"/>
-          </w:tcPr>
-          <w:p>
-            <w:pPr>
-              <w:rPr>
-                <w:rFonts w:asciiTheme="minorHAnsi" w:hAnsiTheme="minorHAnsi"/>
-              </w:rPr>
-            </w:pPr>
-            <w:r>
-              <w:rPr>
-                <w:rFonts w:asciiTheme="minorHAnsi" w:hAnsiTheme="minorHAnsi"/>
-              </w:rPr>
-              <w:t xml:space="preserve">My program uses a GUI </w:t>
-            </w:r>
-            <w:proofErr w:type="gramStart"/>
-            <w:r>
-              <w:rPr>
-                <w:rFonts w:asciiTheme="minorHAnsi" w:hAnsiTheme="minorHAnsi"/>
-              </w:rPr>
-              <w:t>as a way to</w:t>
-            </w:r>
-            <w:proofErr w:type="gramEnd"/>
-            <w:r>
-              <w:rPr>
-                <w:rFonts w:asciiTheme="minorHAnsi" w:hAnsiTheme="minorHAnsi"/>
-              </w:rPr>
-              <w:t xml:space="preserve"> output data to an end user</w:t>
+              <w:t>My program uses a GUI as a way to output data to an end user</w:t>
             </w:r>
             <w:r>
               <w:rPr>
@@ -4615,39 +4385,7 @@
           <w:rFonts w:asciiTheme="minorHAnsi" w:hAnsiTheme="minorHAnsi" w:cstheme="minorHAnsi"/>
           <w:sz w:val="22"/>
         </w:rPr>
-        <w:t xml:space="preserve">Be sure to take your time and give the viewer of this video and opportunity to fully see your game in action. Save your video recording in a suitable file format (e.g. </w:t>
-      </w:r>
-      <w:proofErr w:type="spellStart"/>
-      <w:r>
-        <w:rPr>
-          <w:rFonts w:asciiTheme="minorHAnsi" w:hAnsiTheme="minorHAnsi" w:cstheme="minorHAnsi"/>
-          <w:sz w:val="22"/>
-        </w:rPr>
-        <w:t>wmv</w:t>
-      </w:r>
-      <w:proofErr w:type="spellEnd"/>
-      <w:r>
-        <w:rPr>
-          <w:rFonts w:asciiTheme="minorHAnsi" w:hAnsiTheme="minorHAnsi" w:cstheme="minorHAnsi"/>
-          <w:sz w:val="22"/>
-        </w:rPr>
-        <w:t xml:space="preserve"> or mp4 – NOT an </w:t>
-      </w:r>
-      <w:proofErr w:type="spellStart"/>
-      <w:r>
-        <w:rPr>
-          <w:rFonts w:asciiTheme="minorHAnsi" w:hAnsiTheme="minorHAnsi" w:cstheme="minorHAnsi"/>
-          <w:sz w:val="22"/>
-        </w:rPr>
-        <w:t>iSpring</w:t>
-      </w:r>
-      <w:proofErr w:type="spellEnd"/>
-      <w:r>
-        <w:rPr>
-          <w:rFonts w:asciiTheme="minorHAnsi" w:hAnsiTheme="minorHAnsi" w:cstheme="minorHAnsi"/>
-          <w:sz w:val="22"/>
-        </w:rPr>
-        <w:t xml:space="preserve"> file)</w:t>
+        <w:t>Be sure to take your time and give the viewer of this video and opportunity to fully see your game in action. Save your video recording in a suitable file format (e.g. wmv or mp4 – NOT an iSpring file)</w:t>
       </w:r>
     </w:p>
     <w:p/>
@@ -4685,6 +4423,12 @@
             <w:tcW w:w="9628" w:type="dxa"/>
           </w:tcPr>
           <w:p>
+            <w:pPr>
+              <w:rPr>
+                <w:rStyle w:val="Hyperlink"/>
+                <w:smallCaps/>
+              </w:rPr>
+            </w:pPr>
             <w:hyperlink r:id="rId24" w:history="1">
               <w:r>
                 <w:rPr>
@@ -4693,7 +4437,22 @@
                 <w:t>video.wmv</w:t>
               </w:r>
             </w:hyperlink>
-          </w:p>
+            <w:r>
+              <w:rPr>
+                <w:rStyle w:val="Hyperlink"/>
+              </w:rPr>
+              <w:t xml:space="preserve">, </w:t>
+            </w:r>
+            <w:hyperlink r:id="rId25" w:history="1">
+              <w:r>
+                <w:rPr>
+                  <w:rStyle w:val="Hyperlink"/>
+                </w:rPr>
+                <w:t>Video2.mp4</w:t>
+              </w:r>
+            </w:hyperlink>
+          </w:p>
+          <w:p/>
         </w:tc>
       </w:tr>
     </w:tbl>
@@ -4732,23 +4491,13 @@
         </w:rPr>
         <w:t xml:space="preserve">after </w:t>
       </w:r>
-      <w:proofErr w:type="gramStart"/>
       <w:r>
         <w:rPr>
           <w:rFonts w:asciiTheme="minorHAnsi" w:hAnsiTheme="minorHAnsi" w:cstheme="minorHAnsi"/>
           <w:sz w:val="22"/>
           <w:szCs w:val="20"/>
         </w:rPr>
-        <w:t>submission</w:t>
-      </w:r>
-      <w:proofErr w:type="gramEnd"/>
-      <w:r>
-        <w:rPr>
-          <w:rFonts w:asciiTheme="minorHAnsi" w:hAnsiTheme="minorHAnsi" w:cstheme="minorHAnsi"/>
-          <w:sz w:val="22"/>
-          <w:szCs w:val="20"/>
-        </w:rPr>
-        <w:t xml:space="preserve"> </w:t>
+        <w:t xml:space="preserve">submission </w:t>
       </w:r>
     </w:p>
     <w:p/>
@@ -4897,7 +4646,7 @@
         <w:gridCol w:w="3088"/>
         <w:gridCol w:w="2835"/>
         <w:gridCol w:w="1881"/>
-        <w:gridCol w:w="1231"/>
+        <w:gridCol w:w="1320"/>
       </w:tblGrid>
       <w:tr>
         <w:tc>
@@ -5606,25 +5355,145 @@
                 <w:sz w:val="22"/>
                 <w:lang w:val="en-US"/>
               </w:rPr>
-              <w:t xml:space="preserve">A bar will appear and fill us as </w:t>
-            </w:r>
-            <w:proofErr w:type="spellStart"/>
-            <w:r>
-              <w:rPr>
-                <w:rFonts w:asciiTheme="minorHAnsi" w:hAnsiTheme="minorHAnsi" w:cstheme="minorHAnsi"/>
-                <w:sz w:val="22"/>
-                <w:lang w:val="en-US"/>
-              </w:rPr>
-              <w:t>lone</w:t>
-            </w:r>
-            <w:proofErr w:type="spellEnd"/>
-            <w:r>
-              <w:rPr>
-                <w:rFonts w:asciiTheme="minorHAnsi" w:hAnsiTheme="minorHAnsi" w:cstheme="minorHAnsi"/>
-                <w:sz w:val="22"/>
-                <w:lang w:val="en-US"/>
-              </w:rPr>
-              <w:t xml:space="preserve"> as v is pressed.</w:t>
+              <w:t>A bar will appear and fill us as lone as v is pressed.</w:t>
+            </w:r>
+          </w:p>
+        </w:tc>
+        <w:tc>
+          <w:tcPr>
+            <w:tcW w:w="1881" w:type="dxa"/>
+            <w:vAlign w:val="center"/>
+          </w:tcPr>
+          <w:p>
+            <w:pPr>
+              <w:pStyle w:val="NoSpacing"/>
+              <w:rPr>
+                <w:rFonts w:asciiTheme="minorHAnsi" w:hAnsiTheme="minorHAnsi" w:cstheme="minorHAnsi"/>
+                <w:sz w:val="22"/>
+                <w:lang w:val="en-US"/>
+              </w:rPr>
+            </w:pPr>
+            <w:r>
+              <w:rPr>
+                <w:rFonts w:asciiTheme="minorHAnsi" w:hAnsiTheme="minorHAnsi" w:cstheme="minorHAnsi"/>
+                <w:sz w:val="22"/>
+                <w:lang w:val="en-US"/>
+              </w:rPr>
+              <w:t>Works intermittently, with no clear pattern as to why it does not.</w:t>
+            </w:r>
+            <w:r>
+              <w:rPr>
+                <w:rFonts w:asciiTheme="minorHAnsi" w:hAnsiTheme="minorHAnsi" w:cstheme="minorHAnsi"/>
+                <w:sz w:val="22"/>
+                <w:lang w:val="en-US"/>
+              </w:rPr>
+              <w:t xml:space="preserve"> </w:t>
+            </w:r>
+          </w:p>
+        </w:tc>
+        <w:tc>
+          <w:tcPr>
+            <w:tcW w:w="1231" w:type="dxa"/>
+            <w:shd w:val="clear" w:color="auto" w:fill="ED7D31" w:themeFill="accent2"/>
+          </w:tcPr>
+          <w:p>
+            <w:pPr>
+              <w:pStyle w:val="NoSpacing"/>
+              <w:rPr>
+                <w:rFonts w:asciiTheme="minorHAnsi" w:hAnsiTheme="minorHAnsi" w:cstheme="minorHAnsi"/>
+                <w:sz w:val="22"/>
+                <w:lang w:val="en-US"/>
+              </w:rPr>
+            </w:pPr>
+            <w:r>
+              <w:rPr>
+                <w:rFonts w:asciiTheme="minorHAnsi" w:hAnsiTheme="minorHAnsi" w:cstheme="minorHAnsi"/>
+                <w:sz w:val="22"/>
+                <w:lang w:val="en-US"/>
+              </w:rPr>
+              <w:t xml:space="preserve">Intermittent </w:t>
+            </w:r>
+            <w:r>
+              <w:rPr>
+                <w:rFonts w:asciiTheme="minorHAnsi" w:hAnsiTheme="minorHAnsi" w:cstheme="minorHAnsi"/>
+                <w:sz w:val="22"/>
+                <w:lang w:val="en-US"/>
+              </w:rPr>
+              <w:t>fail</w:t>
+            </w:r>
+          </w:p>
+        </w:tc>
+      </w:tr>
+      <w:tr>
+        <w:tc>
+          <w:tcPr>
+            <w:tcW w:w="593" w:type="dxa"/>
+            <w:vAlign w:val="center"/>
+          </w:tcPr>
+          <w:p>
+            <w:pPr>
+              <w:pStyle w:val="NoSpacing"/>
+              <w:rPr>
+                <w:rFonts w:asciiTheme="minorHAnsi" w:hAnsiTheme="minorHAnsi" w:cstheme="minorHAnsi"/>
+                <w:sz w:val="22"/>
+                <w:lang w:val="en-US"/>
+              </w:rPr>
+            </w:pPr>
+            <w:r>
+              <w:rPr>
+                <w:rFonts w:asciiTheme="minorHAnsi" w:hAnsiTheme="minorHAnsi" w:cstheme="minorHAnsi"/>
+                <w:sz w:val="22"/>
+                <w:lang w:val="en-US"/>
+              </w:rPr>
+              <w:t>6</w:t>
+            </w:r>
+          </w:p>
+        </w:tc>
+        <w:tc>
+          <w:tcPr>
+            <w:tcW w:w="3088" w:type="dxa"/>
+            <w:vAlign w:val="center"/>
+          </w:tcPr>
+          <w:p>
+            <w:pPr>
+              <w:pStyle w:val="NoSpacing"/>
+              <w:rPr>
+                <w:rFonts w:asciiTheme="minorHAnsi" w:hAnsiTheme="minorHAnsi" w:cstheme="minorHAnsi"/>
+                <w:sz w:val="22"/>
+                <w:lang w:val="en-US"/>
+              </w:rPr>
+            </w:pPr>
+            <w:r>
+              <w:rPr>
+                <w:rFonts w:asciiTheme="minorHAnsi" w:hAnsiTheme="minorHAnsi" w:cstheme="minorHAnsi"/>
+                <w:sz w:val="22"/>
+                <w:lang w:val="en-US"/>
+              </w:rPr>
+              <w:t>If above stated bar is full,</w:t>
+            </w:r>
+          </w:p>
+        </w:tc>
+        <w:tc>
+          <w:tcPr>
+            <w:tcW w:w="2835" w:type="dxa"/>
+            <w:vAlign w:val="center"/>
+          </w:tcPr>
+          <w:p>
+            <w:pPr>
+              <w:pStyle w:val="NoSpacing"/>
+              <w:rPr>
+                <w:rFonts w:asciiTheme="minorHAnsi" w:hAnsiTheme="minorHAnsi" w:cstheme="minorHAnsi"/>
+                <w:sz w:val="22"/>
+                <w:lang w:val="en-US"/>
+              </w:rPr>
+            </w:pPr>
+            <w:r>
+              <w:rPr>
+                <w:rFonts w:asciiTheme="minorHAnsi" w:hAnsiTheme="minorHAnsi" w:cstheme="minorHAnsi"/>
+                <w:sz w:val="22"/>
+                <w:lang w:val="en-US"/>
+              </w:rPr>
+              <w:t>The robot the player is currently controlling will switch</w:t>
             </w:r>
           </w:p>
         </w:tc>
@@ -5698,7 +5567,7 @@
                 <w:sz w:val="22"/>
                 <w:lang w:val="en-US"/>
               </w:rPr>
-              <w:t>6</w:t>
+              <w:t>7</w:t>
             </w:r>
           </w:p>
         </w:tc>
@@ -5722,7 +5591,7 @@
                 <w:sz w:val="22"/>
                 <w:lang w:val="en-US"/>
               </w:rPr>
-              <w:t>If above stated bar is full,</w:t>
+              <w:t>When the play button in the menu is pressed,</w:t>
             </w:r>
           </w:p>
         </w:tc>
@@ -5746,7 +5615,7 @@
                 <w:sz w:val="22"/>
                 <w:lang w:val="en-US"/>
               </w:rPr>
-              <w:t>The robot the player is currently controlling will switch</w:t>
+              <w:t>The menu will hide and the game window will open</w:t>
             </w:r>
           </w:p>
         </w:tc>
@@ -5820,7 +5689,7 @@
                 <w:sz w:val="22"/>
                 <w:lang w:val="en-US"/>
               </w:rPr>
-              <w:t>7</w:t>
+              <w:t>8</w:t>
             </w:r>
           </w:p>
         </w:tc>
@@ -5844,7 +5713,23 @@
                 <w:sz w:val="22"/>
                 <w:lang w:val="en-US"/>
               </w:rPr>
-              <w:t>When the play button in the menu is pressed,</w:t>
+              <w:t>When the quit button</w:t>
+            </w:r>
+            <w:r>
+              <w:rPr>
+                <w:rFonts w:asciiTheme="minorHAnsi" w:hAnsiTheme="minorHAnsi" w:cstheme="minorHAnsi"/>
+                <w:sz w:val="22"/>
+                <w:lang w:val="en-US"/>
+              </w:rPr>
+              <w:t>, the close button on the menu or the escape key</w:t>
+            </w:r>
+            <w:r>
+              <w:rPr>
+                <w:rFonts w:asciiTheme="minorHAnsi" w:hAnsiTheme="minorHAnsi" w:cstheme="minorHAnsi"/>
+                <w:sz w:val="22"/>
+                <w:lang w:val="en-US"/>
+              </w:rPr>
+              <w:t xml:space="preserve"> in the menu is pressed</w:t>
             </w:r>
           </w:p>
         </w:tc>
@@ -5868,25 +5753,7 @@
                 <w:sz w:val="22"/>
                 <w:lang w:val="en-US"/>
               </w:rPr>
-              <w:t xml:space="preserve">The menu will </w:t>
-            </w:r>
-            <w:proofErr w:type="gramStart"/>
-            <w:r>
-              <w:rPr>
-                <w:rFonts w:asciiTheme="minorHAnsi" w:hAnsiTheme="minorHAnsi" w:cstheme="minorHAnsi"/>
-                <w:sz w:val="22"/>
-                <w:lang w:val="en-US"/>
-              </w:rPr>
-              <w:t>hide</w:t>
-            </w:r>
-            <w:proofErr w:type="gramEnd"/>
-            <w:r>
-              <w:rPr>
-                <w:rFonts w:asciiTheme="minorHAnsi" w:hAnsiTheme="minorHAnsi" w:cstheme="minorHAnsi"/>
-                <w:sz w:val="22"/>
-                <w:lang w:val="en-US"/>
-              </w:rPr>
-              <w:t xml:space="preserve"> and the game window will open</w:t>
+              <w:t>The game will quit, closing all windows</w:t>
             </w:r>
           </w:p>
         </w:tc>
@@ -5960,7 +5827,7 @@
                 <w:sz w:val="22"/>
                 <w:lang w:val="en-US"/>
               </w:rPr>
-              <w:t>8</w:t>
+              <w:t>9</w:t>
             </w:r>
           </w:p>
         </w:tc>
@@ -5984,23 +5851,7 @@
                 <w:sz w:val="22"/>
                 <w:lang w:val="en-US"/>
               </w:rPr>
-              <w:t>When the quit button</w:t>
-            </w:r>
-            <w:r>
-              <w:rPr>
-                <w:rFonts w:asciiTheme="minorHAnsi" w:hAnsiTheme="minorHAnsi" w:cstheme="minorHAnsi"/>
-                <w:sz w:val="22"/>
-                <w:lang w:val="en-US"/>
-              </w:rPr>
-              <w:t>, the close button on the menu or the escape key</w:t>
-            </w:r>
-            <w:r>
-              <w:rPr>
-                <w:rFonts w:asciiTheme="minorHAnsi" w:hAnsiTheme="minorHAnsi" w:cstheme="minorHAnsi"/>
-                <w:sz w:val="22"/>
-                <w:lang w:val="en-US"/>
-              </w:rPr>
-              <w:t xml:space="preserve"> in the menu is pressed</w:t>
+              <w:t>As above.</w:t>
             </w:r>
           </w:p>
         </w:tc>
@@ -6024,7 +5875,7 @@
                 <w:sz w:val="22"/>
                 <w:lang w:val="en-US"/>
               </w:rPr>
-              <w:t>The game will quit, closing all windows</w:t>
+              <w:t>The game is saved to the text document</w:t>
             </w:r>
           </w:p>
         </w:tc>
@@ -6098,7 +5949,7 @@
                 <w:sz w:val="22"/>
                 <w:lang w:val="en-US"/>
               </w:rPr>
-              <w:t>9</w:t>
+              <w:t>10</w:t>
             </w:r>
           </w:p>
         </w:tc>
@@ -6122,7 +5973,7 @@
                 <w:sz w:val="22"/>
                 <w:lang w:val="en-US"/>
               </w:rPr>
-              <w:t>As above.</w:t>
+              <w:t>When an upgrade is purchased,</w:t>
             </w:r>
           </w:p>
         </w:tc>
@@ -6146,7 +5997,7 @@
                 <w:sz w:val="22"/>
                 <w:lang w:val="en-US"/>
               </w:rPr>
-              <w:t>The game is saved to the text document</w:t>
+              <w:t>The amount of credits that upgrade cost is deducted from the total credits and the display in the menu is updated to reflect that</w:t>
             </w:r>
           </w:p>
         </w:tc>
@@ -6220,7 +6071,7 @@
                 <w:sz w:val="22"/>
                 <w:lang w:val="en-US"/>
               </w:rPr>
-              <w:t>10</w:t>
+              <w:t>11</w:t>
             </w:r>
           </w:p>
         </w:tc>
@@ -6244,7 +6095,23 @@
                 <w:sz w:val="22"/>
                 <w:lang w:val="en-US"/>
               </w:rPr>
-              <w:t>When an upgrade is purchased,</w:t>
+              <w:t xml:space="preserve">If </w:t>
+            </w:r>
+            <w:r>
+              <w:rPr>
+                <w:rFonts w:asciiTheme="minorHAnsi" w:hAnsiTheme="minorHAnsi" w:cstheme="minorHAnsi"/>
+                <w:sz w:val="22"/>
+                <w:lang w:val="en-US"/>
+              </w:rPr>
+              <w:t>a</w:t>
+            </w:r>
+            <w:r>
+              <w:rPr>
+                <w:rFonts w:asciiTheme="minorHAnsi" w:hAnsiTheme="minorHAnsi" w:cstheme="minorHAnsi"/>
+                <w:sz w:val="22"/>
+                <w:lang w:val="en-US"/>
+              </w:rPr>
+              <w:t xml:space="preserve"> repair button is pressed</w:t>
             </w:r>
           </w:p>
         </w:tc>
@@ -6268,7 +6135,23 @@
                 <w:sz w:val="22"/>
                 <w:lang w:val="en-US"/>
               </w:rPr>
-              <w:t>The amount of credits that upgrade cost is deducted from the total credits and the display in the menu is updated to reflect that</w:t>
+              <w:t xml:space="preserve">The robot relating to that repair button is </w:t>
+            </w:r>
+            <w:r>
+              <w:rPr>
+                <w:rFonts w:asciiTheme="minorHAnsi" w:hAnsiTheme="minorHAnsi" w:cstheme="minorHAnsi"/>
+                <w:sz w:val="22"/>
+                <w:lang w:val="en-US"/>
+              </w:rPr>
+              <w:t>repaired</w:t>
+            </w:r>
+            <w:r>
+              <w:rPr>
+                <w:rFonts w:asciiTheme="minorHAnsi" w:hAnsiTheme="minorHAnsi" w:cstheme="minorHAnsi"/>
+                <w:sz w:val="22"/>
+                <w:lang w:val="en-US"/>
+              </w:rPr>
+              <w:t>, decreasing the damage taken by 5</w:t>
             </w:r>
           </w:p>
         </w:tc>
@@ -6342,7 +6225,7 @@
                 <w:sz w:val="22"/>
                 <w:lang w:val="en-US"/>
               </w:rPr>
-              <w:t>11</w:t>
+              <w:t>12</w:t>
             </w:r>
           </w:p>
         </w:tc>
@@ -6366,23 +6249,7 @@
                 <w:sz w:val="22"/>
                 <w:lang w:val="en-US"/>
               </w:rPr>
-              <w:t xml:space="preserve">If </w:t>
-            </w:r>
-            <w:r>
-              <w:rPr>
-                <w:rFonts w:asciiTheme="minorHAnsi" w:hAnsiTheme="minorHAnsi" w:cstheme="minorHAnsi"/>
-                <w:sz w:val="22"/>
-                <w:lang w:val="en-US"/>
-              </w:rPr>
-              <w:t>a</w:t>
-            </w:r>
-            <w:r>
-              <w:rPr>
-                <w:rFonts w:asciiTheme="minorHAnsi" w:hAnsiTheme="minorHAnsi" w:cstheme="minorHAnsi"/>
-                <w:sz w:val="22"/>
-                <w:lang w:val="en-US"/>
-              </w:rPr>
-              <w:t xml:space="preserve"> repair button is pressed</w:t>
+              <w:t xml:space="preserve">When a robot upgrade is bought, </w:t>
             </w:r>
           </w:p>
         </w:tc>
@@ -6406,23 +6273,7 @@
                 <w:sz w:val="22"/>
                 <w:lang w:val="en-US"/>
               </w:rPr>
-              <w:t xml:space="preserve">The robot relating to that repair button is </w:t>
-            </w:r>
-            <w:r>
-              <w:rPr>
-                <w:rFonts w:asciiTheme="minorHAnsi" w:hAnsiTheme="minorHAnsi" w:cstheme="minorHAnsi"/>
-                <w:sz w:val="22"/>
-                <w:lang w:val="en-US"/>
-              </w:rPr>
-              <w:t>repaired</w:t>
-            </w:r>
-            <w:r>
-              <w:rPr>
-                <w:rFonts w:asciiTheme="minorHAnsi" w:hAnsiTheme="minorHAnsi" w:cstheme="minorHAnsi"/>
-                <w:sz w:val="22"/>
-                <w:lang w:val="en-US"/>
-              </w:rPr>
-              <w:t>, decreasing the damage taken by 5</w:t>
+              <w:t>The corresponding robot is upgraded</w:t>
             </w:r>
           </w:p>
         </w:tc>
@@ -6496,7 +6347,7 @@
                 <w:sz w:val="22"/>
                 <w:lang w:val="en-US"/>
               </w:rPr>
-              <w:t>12</w:t>
+              <w:t>13</w:t>
             </w:r>
           </w:p>
         </w:tc>
@@ -6520,7 +6371,7 @@
                 <w:sz w:val="22"/>
                 <w:lang w:val="en-US"/>
               </w:rPr>
-              <w:t xml:space="preserve">When a robot upgrade is bought, </w:t>
+              <w:t>When a weapon upgrade is successful purchased</w:t>
             </w:r>
           </w:p>
         </w:tc>
@@ -6544,7 +6395,7 @@
                 <w:sz w:val="22"/>
                 <w:lang w:val="en-US"/>
               </w:rPr>
-              <w:t>The corresponding robot is upgraded</w:t>
+              <w:t>The corresponding weapon is upgraded</w:t>
             </w:r>
           </w:p>
         </w:tc>
@@ -6618,7 +6469,7 @@
                 <w:sz w:val="22"/>
                 <w:lang w:val="en-US"/>
               </w:rPr>
-              <w:t>13</w:t>
+              <w:t>14</w:t>
             </w:r>
           </w:p>
         </w:tc>
@@ -6642,7 +6493,7 @@
                 <w:sz w:val="22"/>
                 <w:lang w:val="en-US"/>
               </w:rPr>
-              <w:t>When a weapon upgrade is successful purchased</w:t>
+              <w:t>When a weapon button is pressed in the menu for either robot</w:t>
             </w:r>
           </w:p>
         </w:tc>
@@ -6666,7 +6517,7 @@
                 <w:sz w:val="22"/>
                 <w:lang w:val="en-US"/>
               </w:rPr>
-              <w:t>The corresponding weapon is upgraded</w:t>
+              <w:t xml:space="preserve">The selected weapon changes color, and when the game is loaded in, the corresponding robot is welding that weapon </w:t>
             </w:r>
           </w:p>
         </w:tc>
@@ -6740,7 +6591,7 @@
                 <w:sz w:val="22"/>
                 <w:lang w:val="en-US"/>
               </w:rPr>
-              <w:t>14</w:t>
+              <w:t>15</w:t>
             </w:r>
           </w:p>
         </w:tc>
@@ -6764,147 +6615,7 @@
                 <w:sz w:val="22"/>
                 <w:lang w:val="en-US"/>
               </w:rPr>
-              <w:t>When a weapon button is pressed in the menu for either robot</w:t>
-            </w:r>
-          </w:p>
-        </w:tc>
-        <w:tc>
-          <w:tcPr>
-            <w:tcW w:w="2835" w:type="dxa"/>
-            <w:vAlign w:val="center"/>
-          </w:tcPr>
-          <w:p>
-            <w:pPr>
-              <w:pStyle w:val="NoSpacing"/>
-              <w:rPr>
-                <w:rFonts w:asciiTheme="minorHAnsi" w:hAnsiTheme="minorHAnsi" w:cstheme="minorHAnsi"/>
-                <w:sz w:val="22"/>
-                <w:lang w:val="en-US"/>
-              </w:rPr>
-            </w:pPr>
-            <w:r>
-              <w:rPr>
-                <w:rFonts w:asciiTheme="minorHAnsi" w:hAnsiTheme="minorHAnsi" w:cstheme="minorHAnsi"/>
-                <w:sz w:val="22"/>
-                <w:lang w:val="en-US"/>
-              </w:rPr>
-              <w:t xml:space="preserve">The selected weapon changes color, and when the game is loaded in, the corresponding robot is welding that weapon </w:t>
-            </w:r>
-          </w:p>
-        </w:tc>
-        <w:tc>
-          <w:tcPr>
-            <w:tcW w:w="1881" w:type="dxa"/>
-            <w:vAlign w:val="center"/>
-          </w:tcPr>
-          <w:p>
-            <w:pPr>
-              <w:pStyle w:val="NoSpacing"/>
-              <w:rPr>
-                <w:rFonts w:asciiTheme="minorHAnsi" w:hAnsiTheme="minorHAnsi" w:cstheme="minorHAnsi"/>
-                <w:sz w:val="22"/>
-                <w:lang w:val="en-US"/>
-              </w:rPr>
-            </w:pPr>
-            <w:r>
-              <w:rPr>
-                <w:rFonts w:asciiTheme="minorHAnsi" w:hAnsiTheme="minorHAnsi" w:cstheme="minorHAnsi"/>
-                <w:sz w:val="22"/>
-                <w:lang w:val="en-US"/>
-              </w:rPr>
-              <w:t>As expected,</w:t>
-            </w:r>
-          </w:p>
-        </w:tc>
-        <w:tc>
-          <w:tcPr>
-            <w:tcW w:w="1231" w:type="dxa"/>
-            <w:shd w:val="clear" w:color="auto" w:fill="70AD47" w:themeFill="accent6"/>
-          </w:tcPr>
-          <w:p>
-            <w:pPr>
-              <w:pStyle w:val="NoSpacing"/>
-              <w:rPr>
-                <w:rFonts w:asciiTheme="minorHAnsi" w:hAnsiTheme="minorHAnsi" w:cstheme="minorHAnsi"/>
-                <w:sz w:val="22"/>
-                <w:lang w:val="en-US"/>
-              </w:rPr>
-            </w:pPr>
-            <w:r>
-              <w:rPr>
-                <w:rFonts w:asciiTheme="minorHAnsi" w:hAnsiTheme="minorHAnsi" w:cstheme="minorHAnsi"/>
-                <w:sz w:val="22"/>
-                <w:lang w:val="en-US"/>
-              </w:rPr>
-              <w:t>pass</w:t>
-            </w:r>
-          </w:p>
-        </w:tc>
-      </w:tr>
-      <w:tr>
-        <w:tc>
-          <w:tcPr>
-            <w:tcW w:w="593" w:type="dxa"/>
-            <w:vAlign w:val="center"/>
-          </w:tcPr>
-          <w:p>
-            <w:pPr>
-              <w:pStyle w:val="NoSpacing"/>
-              <w:rPr>
-                <w:rFonts w:asciiTheme="minorHAnsi" w:hAnsiTheme="minorHAnsi" w:cstheme="minorHAnsi"/>
-                <w:sz w:val="22"/>
-                <w:lang w:val="en-US"/>
-              </w:rPr>
-            </w:pPr>
-            <w:r>
-              <w:rPr>
-                <w:rFonts w:asciiTheme="minorHAnsi" w:hAnsiTheme="minorHAnsi" w:cstheme="minorHAnsi"/>
-                <w:sz w:val="22"/>
-                <w:lang w:val="en-US"/>
-              </w:rPr>
-              <w:t>15</w:t>
-            </w:r>
-          </w:p>
-        </w:tc>
-        <w:tc>
-          <w:tcPr>
-            <w:tcW w:w="3088" w:type="dxa"/>
-            <w:vAlign w:val="center"/>
-          </w:tcPr>
-          <w:p>
-            <w:pPr>
-              <w:pStyle w:val="NoSpacing"/>
-              <w:rPr>
-                <w:rFonts w:asciiTheme="minorHAnsi" w:hAnsiTheme="minorHAnsi" w:cstheme="minorHAnsi"/>
-                <w:sz w:val="22"/>
-                <w:lang w:val="en-US"/>
-              </w:rPr>
-            </w:pPr>
-            <w:r>
-              <w:rPr>
-                <w:rFonts w:asciiTheme="minorHAnsi" w:hAnsiTheme="minorHAnsi" w:cstheme="minorHAnsi"/>
-                <w:sz w:val="22"/>
-                <w:lang w:val="en-US"/>
-              </w:rPr>
-              <w:t xml:space="preserve">The </w:t>
-            </w:r>
-            <w:proofErr w:type="gramStart"/>
-            <w:r>
-              <w:rPr>
-                <w:rFonts w:asciiTheme="minorHAnsi" w:hAnsiTheme="minorHAnsi" w:cstheme="minorHAnsi"/>
-                <w:sz w:val="22"/>
-                <w:lang w:val="en-US"/>
-              </w:rPr>
-              <w:t>How to</w:t>
-            </w:r>
-            <w:proofErr w:type="gramEnd"/>
-            <w:r>
-              <w:rPr>
-                <w:rFonts w:asciiTheme="minorHAnsi" w:hAnsiTheme="minorHAnsi" w:cstheme="minorHAnsi"/>
-                <w:sz w:val="22"/>
-                <w:lang w:val="en-US"/>
-              </w:rPr>
-              <w:t xml:space="preserve"> button is pressed</w:t>
+              <w:t>The How to button is pressed</w:t>
             </w:r>
           </w:p>
         </w:tc>
@@ -7049,25 +6760,16 @@
           <w:sz w:val="22"/>
           <w:szCs w:val="20"/>
         </w:rPr>
-        <w:t xml:space="preserve">Boundary tests are tests that show your program operates as expected if the inputs received are at the extreme ends of the allowed input range. It is also worth including the other side of each boundary to show that the boundaries are </w:t>
+        <w:t xml:space="preserve">Boundary tests are tests that show your program operates as expected if the inputs received are at the extreme ends of the allowed input range. It is also worth including the other side of each boundary to show </w:t>
       </w:r>
-      <w:proofErr w:type="gramStart"/>
       <w:r>
         <w:rPr>
           <w:rFonts w:asciiTheme="minorHAnsi" w:hAnsiTheme="minorHAnsi"/>
           <w:sz w:val="22"/>
           <w:szCs w:val="20"/>
         </w:rPr>
-        <w:t>actually operating</w:t>
-      </w:r>
-      <w:proofErr w:type="gramEnd"/>
-      <w:r>
-        <w:rPr>
-          <w:rFonts w:asciiTheme="minorHAnsi" w:hAnsiTheme="minorHAnsi"/>
-          <w:sz w:val="22"/>
-          <w:szCs w:val="20"/>
-        </w:rPr>
-        <w:t xml:space="preserve"> correctly. E.g. </w:t>
+        <w:lastRenderedPageBreak/>
+        <w:t xml:space="preserve">that the boundaries are actually operating correctly. E.g. </w:t>
       </w:r>
       <w:r>
         <w:rPr>
@@ -7120,7 +6822,6 @@
                 <w:sz w:val="22"/>
                 <w:lang w:val="en-US" w:bidi="en-US"/>
               </w:rPr>
-              <w:lastRenderedPageBreak/>
               <w:t>Test No.</w:t>
             </w:r>
           </w:p>
@@ -7315,18 +7016,8 @@
                 <w:sz w:val="22"/>
                 <w:lang w:val="en-US"/>
               </w:rPr>
-              <w:t xml:space="preserve">As </w:t>
-            </w:r>
-            <w:proofErr w:type="gramStart"/>
-            <w:r>
-              <w:rPr>
-                <w:rFonts w:asciiTheme="minorHAnsi" w:hAnsiTheme="minorHAnsi" w:cstheme="minorHAnsi"/>
-                <w:sz w:val="22"/>
-                <w:lang w:val="en-US"/>
-              </w:rPr>
-              <w:t>expected</w:t>
-            </w:r>
-            <w:proofErr w:type="gramEnd"/>
+              <w:t>As expected</w:t>
+            </w:r>
           </w:p>
         </w:tc>
         <w:tc>
@@ -7399,25 +7090,7 @@
                 <w:sz w:val="22"/>
                 <w:lang w:val="en-US"/>
               </w:rPr>
-              <w:t xml:space="preserve">An </w:t>
-            </w:r>
-            <w:proofErr w:type="gramStart"/>
-            <w:r>
-              <w:rPr>
-                <w:rFonts w:asciiTheme="minorHAnsi" w:hAnsiTheme="minorHAnsi" w:cstheme="minorHAnsi"/>
-                <w:sz w:val="22"/>
-                <w:lang w:val="en-US"/>
-              </w:rPr>
-              <w:t>enemy attempts</w:t>
-            </w:r>
-            <w:proofErr w:type="gramEnd"/>
-            <w:r>
-              <w:rPr>
-                <w:rFonts w:asciiTheme="minorHAnsi" w:hAnsiTheme="minorHAnsi" w:cstheme="minorHAnsi"/>
-                <w:sz w:val="22"/>
-                <w:lang w:val="en-US"/>
-              </w:rPr>
-              <w:t xml:space="preserve"> to shoot another enemy</w:t>
+              <w:t>An enemy attempts to shoot another enemy</w:t>
             </w:r>
           </w:p>
         </w:tc>
@@ -7465,18 +7138,8 @@
                 <w:sz w:val="22"/>
                 <w:lang w:val="en-US"/>
               </w:rPr>
-              <w:t xml:space="preserve">As </w:t>
-            </w:r>
-            <w:proofErr w:type="gramStart"/>
-            <w:r>
-              <w:rPr>
-                <w:rFonts w:asciiTheme="minorHAnsi" w:hAnsiTheme="minorHAnsi" w:cstheme="minorHAnsi"/>
-                <w:sz w:val="22"/>
-                <w:lang w:val="en-US"/>
-              </w:rPr>
-              <w:t>expected</w:t>
-            </w:r>
-            <w:proofErr w:type="gramEnd"/>
+              <w:t>As expected</w:t>
+            </w:r>
           </w:p>
         </w:tc>
         <w:tc>
@@ -7597,18 +7260,8 @@
                 <w:sz w:val="22"/>
                 <w:lang w:val="en-US"/>
               </w:rPr>
-              <w:t xml:space="preserve">As </w:t>
-            </w:r>
-            <w:proofErr w:type="gramStart"/>
-            <w:r>
-              <w:rPr>
-                <w:rFonts w:asciiTheme="minorHAnsi" w:hAnsiTheme="minorHAnsi" w:cstheme="minorHAnsi"/>
-                <w:sz w:val="22"/>
-                <w:lang w:val="en-US"/>
-              </w:rPr>
-              <w:t>expected</w:t>
-            </w:r>
-            <w:proofErr w:type="gramEnd"/>
+              <w:t>As expected</w:t>
+            </w:r>
           </w:p>
         </w:tc>
         <w:tc>
@@ -8565,25 +8218,7 @@
                 <w:sz w:val="22"/>
                 <w:lang w:val="en-US"/>
               </w:rPr>
-              <w:t xml:space="preserve"> </w:t>
-            </w:r>
-            <w:proofErr w:type="spellStart"/>
-            <w:r>
-              <w:rPr>
-                <w:rFonts w:asciiTheme="minorHAnsi" w:hAnsiTheme="minorHAnsi" w:cstheme="minorHAnsi"/>
-                <w:sz w:val="22"/>
-                <w:lang w:val="en-US"/>
-              </w:rPr>
-              <w:t>px</w:t>
-            </w:r>
-            <w:proofErr w:type="spellEnd"/>
-            <w:r>
-              <w:rPr>
-                <w:rFonts w:asciiTheme="minorHAnsi" w:hAnsiTheme="minorHAnsi" w:cstheme="minorHAnsi"/>
-                <w:sz w:val="22"/>
-                <w:lang w:val="en-US"/>
-              </w:rPr>
-              <w:t xml:space="preserve"> of an enemy</w:t>
+              <w:t xml:space="preserve"> px of an enemy</w:t>
             </w:r>
           </w:p>
         </w:tc>
@@ -8607,25 +8242,7 @@
                 <w:sz w:val="22"/>
                 <w:lang w:val="en-US"/>
               </w:rPr>
-              <w:t xml:space="preserve">Enemy is inactive and will not </w:t>
-            </w:r>
-            <w:proofErr w:type="spellStart"/>
-            <w:r>
-              <w:rPr>
-                <w:rFonts w:asciiTheme="minorHAnsi" w:hAnsiTheme="minorHAnsi" w:cstheme="minorHAnsi"/>
-                <w:sz w:val="22"/>
-                <w:lang w:val="en-US"/>
-              </w:rPr>
-              <w:t>pathfind</w:t>
-            </w:r>
-            <w:proofErr w:type="spellEnd"/>
-            <w:r>
-              <w:rPr>
-                <w:rFonts w:asciiTheme="minorHAnsi" w:hAnsiTheme="minorHAnsi" w:cstheme="minorHAnsi"/>
-                <w:sz w:val="22"/>
-                <w:lang w:val="en-US"/>
-              </w:rPr>
-              <w:t xml:space="preserve"> to</w:t>
+              <w:t>Enemy is inactive and will not pathfind to</w:t>
             </w:r>
             <w:r>
               <w:rPr>
@@ -8771,25 +8388,7 @@
                 <w:sz w:val="22"/>
                 <w:lang w:val="en-US"/>
               </w:rPr>
-              <w:t xml:space="preserve"> </w:t>
-            </w:r>
-            <w:proofErr w:type="spellStart"/>
-            <w:r>
-              <w:rPr>
-                <w:rFonts w:asciiTheme="minorHAnsi" w:hAnsiTheme="minorHAnsi" w:cstheme="minorHAnsi"/>
-                <w:sz w:val="22"/>
-                <w:lang w:val="en-US"/>
-              </w:rPr>
-              <w:t>px</w:t>
-            </w:r>
-            <w:proofErr w:type="spellEnd"/>
-            <w:r>
-              <w:rPr>
-                <w:rFonts w:asciiTheme="minorHAnsi" w:hAnsiTheme="minorHAnsi" w:cstheme="minorHAnsi"/>
-                <w:sz w:val="22"/>
-                <w:lang w:val="en-US"/>
-              </w:rPr>
-              <w:t xml:space="preserve"> of an </w:t>
+              <w:t xml:space="preserve"> px of an </w:t>
             </w:r>
             <w:r>
               <w:rPr>
@@ -8829,25 +8428,7 @@
                 <w:sz w:val="22"/>
                 <w:lang w:val="en-US"/>
               </w:rPr>
-              <w:t xml:space="preserve">will </w:t>
-            </w:r>
-            <w:proofErr w:type="spellStart"/>
-            <w:r>
-              <w:rPr>
-                <w:rFonts w:asciiTheme="minorHAnsi" w:hAnsiTheme="minorHAnsi" w:cstheme="minorHAnsi"/>
-                <w:sz w:val="22"/>
-                <w:lang w:val="en-US"/>
-              </w:rPr>
-              <w:t>pathfind</w:t>
-            </w:r>
-            <w:proofErr w:type="spellEnd"/>
-            <w:r>
-              <w:rPr>
-                <w:rFonts w:asciiTheme="minorHAnsi" w:hAnsiTheme="minorHAnsi" w:cstheme="minorHAnsi"/>
-                <w:sz w:val="22"/>
-                <w:lang w:val="en-US"/>
-              </w:rPr>
-              <w:t xml:space="preserve"> </w:t>
+              <w:t xml:space="preserve">will pathfind </w:t>
             </w:r>
             <w:r>
               <w:rPr>
@@ -8977,25 +8558,7 @@
                 <w:sz w:val="22"/>
                 <w:lang w:val="en-US"/>
               </w:rPr>
-              <w:t xml:space="preserve">Enemy will </w:t>
-            </w:r>
-            <w:proofErr w:type="spellStart"/>
-            <w:r>
-              <w:rPr>
-                <w:rFonts w:asciiTheme="minorHAnsi" w:hAnsiTheme="minorHAnsi" w:cstheme="minorHAnsi"/>
-                <w:sz w:val="22"/>
-                <w:lang w:val="en-US"/>
-              </w:rPr>
-              <w:t>pathfind</w:t>
-            </w:r>
-            <w:proofErr w:type="spellEnd"/>
-            <w:r>
-              <w:rPr>
-                <w:rFonts w:asciiTheme="minorHAnsi" w:hAnsiTheme="minorHAnsi" w:cstheme="minorHAnsi"/>
-                <w:sz w:val="22"/>
-                <w:lang w:val="en-US"/>
-              </w:rPr>
-              <w:t xml:space="preserve"> towards a robot</w:t>
+              <w:t>Enemy will pathfind towards a robot</w:t>
             </w:r>
           </w:p>
         </w:tc>
@@ -9133,25 +8696,7 @@
                 <w:sz w:val="22"/>
                 <w:lang w:val="en-US"/>
               </w:rPr>
-              <w:t xml:space="preserve">Enemy will </w:t>
-            </w:r>
-            <w:proofErr w:type="spellStart"/>
-            <w:r>
-              <w:rPr>
-                <w:rFonts w:asciiTheme="minorHAnsi" w:hAnsiTheme="minorHAnsi" w:cstheme="minorHAnsi"/>
-                <w:sz w:val="22"/>
-                <w:lang w:val="en-US"/>
-              </w:rPr>
-              <w:t>pathfind</w:t>
-            </w:r>
-            <w:proofErr w:type="spellEnd"/>
-            <w:r>
-              <w:rPr>
-                <w:rFonts w:asciiTheme="minorHAnsi" w:hAnsiTheme="minorHAnsi" w:cstheme="minorHAnsi"/>
-                <w:sz w:val="22"/>
-                <w:lang w:val="en-US"/>
-              </w:rPr>
-              <w:t xml:space="preserve"> </w:t>
+              <w:t xml:space="preserve">Enemy will pathfind </w:t>
             </w:r>
             <w:r>
               <w:rPr>
@@ -9389,25 +8934,7 @@
           <w:sz w:val="22"/>
           <w:szCs w:val="20"/>
         </w:rPr>
-        <w:t xml:space="preserve">Invalid tests are tests that ensure the program operates as expected regardless of the inputs made by the user. This will be the biggest of </w:t>
-      </w:r>
-      <w:proofErr w:type="gramStart"/>
-      <w:r>
-        <w:rPr>
-          <w:rFonts w:asciiTheme="minorHAnsi" w:hAnsiTheme="minorHAnsi"/>
-          <w:sz w:val="22"/>
-          <w:szCs w:val="20"/>
-        </w:rPr>
-        <w:t>all of</w:t>
-      </w:r>
-      <w:proofErr w:type="gramEnd"/>
-      <w:r>
-        <w:rPr>
-          <w:rFonts w:asciiTheme="minorHAnsi" w:hAnsiTheme="minorHAnsi"/>
-          <w:sz w:val="22"/>
-          <w:szCs w:val="20"/>
-        </w:rPr>
-        <w:t xml:space="preserve"> the testing sections. </w:t>
+        <w:t xml:space="preserve">Invalid tests are tests that ensure the program operates as expected regardless of the inputs made by the user. This will be the biggest of all of the testing sections. </w:t>
       </w:r>
     </w:p>
     <w:p>
@@ -9598,18 +9125,56 @@
                 <w:sz w:val="22"/>
                 <w:lang w:val="en-US"/>
               </w:rPr>
-              <w:t>Any .</w:t>
-            </w:r>
-            <w:proofErr w:type="spellStart"/>
-            <w:r>
-              <w:rPr>
-                <w:rFonts w:asciiTheme="minorHAnsi" w:hAnsiTheme="minorHAnsi" w:cstheme="minorHAnsi"/>
-                <w:sz w:val="22"/>
-                <w:lang w:val="en-US"/>
-              </w:rPr>
-              <w:t>png</w:t>
-            </w:r>
-            <w:proofErr w:type="spellEnd"/>
+              <w:t xml:space="preserve">Any .png </w:t>
+            </w:r>
+            <w:r>
+              <w:rPr>
+                <w:rFonts w:asciiTheme="minorHAnsi" w:hAnsiTheme="minorHAnsi" w:cstheme="minorHAnsi"/>
+                <w:sz w:val="22"/>
+                <w:lang w:val="en-US"/>
+              </w:rPr>
+              <w:t xml:space="preserve">game </w:t>
+            </w:r>
+            <w:r>
+              <w:rPr>
+                <w:rFonts w:asciiTheme="minorHAnsi" w:hAnsiTheme="minorHAnsi" w:cstheme="minorHAnsi"/>
+                <w:sz w:val="22"/>
+                <w:lang w:val="en-US"/>
+              </w:rPr>
+              <w:t>image file is missing from assets</w:t>
+            </w:r>
+            <w:r>
+              <w:rPr>
+                <w:rFonts w:asciiTheme="minorHAnsi" w:hAnsiTheme="minorHAnsi" w:cstheme="minorHAnsi"/>
+                <w:sz w:val="22"/>
+                <w:lang w:val="en-US"/>
+              </w:rPr>
+              <w:t xml:space="preserve"> or renamed</w:t>
+            </w:r>
+          </w:p>
+        </w:tc>
+        <w:tc>
+          <w:tcPr>
+            <w:tcW w:w="2334" w:type="dxa"/>
+            <w:vAlign w:val="center"/>
+          </w:tcPr>
+          <w:p>
+            <w:pPr>
+              <w:pStyle w:val="NoSpacing"/>
+              <w:rPr>
+                <w:rFonts w:asciiTheme="minorHAnsi" w:hAnsiTheme="minorHAnsi" w:cstheme="minorHAnsi"/>
+                <w:sz w:val="22"/>
+                <w:lang w:val="en-US"/>
+              </w:rPr>
+            </w:pPr>
+            <w:r>
+              <w:rPr>
+                <w:rFonts w:asciiTheme="minorHAnsi" w:hAnsiTheme="minorHAnsi" w:cstheme="minorHAnsi"/>
+                <w:sz w:val="22"/>
+                <w:lang w:val="en-US"/>
+              </w:rPr>
+              <w:t>An error message is displayed in the terminal</w:t>
+            </w:r>
             <w:r>
               <w:rPr>
                 <w:rFonts w:asciiTheme="minorHAnsi" w:hAnsiTheme="minorHAnsi" w:cstheme="minorHAnsi"/>
@@ -9624,47 +9189,7 @@
                 <w:sz w:val="22"/>
                 <w:lang w:val="en-US"/>
               </w:rPr>
-              <w:t xml:space="preserve">game </w:t>
-            </w:r>
-            <w:r>
-              <w:rPr>
-                <w:rFonts w:asciiTheme="minorHAnsi" w:hAnsiTheme="minorHAnsi" w:cstheme="minorHAnsi"/>
-                <w:sz w:val="22"/>
-                <w:lang w:val="en-US"/>
-              </w:rPr>
-              <w:t>image file is missing from assets</w:t>
-            </w:r>
-            <w:r>
-              <w:rPr>
-                <w:rFonts w:asciiTheme="minorHAnsi" w:hAnsiTheme="minorHAnsi" w:cstheme="minorHAnsi"/>
-                <w:sz w:val="22"/>
-                <w:lang w:val="en-US"/>
-              </w:rPr>
-              <w:t xml:space="preserve"> or renamed</w:t>
-            </w:r>
-          </w:p>
-        </w:tc>
-        <w:tc>
-          <w:tcPr>
-            <w:tcW w:w="2334" w:type="dxa"/>
-            <w:vAlign w:val="center"/>
-          </w:tcPr>
-          <w:p>
-            <w:pPr>
-              <w:pStyle w:val="NoSpacing"/>
-              <w:rPr>
-                <w:rFonts w:asciiTheme="minorHAnsi" w:hAnsiTheme="minorHAnsi" w:cstheme="minorHAnsi"/>
-                <w:sz w:val="22"/>
-                <w:lang w:val="en-US"/>
-              </w:rPr>
-            </w:pPr>
-            <w:r>
-              <w:rPr>
-                <w:rFonts w:asciiTheme="minorHAnsi" w:hAnsiTheme="minorHAnsi" w:cstheme="minorHAnsi"/>
-                <w:sz w:val="22"/>
-                <w:lang w:val="en-US"/>
-              </w:rPr>
-              <w:t>An error message is displayed in the terminal</w:t>
+              <w:t>and execution is stopped</w:t>
             </w:r>
           </w:p>
         </w:tc>
@@ -9878,32 +9403,6 @@
                 <w:lang w:val="en-US"/>
               </w:rPr>
             </w:pPr>
-            <w:r>
-              <w:rPr>
-                <w:rFonts w:asciiTheme="minorHAnsi" w:hAnsiTheme="minorHAnsi" w:cstheme="minorHAnsi"/>
-                <w:sz w:val="22"/>
-                <w:lang w:val="en-US"/>
-              </w:rPr>
-              <w:t>Any .</w:t>
-            </w:r>
-            <w:proofErr w:type="spellStart"/>
-            <w:r>
-              <w:rPr>
-                <w:rFonts w:asciiTheme="minorHAnsi" w:hAnsiTheme="minorHAnsi" w:cstheme="minorHAnsi"/>
-                <w:sz w:val="22"/>
-                <w:lang w:val="en-US"/>
-              </w:rPr>
-              <w:t>dll</w:t>
-            </w:r>
-            <w:proofErr w:type="spellEnd"/>
-            <w:r>
-              <w:rPr>
-                <w:rFonts w:asciiTheme="minorHAnsi" w:hAnsiTheme="minorHAnsi" w:cstheme="minorHAnsi"/>
-                <w:sz w:val="22"/>
-                <w:lang w:val="en-US"/>
-              </w:rPr>
-              <w:t xml:space="preserve"> file is missing</w:t>
-            </w:r>
           </w:p>
         </w:tc>
         <w:tc>
@@ -9920,14 +9419,6 @@
                 <w:lang w:val="en-US"/>
               </w:rPr>
             </w:pPr>
-            <w:r>
-              <w:rPr>
-                <w:rFonts w:asciiTheme="minorHAnsi" w:hAnsiTheme="minorHAnsi" w:cstheme="minorHAnsi"/>
-                <w:sz w:val="22"/>
-                <w:lang w:val="en-US"/>
-              </w:rPr>
-              <w:t xml:space="preserve">The program will not start, displaying an error message to the user </w:t>
-            </w:r>
           </w:p>
         </w:tc>
         <w:tc>
@@ -9944,14 +9435,6 @@
                 <w:lang w:val="en-US"/>
               </w:rPr>
             </w:pPr>
-            <w:r>
-              <w:rPr>
-                <w:rFonts w:asciiTheme="minorHAnsi" w:hAnsiTheme="minorHAnsi" w:cstheme="minorHAnsi"/>
-                <w:sz w:val="22"/>
-                <w:lang w:val="en-US"/>
-              </w:rPr>
-              <w:t>As expected,</w:t>
-            </w:r>
           </w:p>
         </w:tc>
         <w:tc>
@@ -9968,14 +9451,6 @@
                 <w:lang w:val="en-US"/>
               </w:rPr>
             </w:pPr>
-            <w:r>
-              <w:rPr>
-                <w:rFonts w:asciiTheme="minorHAnsi" w:hAnsiTheme="minorHAnsi" w:cstheme="minorHAnsi"/>
-                <w:sz w:val="22"/>
-                <w:lang w:val="en-US"/>
-              </w:rPr>
-              <w:t>pass</w:t>
-            </w:r>
           </w:p>
         </w:tc>
       </w:tr>
@@ -10057,6 +9532,22 @@
                 <w:lang w:val="en-US"/>
               </w:rPr>
               <w:t>An error message is displayed in the terminal</w:t>
+            </w:r>
+            <w:r>
+              <w:rPr>
+                <w:rFonts w:asciiTheme="minorHAnsi" w:hAnsiTheme="minorHAnsi" w:cstheme="minorHAnsi"/>
+                <w:sz w:val="22"/>
+                <w:lang w:val="en-US"/>
+              </w:rPr>
+              <w:t xml:space="preserve"> </w:t>
+            </w:r>
+            <w:r>
+              <w:rPr>
+                <w:rFonts w:asciiTheme="minorHAnsi" w:hAnsiTheme="minorHAnsi" w:cstheme="minorHAnsi"/>
+                <w:sz w:val="22"/>
+                <w:lang w:val="en-US"/>
+              </w:rPr>
+              <w:t>and execution is stopped</w:t>
             </w:r>
           </w:p>
         </w:tc>
@@ -10403,6 +9894,14 @@
               </w:rPr>
               <w:t>Save file is missing</w:t>
             </w:r>
+            <w:r>
+              <w:rPr>
+                <w:rFonts w:asciiTheme="minorHAnsi" w:hAnsiTheme="minorHAnsi" w:cstheme="minorHAnsi"/>
+                <w:sz w:val="22"/>
+                <w:lang w:val="en-US"/>
+              </w:rPr>
+              <w:t xml:space="preserve"> / renamed</w:t>
+            </w:r>
           </w:p>
         </w:tc>
         <w:tc>
@@ -10427,6 +9926,14 @@
               </w:rPr>
               <w:t>An error message is displayed in the terminal</w:t>
             </w:r>
+            <w:r>
+              <w:rPr>
+                <w:rFonts w:asciiTheme="minorHAnsi" w:hAnsiTheme="minorHAnsi" w:cstheme="minorHAnsi"/>
+                <w:sz w:val="22"/>
+                <w:lang w:val="en-US"/>
+              </w:rPr>
+              <w:t xml:space="preserve"> and execution is stopped</w:t>
+            </w:r>
           </w:p>
         </w:tc>
         <w:tc>
@@ -10449,7 +9956,7 @@
                 <w:sz w:val="22"/>
                 <w:lang w:val="en-US"/>
               </w:rPr>
-              <w:t>Program crashes</w:t>
+              <w:t>As expected,</w:t>
             </w:r>
           </w:p>
         </w:tc>
@@ -10523,18 +10030,8 @@
                 <w:sz w:val="22"/>
                 <w:lang w:val="en-US"/>
               </w:rPr>
-              <w:t xml:space="preserve">Player leaves the program running for an extended </w:t>
-            </w:r>
-            <w:proofErr w:type="gramStart"/>
-            <w:r>
-              <w:rPr>
-                <w:rFonts w:asciiTheme="minorHAnsi" w:hAnsiTheme="minorHAnsi" w:cstheme="minorHAnsi"/>
-                <w:sz w:val="22"/>
-                <w:lang w:val="en-US"/>
-              </w:rPr>
-              <w:t>period of time</w:t>
-            </w:r>
-            <w:proofErr w:type="gramEnd"/>
+              <w:t>Player leaves the program running for an extended period of time</w:t>
+            </w:r>
           </w:p>
         </w:tc>
         <w:tc>
@@ -10557,25 +10054,7 @@
                 <w:sz w:val="22"/>
                 <w:lang w:val="en-US"/>
               </w:rPr>
-              <w:t xml:space="preserve">The window remains </w:t>
-            </w:r>
-            <w:proofErr w:type="gramStart"/>
-            <w:r>
-              <w:rPr>
-                <w:rFonts w:asciiTheme="minorHAnsi" w:hAnsiTheme="minorHAnsi" w:cstheme="minorHAnsi"/>
-                <w:sz w:val="22"/>
-                <w:lang w:val="en-US"/>
-              </w:rPr>
-              <w:t>open</w:t>
-            </w:r>
-            <w:proofErr w:type="gramEnd"/>
-            <w:r>
-              <w:rPr>
-                <w:rFonts w:asciiTheme="minorHAnsi" w:hAnsiTheme="minorHAnsi" w:cstheme="minorHAnsi"/>
-                <w:sz w:val="22"/>
-                <w:lang w:val="en-US"/>
-              </w:rPr>
-              <w:t xml:space="preserve"> and program does not crash</w:t>
+              <w:t>The window remains open and program does not crash</w:t>
             </w:r>
           </w:p>
         </w:tc>
@@ -10795,25 +10274,7 @@
                 <w:sz w:val="22"/>
                 <w:lang w:val="en-US"/>
               </w:rPr>
-              <w:t>Any menu .</w:t>
-            </w:r>
-            <w:proofErr w:type="spellStart"/>
-            <w:r>
-              <w:rPr>
-                <w:rFonts w:asciiTheme="minorHAnsi" w:hAnsiTheme="minorHAnsi" w:cstheme="minorHAnsi"/>
-                <w:sz w:val="22"/>
-                <w:lang w:val="en-US"/>
-              </w:rPr>
-              <w:t>png</w:t>
-            </w:r>
-            <w:proofErr w:type="spellEnd"/>
-            <w:r>
-              <w:rPr>
-                <w:rFonts w:asciiTheme="minorHAnsi" w:hAnsiTheme="minorHAnsi" w:cstheme="minorHAnsi"/>
-                <w:sz w:val="22"/>
-                <w:lang w:val="en-US"/>
-              </w:rPr>
-              <w:t xml:space="preserve"> image is missing or renamed</w:t>
+              <w:t>Any menu .png image is missing or renamed</w:t>
             </w:r>
           </w:p>
         </w:tc>
@@ -10838,6 +10299,22 @@
                 <w:lang w:val="en-US"/>
               </w:rPr>
               <w:t>An error message is displayed in the terminal</w:t>
+            </w:r>
+            <w:r>
+              <w:rPr>
+                <w:rFonts w:asciiTheme="minorHAnsi" w:hAnsiTheme="minorHAnsi" w:cstheme="minorHAnsi"/>
+                <w:sz w:val="22"/>
+                <w:lang w:val="en-US"/>
+              </w:rPr>
+              <w:t xml:space="preserve"> </w:t>
+            </w:r>
+            <w:r>
+              <w:rPr>
+                <w:rFonts w:asciiTheme="minorHAnsi" w:hAnsiTheme="minorHAnsi" w:cstheme="minorHAnsi"/>
+                <w:sz w:val="22"/>
+                <w:lang w:val="en-US"/>
+              </w:rPr>
+              <w:t>and execution is stopped</w:t>
             </w:r>
           </w:p>
         </w:tc>
@@ -10929,6 +10406,14 @@
                 <w:lang w:val="en-US"/>
               </w:rPr>
             </w:pPr>
+            <w:r>
+              <w:rPr>
+                <w:rFonts w:asciiTheme="minorHAnsi" w:hAnsiTheme="minorHAnsi" w:cstheme="minorHAnsi"/>
+                <w:sz w:val="22"/>
+                <w:lang w:val="en-US"/>
+              </w:rPr>
+              <w:t>Task kill on program while running</w:t>
+            </w:r>
           </w:p>
         </w:tc>
         <w:tc>
@@ -10945,6 +10430,14 @@
                 <w:lang w:val="en-US"/>
               </w:rPr>
             </w:pPr>
+            <w:r>
+              <w:rPr>
+                <w:rFonts w:asciiTheme="minorHAnsi" w:hAnsiTheme="minorHAnsi" w:cstheme="minorHAnsi"/>
+                <w:sz w:val="22"/>
+                <w:lang w:val="en-US"/>
+              </w:rPr>
+              <w:t>Game saves and execution is terminated</w:t>
+            </w:r>
           </w:p>
         </w:tc>
         <w:tc>
@@ -10961,22 +10454,38 @@
                 <w:lang w:val="en-US"/>
               </w:rPr>
             </w:pPr>
+            <w:r>
+              <w:rPr>
+                <w:rFonts w:asciiTheme="minorHAnsi" w:hAnsiTheme="minorHAnsi" w:cstheme="minorHAnsi"/>
+                <w:sz w:val="22"/>
+                <w:lang w:val="en-US"/>
+              </w:rPr>
+              <w:t>Not quite as expected, game not saved</w:t>
+            </w:r>
           </w:p>
         </w:tc>
         <w:tc>
           <w:tcPr>
             <w:tcW w:w="1231" w:type="dxa"/>
-            <w:shd w:val="clear" w:color="auto" w:fill="auto"/>
-          </w:tcPr>
-          <w:p>
-            <w:pPr>
-              <w:pStyle w:val="NoSpacing"/>
-              <w:rPr>
-                <w:rFonts w:asciiTheme="minorHAnsi" w:hAnsiTheme="minorHAnsi" w:cstheme="minorHAnsi"/>
-                <w:sz w:val="22"/>
-                <w:lang w:val="en-US"/>
-              </w:rPr>
-            </w:pPr>
+            <w:shd w:val="clear" w:color="auto" w:fill="FFC000" w:themeFill="accent4"/>
+          </w:tcPr>
+          <w:p>
+            <w:pPr>
+              <w:pStyle w:val="NoSpacing"/>
+              <w:rPr>
+                <w:rFonts w:asciiTheme="minorHAnsi" w:hAnsiTheme="minorHAnsi" w:cstheme="minorHAnsi"/>
+                <w:sz w:val="22"/>
+                <w:lang w:val="en-US"/>
+              </w:rPr>
+            </w:pPr>
+            <w:r>
+              <w:rPr>
+                <w:rFonts w:asciiTheme="minorHAnsi" w:hAnsiTheme="minorHAnsi" w:cstheme="minorHAnsi"/>
+                <w:sz w:val="22"/>
+                <w:lang w:val="en-US"/>
+              </w:rPr>
+              <w:t xml:space="preserve">Fail but ok behavior </w:t>
+            </w:r>
           </w:p>
         </w:tc>
       </w:tr>
@@ -11001,6 +10510,7 @@
                 <w:sz w:val="22"/>
                 <w:lang w:val="en-US"/>
               </w:rPr>
+              <w:lastRenderedPageBreak/>
               <w:t>12</w:t>
             </w:r>
           </w:p>
@@ -11019,6 +10529,22 @@
                 <w:lang w:val="en-US"/>
               </w:rPr>
             </w:pPr>
+            <w:r>
+              <w:rPr>
+                <w:rFonts w:asciiTheme="minorHAnsi" w:hAnsiTheme="minorHAnsi" w:cstheme="minorHAnsi"/>
+                <w:sz w:val="22"/>
+                <w:lang w:val="en-US"/>
+              </w:rPr>
+              <w:t>SDL2.</w:t>
+            </w:r>
+            <w:r>
+              <w:rPr>
+                <w:rFonts w:asciiTheme="minorHAnsi" w:hAnsiTheme="minorHAnsi" w:cstheme="minorHAnsi"/>
+                <w:sz w:val="22"/>
+                <w:lang w:val="en-US"/>
+              </w:rPr>
+              <w:t>dll file is missing</w:t>
+            </w:r>
           </w:p>
         </w:tc>
         <w:tc>
@@ -11035,6 +10561,22 @@
                 <w:lang w:val="en-US"/>
               </w:rPr>
             </w:pPr>
+            <w:r>
+              <w:rPr>
+                <w:rFonts w:asciiTheme="minorHAnsi" w:hAnsiTheme="minorHAnsi" w:cstheme="minorHAnsi"/>
+                <w:sz w:val="22"/>
+                <w:lang w:val="en-US"/>
+              </w:rPr>
+              <w:t xml:space="preserve">The program will not start, displaying an error message to the user </w:t>
+            </w:r>
+            <w:r>
+              <w:rPr>
+                <w:rFonts w:asciiTheme="minorHAnsi" w:hAnsiTheme="minorHAnsi" w:cstheme="minorHAnsi"/>
+                <w:sz w:val="22"/>
+                <w:lang w:val="en-US"/>
+              </w:rPr>
+              <w:t>concerning what .dll is missing</w:t>
+            </w:r>
           </w:p>
         </w:tc>
         <w:tc>
@@ -11051,22 +10593,38 @@
                 <w:lang w:val="en-US"/>
               </w:rPr>
             </w:pPr>
+            <w:r>
+              <w:rPr>
+                <w:rFonts w:asciiTheme="minorHAnsi" w:hAnsiTheme="minorHAnsi" w:cstheme="minorHAnsi"/>
+                <w:sz w:val="22"/>
+                <w:lang w:val="en-US"/>
+              </w:rPr>
+              <w:t>As expected,</w:t>
+            </w:r>
           </w:p>
         </w:tc>
         <w:tc>
           <w:tcPr>
             <w:tcW w:w="1231" w:type="dxa"/>
-            <w:shd w:val="clear" w:color="auto" w:fill="auto"/>
-          </w:tcPr>
-          <w:p>
-            <w:pPr>
-              <w:pStyle w:val="NoSpacing"/>
-              <w:rPr>
-                <w:rFonts w:asciiTheme="minorHAnsi" w:hAnsiTheme="minorHAnsi" w:cstheme="minorHAnsi"/>
-                <w:sz w:val="22"/>
-                <w:lang w:val="en-US"/>
-              </w:rPr>
-            </w:pPr>
+            <w:shd w:val="clear" w:color="auto" w:fill="70AD47" w:themeFill="accent6"/>
+          </w:tcPr>
+          <w:p>
+            <w:pPr>
+              <w:pStyle w:val="NoSpacing"/>
+              <w:rPr>
+                <w:rFonts w:asciiTheme="minorHAnsi" w:hAnsiTheme="minorHAnsi" w:cstheme="minorHAnsi"/>
+                <w:sz w:val="22"/>
+                <w:lang w:val="en-US"/>
+              </w:rPr>
+            </w:pPr>
+            <w:r>
+              <w:rPr>
+                <w:rFonts w:asciiTheme="minorHAnsi" w:hAnsiTheme="minorHAnsi" w:cstheme="minorHAnsi"/>
+                <w:sz w:val="22"/>
+                <w:lang w:val="en-US"/>
+              </w:rPr>
+              <w:t>pass</w:t>
+            </w:r>
           </w:p>
         </w:tc>
       </w:tr>
@@ -11109,6 +10667,30 @@
                 <w:lang w:val="en-US"/>
               </w:rPr>
             </w:pPr>
+            <w:r>
+              <w:rPr>
+                <w:rFonts w:asciiTheme="minorHAnsi" w:hAnsiTheme="minorHAnsi" w:cstheme="minorHAnsi"/>
+                <w:sz w:val="22"/>
+                <w:lang w:val="en-US"/>
+              </w:rPr>
+              <w:t>SDL2</w:t>
+            </w:r>
+            <w:r>
+              <w:rPr>
+                <w:rFonts w:asciiTheme="minorHAnsi" w:hAnsiTheme="minorHAnsi" w:cstheme="minorHAnsi"/>
+                <w:sz w:val="22"/>
+                <w:lang w:val="en-US"/>
+              </w:rPr>
+              <w:t>_image</w:t>
+            </w:r>
+            <w:r>
+              <w:rPr>
+                <w:rFonts w:asciiTheme="minorHAnsi" w:hAnsiTheme="minorHAnsi" w:cstheme="minorHAnsi"/>
+                <w:sz w:val="22"/>
+                <w:lang w:val="en-US"/>
+              </w:rPr>
+              <w:t>.dll file is missing</w:t>
+            </w:r>
           </w:p>
         </w:tc>
         <w:tc>
@@ -11125,6 +10707,22 @@
                 <w:lang w:val="en-US"/>
               </w:rPr>
             </w:pPr>
+            <w:r>
+              <w:rPr>
+                <w:rFonts w:asciiTheme="minorHAnsi" w:hAnsiTheme="minorHAnsi" w:cstheme="minorHAnsi"/>
+                <w:sz w:val="22"/>
+                <w:lang w:val="en-US"/>
+              </w:rPr>
+              <w:t xml:space="preserve">The program will not start, displaying an error message to the user </w:t>
+            </w:r>
+            <w:r>
+              <w:rPr>
+                <w:rFonts w:asciiTheme="minorHAnsi" w:hAnsiTheme="minorHAnsi" w:cstheme="minorHAnsi"/>
+                <w:sz w:val="22"/>
+                <w:lang w:val="en-US"/>
+              </w:rPr>
+              <w:t>concerning what .dll is missing</w:t>
+            </w:r>
           </w:p>
         </w:tc>
         <w:tc>
@@ -11141,22 +10739,38 @@
                 <w:lang w:val="en-US"/>
               </w:rPr>
             </w:pPr>
+            <w:r>
+              <w:rPr>
+                <w:rFonts w:asciiTheme="minorHAnsi" w:hAnsiTheme="minorHAnsi" w:cstheme="minorHAnsi"/>
+                <w:sz w:val="22"/>
+                <w:lang w:val="en-US"/>
+              </w:rPr>
+              <w:t>As expected,</w:t>
+            </w:r>
           </w:p>
         </w:tc>
         <w:tc>
           <w:tcPr>
             <w:tcW w:w="1231" w:type="dxa"/>
-            <w:shd w:val="clear" w:color="auto" w:fill="auto"/>
-          </w:tcPr>
-          <w:p>
-            <w:pPr>
-              <w:pStyle w:val="NoSpacing"/>
-              <w:rPr>
-                <w:rFonts w:asciiTheme="minorHAnsi" w:hAnsiTheme="minorHAnsi" w:cstheme="minorHAnsi"/>
-                <w:sz w:val="22"/>
-                <w:lang w:val="en-US"/>
-              </w:rPr>
-            </w:pPr>
+            <w:shd w:val="clear" w:color="auto" w:fill="70AD47" w:themeFill="accent6"/>
+          </w:tcPr>
+          <w:p>
+            <w:pPr>
+              <w:pStyle w:val="NoSpacing"/>
+              <w:rPr>
+                <w:rFonts w:asciiTheme="minorHAnsi" w:hAnsiTheme="minorHAnsi" w:cstheme="minorHAnsi"/>
+                <w:sz w:val="22"/>
+                <w:lang w:val="en-US"/>
+              </w:rPr>
+            </w:pPr>
+            <w:r>
+              <w:rPr>
+                <w:rFonts w:asciiTheme="minorHAnsi" w:hAnsiTheme="minorHAnsi" w:cstheme="minorHAnsi"/>
+                <w:sz w:val="22"/>
+                <w:lang w:val="en-US"/>
+              </w:rPr>
+              <w:t>pass</w:t>
+            </w:r>
           </w:p>
         </w:tc>
       </w:tr>
@@ -11199,6 +10813,30 @@
                 <w:lang w:val="en-US"/>
               </w:rPr>
             </w:pPr>
+            <w:r>
+              <w:rPr>
+                <w:rFonts w:asciiTheme="minorHAnsi" w:hAnsiTheme="minorHAnsi" w:cstheme="minorHAnsi"/>
+                <w:sz w:val="22"/>
+                <w:lang w:val="en-US"/>
+              </w:rPr>
+              <w:t>SDL2</w:t>
+            </w:r>
+            <w:r>
+              <w:rPr>
+                <w:rFonts w:asciiTheme="minorHAnsi" w:hAnsiTheme="minorHAnsi" w:cstheme="minorHAnsi"/>
+                <w:sz w:val="22"/>
+                <w:lang w:val="en-US"/>
+              </w:rPr>
+              <w:t>_ttf</w:t>
+            </w:r>
+            <w:r>
+              <w:rPr>
+                <w:rFonts w:asciiTheme="minorHAnsi" w:hAnsiTheme="minorHAnsi" w:cstheme="minorHAnsi"/>
+                <w:sz w:val="22"/>
+                <w:lang w:val="en-US"/>
+              </w:rPr>
+              <w:t>.dll file is missing</w:t>
+            </w:r>
           </w:p>
         </w:tc>
         <w:tc>
@@ -11215,6 +10853,22 @@
                 <w:lang w:val="en-US"/>
               </w:rPr>
             </w:pPr>
+            <w:r>
+              <w:rPr>
+                <w:rFonts w:asciiTheme="minorHAnsi" w:hAnsiTheme="minorHAnsi" w:cstheme="minorHAnsi"/>
+                <w:sz w:val="22"/>
+                <w:lang w:val="en-US"/>
+              </w:rPr>
+              <w:t xml:space="preserve">The program will not start, displaying an error message to the user </w:t>
+            </w:r>
+            <w:r>
+              <w:rPr>
+                <w:rFonts w:asciiTheme="minorHAnsi" w:hAnsiTheme="minorHAnsi" w:cstheme="minorHAnsi"/>
+                <w:sz w:val="22"/>
+                <w:lang w:val="en-US"/>
+              </w:rPr>
+              <w:t>concerning what .dll is missing</w:t>
+            </w:r>
           </w:p>
         </w:tc>
         <w:tc>
@@ -11231,22 +10885,38 @@
                 <w:lang w:val="en-US"/>
               </w:rPr>
             </w:pPr>
+            <w:r>
+              <w:rPr>
+                <w:rFonts w:asciiTheme="minorHAnsi" w:hAnsiTheme="minorHAnsi" w:cstheme="minorHAnsi"/>
+                <w:sz w:val="22"/>
+                <w:lang w:val="en-US"/>
+              </w:rPr>
+              <w:t>As expected,</w:t>
+            </w:r>
           </w:p>
         </w:tc>
         <w:tc>
           <w:tcPr>
             <w:tcW w:w="1231" w:type="dxa"/>
-            <w:shd w:val="clear" w:color="auto" w:fill="auto"/>
-          </w:tcPr>
-          <w:p>
-            <w:pPr>
-              <w:pStyle w:val="NoSpacing"/>
-              <w:rPr>
-                <w:rFonts w:asciiTheme="minorHAnsi" w:hAnsiTheme="minorHAnsi" w:cstheme="minorHAnsi"/>
-                <w:sz w:val="22"/>
-                <w:lang w:val="en-US"/>
-              </w:rPr>
-            </w:pPr>
+            <w:shd w:val="clear" w:color="auto" w:fill="70AD47" w:themeFill="accent6"/>
+          </w:tcPr>
+          <w:p>
+            <w:pPr>
+              <w:pStyle w:val="NoSpacing"/>
+              <w:rPr>
+                <w:rFonts w:asciiTheme="minorHAnsi" w:hAnsiTheme="minorHAnsi" w:cstheme="minorHAnsi"/>
+                <w:sz w:val="22"/>
+                <w:lang w:val="en-US"/>
+              </w:rPr>
+            </w:pPr>
+            <w:r>
+              <w:rPr>
+                <w:rFonts w:asciiTheme="minorHAnsi" w:hAnsiTheme="minorHAnsi" w:cstheme="minorHAnsi"/>
+                <w:sz w:val="22"/>
+                <w:lang w:val="en-US"/>
+              </w:rPr>
+              <w:t>pass</w:t>
+            </w:r>
           </w:p>
         </w:tc>
       </w:tr>
@@ -11271,7 +10941,6 @@
                 <w:sz w:val="22"/>
                 <w:lang w:val="en-US"/>
               </w:rPr>
-              <w:lastRenderedPageBreak/>
               <w:t>15</w:t>
             </w:r>
           </w:p>
@@ -11290,6 +10959,14 @@
                 <w:lang w:val="en-US"/>
               </w:rPr>
             </w:pPr>
+            <w:r>
+              <w:rPr>
+                <w:rFonts w:asciiTheme="minorHAnsi" w:hAnsiTheme="minorHAnsi" w:cstheme="minorHAnsi"/>
+                <w:sz w:val="22"/>
+                <w:lang w:val="en-US"/>
+              </w:rPr>
+              <w:t>File is attempted to run on mac computer</w:t>
+            </w:r>
           </w:p>
         </w:tc>
         <w:tc>
@@ -11306,6 +10983,14 @@
                 <w:lang w:val="en-US"/>
               </w:rPr>
             </w:pPr>
+            <w:r>
+              <w:rPr>
+                <w:rFonts w:asciiTheme="minorHAnsi" w:hAnsiTheme="minorHAnsi" w:cstheme="minorHAnsi"/>
+                <w:sz w:val="22"/>
+                <w:lang w:val="en-US"/>
+              </w:rPr>
+              <w:t>File will not run, and will display error message to user</w:t>
+            </w:r>
           </w:p>
         </w:tc>
         <w:tc>
@@ -11322,22 +11007,38 @@
                 <w:lang w:val="en-US"/>
               </w:rPr>
             </w:pPr>
+            <w:r>
+              <w:rPr>
+                <w:rFonts w:asciiTheme="minorHAnsi" w:hAnsiTheme="minorHAnsi" w:cstheme="minorHAnsi"/>
+                <w:sz w:val="22"/>
+                <w:lang w:val="en-US"/>
+              </w:rPr>
+              <w:t>As expected,</w:t>
+            </w:r>
           </w:p>
         </w:tc>
         <w:tc>
           <w:tcPr>
             <w:tcW w:w="1231" w:type="dxa"/>
-            <w:shd w:val="clear" w:color="auto" w:fill="auto"/>
-          </w:tcPr>
-          <w:p>
-            <w:pPr>
-              <w:pStyle w:val="NoSpacing"/>
-              <w:rPr>
-                <w:rFonts w:asciiTheme="minorHAnsi" w:hAnsiTheme="minorHAnsi" w:cstheme="minorHAnsi"/>
-                <w:sz w:val="22"/>
-                <w:lang w:val="en-US"/>
-              </w:rPr>
-            </w:pPr>
+            <w:shd w:val="clear" w:color="auto" w:fill="70AD47" w:themeFill="accent6"/>
+          </w:tcPr>
+          <w:p>
+            <w:pPr>
+              <w:pStyle w:val="NoSpacing"/>
+              <w:rPr>
+                <w:rFonts w:asciiTheme="minorHAnsi" w:hAnsiTheme="minorHAnsi" w:cstheme="minorHAnsi"/>
+                <w:sz w:val="22"/>
+                <w:lang w:val="en-US"/>
+              </w:rPr>
+            </w:pPr>
+            <w:r>
+              <w:rPr>
+                <w:rFonts w:asciiTheme="minorHAnsi" w:hAnsiTheme="minorHAnsi" w:cstheme="minorHAnsi"/>
+                <w:sz w:val="22"/>
+                <w:lang w:val="en-US"/>
+              </w:rPr>
+              <w:t>pass</w:t>
+            </w:r>
           </w:p>
         </w:tc>
       </w:tr>
@@ -11380,6 +11081,14 @@
                 <w:lang w:val="en-US"/>
               </w:rPr>
             </w:pPr>
+            <w:r>
+              <w:rPr>
+                <w:rFonts w:asciiTheme="minorHAnsi" w:hAnsiTheme="minorHAnsi" w:cstheme="minorHAnsi"/>
+                <w:sz w:val="22"/>
+                <w:lang w:val="en-US"/>
+              </w:rPr>
+              <w:t>Save file is modified without changing the length</w:t>
+            </w:r>
           </w:p>
         </w:tc>
         <w:tc>
@@ -11396,6 +11105,14 @@
                 <w:lang w:val="en-US"/>
               </w:rPr>
             </w:pPr>
+            <w:r>
+              <w:rPr>
+                <w:rFonts w:asciiTheme="minorHAnsi" w:hAnsiTheme="minorHAnsi" w:cstheme="minorHAnsi"/>
+                <w:sz w:val="22"/>
+                <w:lang w:val="en-US"/>
+              </w:rPr>
+              <w:t>Modifications to the save file result in changes to the program</w:t>
+            </w:r>
           </w:p>
         </w:tc>
         <w:tc>
@@ -11412,21 +11129,38 @@
                 <w:lang w:val="en-US"/>
               </w:rPr>
             </w:pPr>
+            <w:r>
+              <w:rPr>
+                <w:rFonts w:asciiTheme="minorHAnsi" w:hAnsiTheme="minorHAnsi" w:cstheme="minorHAnsi"/>
+                <w:sz w:val="22"/>
+                <w:lang w:val="en-US"/>
+              </w:rPr>
+              <w:t>As expected,</w:t>
+            </w:r>
           </w:p>
         </w:tc>
         <w:tc>
           <w:tcPr>
             <w:tcW w:w="1231" w:type="dxa"/>
-          </w:tcPr>
-          <w:p>
-            <w:pPr>
-              <w:pStyle w:val="NoSpacing"/>
-              <w:rPr>
-                <w:rFonts w:asciiTheme="minorHAnsi" w:hAnsiTheme="minorHAnsi" w:cstheme="minorHAnsi"/>
-                <w:sz w:val="22"/>
-                <w:lang w:val="en-US"/>
-              </w:rPr>
-            </w:pPr>
+            <w:shd w:val="clear" w:color="auto" w:fill="70AD47" w:themeFill="accent6"/>
+          </w:tcPr>
+          <w:p>
+            <w:pPr>
+              <w:pStyle w:val="NoSpacing"/>
+              <w:rPr>
+                <w:rFonts w:asciiTheme="minorHAnsi" w:hAnsiTheme="minorHAnsi" w:cstheme="minorHAnsi"/>
+                <w:sz w:val="22"/>
+                <w:lang w:val="en-US"/>
+              </w:rPr>
+            </w:pPr>
+            <w:r>
+              <w:rPr>
+                <w:rFonts w:asciiTheme="minorHAnsi" w:hAnsiTheme="minorHAnsi" w:cstheme="minorHAnsi"/>
+                <w:sz w:val="22"/>
+                <w:lang w:val="en-US"/>
+              </w:rPr>
+              <w:t>pass</w:t>
+            </w:r>
           </w:p>
         </w:tc>
       </w:tr>
@@ -11469,6 +11203,14 @@
                 <w:lang w:val="en-US"/>
               </w:rPr>
             </w:pPr>
+            <w:r>
+              <w:rPr>
+                <w:rFonts w:asciiTheme="minorHAnsi" w:hAnsiTheme="minorHAnsi" w:cstheme="minorHAnsi"/>
+                <w:sz w:val="22"/>
+                <w:lang w:val="en-US"/>
+              </w:rPr>
+              <w:t>File is attempted to run on a Linux computer</w:t>
+            </w:r>
           </w:p>
         </w:tc>
         <w:tc>
@@ -11485,6 +11227,14 @@
                 <w:lang w:val="en-US"/>
               </w:rPr>
             </w:pPr>
+            <w:r>
+              <w:rPr>
+                <w:rFonts w:asciiTheme="minorHAnsi" w:hAnsiTheme="minorHAnsi" w:cstheme="minorHAnsi"/>
+                <w:sz w:val="22"/>
+                <w:lang w:val="en-US"/>
+              </w:rPr>
+              <w:t>File will not run, and will display error message to user</w:t>
+            </w:r>
           </w:p>
         </w:tc>
         <w:tc>
@@ -11501,21 +11251,38 @@
                 <w:lang w:val="en-US"/>
               </w:rPr>
             </w:pPr>
+            <w:r>
+              <w:rPr>
+                <w:rFonts w:asciiTheme="minorHAnsi" w:hAnsiTheme="minorHAnsi" w:cstheme="minorHAnsi"/>
+                <w:sz w:val="22"/>
+                <w:lang w:val="en-US"/>
+              </w:rPr>
+              <w:t>As expected,</w:t>
+            </w:r>
           </w:p>
         </w:tc>
         <w:tc>
           <w:tcPr>
             <w:tcW w:w="1231" w:type="dxa"/>
-          </w:tcPr>
-          <w:p>
-            <w:pPr>
-              <w:pStyle w:val="NoSpacing"/>
-              <w:rPr>
-                <w:rFonts w:asciiTheme="minorHAnsi" w:hAnsiTheme="minorHAnsi" w:cstheme="minorHAnsi"/>
-                <w:sz w:val="22"/>
-                <w:lang w:val="en-US"/>
-              </w:rPr>
-            </w:pPr>
+            <w:shd w:val="clear" w:color="auto" w:fill="70AD47" w:themeFill="accent6"/>
+          </w:tcPr>
+          <w:p>
+            <w:pPr>
+              <w:pStyle w:val="NoSpacing"/>
+              <w:rPr>
+                <w:rFonts w:asciiTheme="minorHAnsi" w:hAnsiTheme="minorHAnsi" w:cstheme="minorHAnsi"/>
+                <w:sz w:val="22"/>
+                <w:lang w:val="en-US"/>
+              </w:rPr>
+            </w:pPr>
+            <w:r>
+              <w:rPr>
+                <w:rFonts w:asciiTheme="minorHAnsi" w:hAnsiTheme="minorHAnsi" w:cstheme="minorHAnsi"/>
+                <w:sz w:val="22"/>
+                <w:lang w:val="en-US"/>
+              </w:rPr>
+              <w:t>pass</w:t>
+            </w:r>
           </w:p>
         </w:tc>
       </w:tr>
@@ -11558,6 +11325,14 @@
                 <w:lang w:val="en-US"/>
               </w:rPr>
             </w:pPr>
+            <w:r>
+              <w:rPr>
+                <w:rFonts w:asciiTheme="minorHAnsi" w:hAnsiTheme="minorHAnsi" w:cstheme="minorHAnsi"/>
+                <w:sz w:val="22"/>
+                <w:lang w:val="en-US"/>
+              </w:rPr>
+              <w:t>Console is closed while program is running</w:t>
+            </w:r>
           </w:p>
         </w:tc>
         <w:tc>
@@ -11574,6 +11349,14 @@
                 <w:lang w:val="en-US"/>
               </w:rPr>
             </w:pPr>
+            <w:r>
+              <w:rPr>
+                <w:rFonts w:asciiTheme="minorHAnsi" w:hAnsiTheme="minorHAnsi" w:cstheme="minorHAnsi"/>
+                <w:sz w:val="22"/>
+                <w:lang w:val="en-US"/>
+              </w:rPr>
+              <w:t>Game saves and execution is terminated</w:t>
+            </w:r>
           </w:p>
         </w:tc>
         <w:tc>
@@ -11590,199 +11373,38 @@
                 <w:lang w:val="en-US"/>
               </w:rPr>
             </w:pPr>
+            <w:r>
+              <w:rPr>
+                <w:rFonts w:asciiTheme="minorHAnsi" w:hAnsiTheme="minorHAnsi" w:cstheme="minorHAnsi"/>
+                <w:sz w:val="22"/>
+                <w:lang w:val="en-US"/>
+              </w:rPr>
+              <w:t>Not quite as expected, game not saved</w:t>
+            </w:r>
           </w:p>
         </w:tc>
         <w:tc>
           <w:tcPr>
             <w:tcW w:w="1231" w:type="dxa"/>
-          </w:tcPr>
-          <w:p>
-            <w:pPr>
-              <w:pStyle w:val="NoSpacing"/>
-              <w:rPr>
-                <w:rFonts w:asciiTheme="minorHAnsi" w:hAnsiTheme="minorHAnsi" w:cstheme="minorHAnsi"/>
-                <w:sz w:val="22"/>
-                <w:lang w:val="en-US"/>
-              </w:rPr>
-            </w:pPr>
-          </w:p>
-        </w:tc>
-      </w:tr>
-      <w:tr>
-        <w:tc>
-          <w:tcPr>
-            <w:tcW w:w="593" w:type="dxa"/>
-            <w:vAlign w:val="center"/>
-          </w:tcPr>
-          <w:p>
-            <w:pPr>
-              <w:pStyle w:val="NoSpacing"/>
-              <w:rPr>
-                <w:rFonts w:asciiTheme="minorHAnsi" w:hAnsiTheme="minorHAnsi" w:cstheme="minorHAnsi"/>
-                <w:sz w:val="22"/>
-                <w:lang w:val="en-US"/>
-              </w:rPr>
-            </w:pPr>
-            <w:r>
-              <w:rPr>
-                <w:rFonts w:asciiTheme="minorHAnsi" w:hAnsiTheme="minorHAnsi" w:cstheme="minorHAnsi"/>
-                <w:sz w:val="22"/>
-                <w:lang w:val="en-US"/>
-              </w:rPr>
-              <w:t>19</w:t>
-            </w:r>
-          </w:p>
-        </w:tc>
-        <w:tc>
-          <w:tcPr>
-            <w:tcW w:w="3589" w:type="dxa"/>
-            <w:vAlign w:val="center"/>
-          </w:tcPr>
-          <w:p>
-            <w:pPr>
-              <w:pStyle w:val="NoSpacing"/>
-              <w:rPr>
-                <w:rFonts w:asciiTheme="minorHAnsi" w:hAnsiTheme="minorHAnsi" w:cstheme="minorHAnsi"/>
-                <w:sz w:val="22"/>
-                <w:lang w:val="en-US"/>
-              </w:rPr>
-            </w:pPr>
-          </w:p>
-        </w:tc>
-        <w:tc>
-          <w:tcPr>
-            <w:tcW w:w="2334" w:type="dxa"/>
-            <w:vAlign w:val="center"/>
-          </w:tcPr>
-          <w:p>
-            <w:pPr>
-              <w:pStyle w:val="NoSpacing"/>
-              <w:rPr>
-                <w:rFonts w:asciiTheme="minorHAnsi" w:hAnsiTheme="minorHAnsi" w:cstheme="minorHAnsi"/>
-                <w:sz w:val="22"/>
-                <w:lang w:val="en-US"/>
-              </w:rPr>
-            </w:pPr>
-          </w:p>
-        </w:tc>
-        <w:tc>
-          <w:tcPr>
-            <w:tcW w:w="1881" w:type="dxa"/>
-            <w:vAlign w:val="center"/>
-          </w:tcPr>
-          <w:p>
-            <w:pPr>
-              <w:pStyle w:val="NoSpacing"/>
-              <w:rPr>
-                <w:rFonts w:asciiTheme="minorHAnsi" w:hAnsiTheme="minorHAnsi" w:cstheme="minorHAnsi"/>
-                <w:sz w:val="22"/>
-                <w:lang w:val="en-US"/>
-              </w:rPr>
-            </w:pPr>
-          </w:p>
-        </w:tc>
-        <w:tc>
-          <w:tcPr>
-            <w:tcW w:w="1231" w:type="dxa"/>
-          </w:tcPr>
-          <w:p>
-            <w:pPr>
-              <w:pStyle w:val="NoSpacing"/>
-              <w:rPr>
-                <w:rFonts w:asciiTheme="minorHAnsi" w:hAnsiTheme="minorHAnsi" w:cstheme="minorHAnsi"/>
-                <w:sz w:val="22"/>
-                <w:lang w:val="en-US"/>
-              </w:rPr>
-            </w:pPr>
-          </w:p>
-        </w:tc>
-      </w:tr>
-      <w:tr>
-        <w:tc>
-          <w:tcPr>
-            <w:tcW w:w="593" w:type="dxa"/>
-            <w:vAlign w:val="center"/>
-          </w:tcPr>
-          <w:p>
-            <w:pPr>
-              <w:pStyle w:val="NoSpacing"/>
-              <w:rPr>
-                <w:rFonts w:asciiTheme="minorHAnsi" w:hAnsiTheme="minorHAnsi" w:cstheme="minorHAnsi"/>
-                <w:sz w:val="22"/>
-                <w:lang w:val="en-US"/>
-              </w:rPr>
-            </w:pPr>
-            <w:r>
-              <w:rPr>
-                <w:rFonts w:asciiTheme="minorHAnsi" w:hAnsiTheme="minorHAnsi" w:cstheme="minorHAnsi"/>
-                <w:sz w:val="22"/>
-                <w:lang w:val="en-US"/>
-              </w:rPr>
-              <w:t>20</w:t>
-            </w:r>
-          </w:p>
-        </w:tc>
-        <w:tc>
-          <w:tcPr>
-            <w:tcW w:w="3589" w:type="dxa"/>
-            <w:vAlign w:val="center"/>
-          </w:tcPr>
-          <w:p>
-            <w:pPr>
-              <w:pStyle w:val="NoSpacing"/>
-              <w:rPr>
-                <w:rFonts w:asciiTheme="minorHAnsi" w:hAnsiTheme="minorHAnsi" w:cstheme="minorHAnsi"/>
-                <w:sz w:val="22"/>
-                <w:lang w:val="en-US"/>
-              </w:rPr>
-            </w:pPr>
-          </w:p>
-        </w:tc>
-        <w:tc>
-          <w:tcPr>
-            <w:tcW w:w="2334" w:type="dxa"/>
-            <w:vAlign w:val="center"/>
-          </w:tcPr>
-          <w:p>
-            <w:pPr>
-              <w:pStyle w:val="NoSpacing"/>
-              <w:rPr>
-                <w:rFonts w:asciiTheme="minorHAnsi" w:hAnsiTheme="minorHAnsi" w:cstheme="minorHAnsi"/>
-                <w:sz w:val="22"/>
-                <w:lang w:val="en-US"/>
-              </w:rPr>
-            </w:pPr>
-          </w:p>
-        </w:tc>
-        <w:tc>
-          <w:tcPr>
-            <w:tcW w:w="1881" w:type="dxa"/>
-            <w:vAlign w:val="center"/>
-          </w:tcPr>
-          <w:p>
-            <w:pPr>
-              <w:pStyle w:val="NoSpacing"/>
-              <w:rPr>
-                <w:rFonts w:asciiTheme="minorHAnsi" w:hAnsiTheme="minorHAnsi" w:cstheme="minorHAnsi"/>
-                <w:sz w:val="22"/>
-                <w:lang w:val="en-US"/>
-              </w:rPr>
-            </w:pPr>
-          </w:p>
-        </w:tc>
-        <w:tc>
-          <w:tcPr>
-            <w:tcW w:w="1231" w:type="dxa"/>
-          </w:tcPr>
-          <w:p>
-            <w:pPr>
-              <w:pStyle w:val="NoSpacing"/>
-              <w:rPr>
-                <w:rFonts w:asciiTheme="minorHAnsi" w:hAnsiTheme="minorHAnsi" w:cstheme="minorHAnsi"/>
-                <w:sz w:val="22"/>
-                <w:lang w:val="en-US"/>
-              </w:rPr>
-            </w:pPr>
+            <w:shd w:val="clear" w:color="auto" w:fill="FFC000" w:themeFill="accent4"/>
+          </w:tcPr>
+          <w:p>
+            <w:pPr>
+              <w:pStyle w:val="NoSpacing"/>
+              <w:rPr>
+                <w:rFonts w:asciiTheme="minorHAnsi" w:hAnsiTheme="minorHAnsi" w:cstheme="minorHAnsi"/>
+                <w:sz w:val="22"/>
+                <w:lang w:val="en-US"/>
+              </w:rPr>
+            </w:pPr>
+            <w:r>
+              <w:rPr>
+                <w:rFonts w:asciiTheme="minorHAnsi" w:hAnsiTheme="minorHAnsi" w:cstheme="minorHAnsi"/>
+                <w:sz w:val="22"/>
+                <w:lang w:val="en-US"/>
+              </w:rPr>
+              <w:t>Fail but ok behavior</w:t>
+            </w:r>
           </w:p>
         </w:tc>
       </w:tr>
@@ -11911,7 +11533,7 @@
                 <w:rFonts w:asciiTheme="minorHAnsi" w:hAnsiTheme="minorHAnsi" w:cstheme="minorHAnsi"/>
               </w:rPr>
             </w:pPr>
-            <w:hyperlink r:id="rId25" w:history="1">
+            <w:hyperlink r:id="rId26" w:history="1">
               <w:r>
                 <w:rPr>
                   <w:rStyle w:val="Hyperlink"/>
@@ -11989,7 +11611,7 @@
       </w:pPr>
     </w:p>
     <w:sectPr>
-      <w:headerReference w:type="default" r:id="rId26"/>
+      <w:headerReference w:type="default" r:id="rId27"/>
       <w:pgSz w:w="11906" w:h="16838"/>
       <w:pgMar w:top="1134" w:right="1134" w:bottom="1134" w:left="1134" w:header="709" w:footer="709" w:gutter="0"/>
       <w:cols w:space="708"/>

</xml_diff>